<commit_message>
import api from "./2024-08-10T2042Chapter2ALanguage-LearningBridgeBetweenPythonAndJavaScript_-_SocialMediaExport.mjs"
console.log
(
	api.github,
	api.linkedin,
	api.stackoverflow,
	api.wordpress
);

api.functionNameNode();
</commit_message>
<xml_diff>
--- a/IIS/WordEngineering/Resume/KenAdenijiResume.docx
+++ b/IIS/WordEngineering/Resume/KenAdenijiResume.docx
@@ -2057,7 +2057,7 @@
       </w:tr>
     </w:tbl>
     <w:bookmarkEnd w:id="97"/>
-    <w:bookmarkStart w:id="388" w:name="skillsSummary"/>
+    <w:bookmarkStart w:id="389" w:name="skillsSummary"/>
     <w:p>
       <w:pPr>
         <w:pStyle w:val="Heading2"/>
@@ -4088,6 +4088,17 @@
           <w:t xml:space="preserve">dbtLabs (Data Build Tool)</w:t>
         </w:r>
       </w:hyperlink>
+      <w:r>
+        <w:t xml:space="preserve"> </w:t>
+      </w:r>
+      <w:hyperlink r:id="rId231">
+        <w:r>
+          <w:rPr>
+            <w:rStyle w:val="Hyperlink"/>
+          </w:rPr>
+          <w:t xml:space="preserve">TSQL Lint</w:t>
+        </w:r>
+      </w:hyperlink>
     </w:p>
     <w:p>
       <w:pPr>
@@ -4097,7 +4108,7 @@
           <w:numId w:val="1022"/>
         </w:numPr>
       </w:pPr>
-      <w:hyperlink r:id="rId231">
+      <w:hyperlink r:id="rId232">
         <w:r>
           <w:rPr>
             <w:rStyle w:val="Hyperlink"/>
@@ -4120,7 +4131,7 @@
       <w:r>
         <w:t xml:space="preserve"> </w:t>
       </w:r>
-      <w:hyperlink r:id="rId232">
+      <w:hyperlink r:id="rId233">
         <w:r>
           <w:rPr>
             <w:rStyle w:val="Hyperlink"/>
@@ -4140,7 +4151,7 @@
       <w:r>
         <w:t xml:space="preserve"> </w:t>
       </w:r>
-      <w:hyperlink r:id="rId233">
+      <w:hyperlink r:id="rId234">
         <w:r>
           <w:rPr>
             <w:rStyle w:val="Hyperlink"/>
@@ -4160,7 +4171,7 @@
       <w:r>
         <w:t xml:space="preserve"> </w:t>
       </w:r>
-      <w:hyperlink r:id="rId234">
+      <w:hyperlink r:id="rId235">
         <w:r>
           <w:rPr>
             <w:rStyle w:val="Hyperlink"/>
@@ -4180,7 +4191,7 @@
       <w:r>
         <w:t xml:space="preserve"> </w:t>
       </w:r>
-      <w:hyperlink r:id="rId235">
+      <w:hyperlink r:id="rId236">
         <w:r>
           <w:rPr>
             <w:rStyle w:val="Hyperlink"/>
@@ -4194,7 +4205,7 @@
       <w:r>
         <w:t xml:space="preserve"> </w:t>
       </w:r>
-      <w:hyperlink r:id="rId236">
+      <w:hyperlink r:id="rId237">
         <w:r>
           <w:rPr>
             <w:rStyle w:val="Hyperlink"/>
@@ -4220,7 +4231,7 @@
       <w:r>
         <w:t xml:space="preserve"> </w:t>
       </w:r>
-      <w:hyperlink r:id="rId237">
+      <w:hyperlink r:id="rId238">
         <w:r>
           <w:rPr>
             <w:rStyle w:val="Hyperlink"/>
@@ -4234,7 +4245,7 @@
       <w:r>
         <w:t xml:space="preserve"> </w:t>
       </w:r>
-      <w:hyperlink r:id="rId238">
+      <w:hyperlink r:id="rId239">
         <w:r>
           <w:rPr>
             <w:rStyle w:val="Hyperlink"/>
@@ -4248,7 +4259,7 @@
       <w:r>
         <w:t xml:space="preserve"> </w:t>
       </w:r>
-      <w:hyperlink r:id="rId239">
+      <w:hyperlink r:id="rId240">
         <w:r>
           <w:rPr>
             <w:rStyle w:val="Hyperlink"/>
@@ -4262,7 +4273,7 @@
       <w:r>
         <w:t xml:space="preserve"> </w:t>
       </w:r>
-      <w:hyperlink r:id="rId240">
+      <w:hyperlink r:id="rId241">
         <w:r>
           <w:rPr>
             <w:rStyle w:val="Hyperlink"/>
@@ -4276,7 +4287,7 @@
       <w:r>
         <w:t xml:space="preserve"> </w:t>
       </w:r>
-      <w:hyperlink r:id="rId241">
+      <w:hyperlink r:id="rId242">
         <w:r>
           <w:rPr>
             <w:rStyle w:val="Hyperlink"/>
@@ -4290,7 +4301,7 @@
       <w:r>
         <w:t xml:space="preserve"> </w:t>
       </w:r>
-      <w:hyperlink r:id="rId242">
+      <w:hyperlink r:id="rId243">
         <w:r>
           <w:rPr>
             <w:rStyle w:val="Hyperlink"/>
@@ -4304,7 +4315,7 @@
       <w:r>
         <w:t xml:space="preserve"> </w:t>
       </w:r>
-      <w:hyperlink r:id="rId243">
+      <w:hyperlink r:id="rId244">
         <w:r>
           <w:rPr>
             <w:rStyle w:val="Hyperlink"/>
@@ -4318,7 +4329,7 @@
       <w:r>
         <w:t xml:space="preserve"> </w:t>
       </w:r>
-      <w:hyperlink r:id="rId244">
+      <w:hyperlink r:id="rId245">
         <w:r>
           <w:rPr>
             <w:rStyle w:val="Hyperlink"/>
@@ -4332,7 +4343,7 @@
       <w:r>
         <w:t xml:space="preserve"> </w:t>
       </w:r>
-      <w:hyperlink r:id="rId245">
+      <w:hyperlink r:id="rId246">
         <w:r>
           <w:rPr>
             <w:rStyle w:val="Hyperlink"/>
@@ -4346,7 +4357,7 @@
       <w:r>
         <w:t xml:space="preserve"> </w:t>
       </w:r>
-      <w:hyperlink r:id="rId246">
+      <w:hyperlink r:id="rId247">
         <w:r>
           <w:rPr>
             <w:rStyle w:val="Hyperlink"/>
@@ -4360,7 +4371,7 @@
       <w:r>
         <w:t xml:space="preserve"> </w:t>
       </w:r>
-      <w:hyperlink r:id="rId247">
+      <w:hyperlink r:id="rId248">
         <w:r>
           <w:rPr>
             <w:rStyle w:val="Hyperlink"/>
@@ -4374,7 +4385,7 @@
       <w:r>
         <w:t xml:space="preserve"> </w:t>
       </w:r>
-      <w:hyperlink r:id="rId248">
+      <w:hyperlink r:id="rId249">
         <w:r>
           <w:rPr>
             <w:rStyle w:val="Hyperlink"/>
@@ -4388,7 +4399,7 @@
       <w:r>
         <w:t xml:space="preserve"> </w:t>
       </w:r>
-      <w:hyperlink r:id="rId249">
+      <w:hyperlink r:id="rId250">
         <w:r>
           <w:rPr>
             <w:rStyle w:val="Hyperlink"/>
@@ -4402,7 +4413,7 @@
       <w:r>
         <w:t xml:space="preserve"> </w:t>
       </w:r>
-      <w:hyperlink r:id="rId250">
+      <w:hyperlink r:id="rId251">
         <w:r>
           <w:rPr>
             <w:rStyle w:val="Hyperlink"/>
@@ -4416,7 +4427,7 @@
       <w:r>
         <w:t xml:space="preserve"> </w:t>
       </w:r>
-      <w:hyperlink r:id="rId251">
+      <w:hyperlink r:id="rId252">
         <w:r>
           <w:rPr>
             <w:rStyle w:val="Hyperlink"/>
@@ -4430,7 +4441,7 @@
       <w:r>
         <w:t xml:space="preserve"> </w:t>
       </w:r>
-      <w:hyperlink r:id="rId252">
+      <w:hyperlink r:id="rId253">
         <w:r>
           <w:rPr>
             <w:rStyle w:val="Hyperlink"/>
@@ -4444,7 +4455,7 @@
       <w:r>
         <w:t xml:space="preserve"> </w:t>
       </w:r>
-      <w:hyperlink r:id="rId253">
+      <w:hyperlink r:id="rId254">
         <w:r>
           <w:rPr>
             <w:rStyle w:val="Hyperlink"/>
@@ -4458,7 +4469,7 @@
       <w:r>
         <w:t xml:space="preserve"> </w:t>
       </w:r>
-      <w:hyperlink r:id="rId254">
+      <w:hyperlink r:id="rId255">
         <w:r>
           <w:rPr>
             <w:rStyle w:val="Hyperlink"/>
@@ -4472,7 +4483,7 @@
       <w:r>
         <w:t xml:space="preserve"> </w:t>
       </w:r>
-      <w:hyperlink r:id="rId255">
+      <w:hyperlink r:id="rId256">
         <w:r>
           <w:rPr>
             <w:rStyle w:val="Hyperlink"/>
@@ -4486,7 +4497,7 @@
       <w:r>
         <w:t xml:space="preserve"> </w:t>
       </w:r>
-      <w:hyperlink r:id="rId256">
+      <w:hyperlink r:id="rId257">
         <w:r>
           <w:rPr>
             <w:rStyle w:val="Hyperlink"/>
@@ -4500,7 +4511,7 @@
       <w:r>
         <w:t xml:space="preserve"> </w:t>
       </w:r>
-      <w:hyperlink r:id="rId257">
+      <w:hyperlink r:id="rId258">
         <w:r>
           <w:rPr>
             <w:rStyle w:val="Hyperlink"/>
@@ -4514,7 +4525,7 @@
       <w:r>
         <w:t xml:space="preserve"> </w:t>
       </w:r>
-      <w:hyperlink r:id="rId258">
+      <w:hyperlink r:id="rId259">
         <w:r>
           <w:rPr>
             <w:rStyle w:val="Hyperlink"/>
@@ -4528,7 +4539,7 @@
       <w:r>
         <w:t xml:space="preserve"> </w:t>
       </w:r>
-      <w:hyperlink r:id="rId259">
+      <w:hyperlink r:id="rId260">
         <w:r>
           <w:rPr>
             <w:rStyle w:val="Hyperlink"/>
@@ -4542,7 +4553,7 @@
       <w:r>
         <w:t xml:space="preserve"> </w:t>
       </w:r>
-      <w:hyperlink r:id="rId260">
+      <w:hyperlink r:id="rId261">
         <w:r>
           <w:rPr>
             <w:rStyle w:val="Hyperlink"/>
@@ -4556,7 +4567,7 @@
       <w:r>
         <w:t xml:space="preserve"> </w:t>
       </w:r>
-      <w:hyperlink r:id="rId261">
+      <w:hyperlink r:id="rId262">
         <w:r>
           <w:rPr>
             <w:rStyle w:val="Hyperlink"/>
@@ -4570,7 +4581,7 @@
       <w:r>
         <w:t xml:space="preserve"> </w:t>
       </w:r>
-      <w:hyperlink r:id="rId262">
+      <w:hyperlink r:id="rId263">
         <w:r>
           <w:rPr>
             <w:rStyle w:val="Hyperlink"/>
@@ -4584,7 +4595,7 @@
       <w:r>
         <w:t xml:space="preserve"> </w:t>
       </w:r>
-      <w:hyperlink r:id="rId263">
+      <w:hyperlink r:id="rId264">
         <w:r>
           <w:rPr>
             <w:rStyle w:val="Hyperlink"/>
@@ -4598,7 +4609,7 @@
       <w:r>
         <w:t xml:space="preserve"> </w:t>
       </w:r>
-      <w:hyperlink r:id="rId264">
+      <w:hyperlink r:id="rId265">
         <w:r>
           <w:rPr>
             <w:rStyle w:val="Hyperlink"/>
@@ -4612,7 +4623,7 @@
       <w:r>
         <w:t xml:space="preserve"> </w:t>
       </w:r>
-      <w:hyperlink r:id="rId265">
+      <w:hyperlink r:id="rId266">
         <w:r>
           <w:rPr>
             <w:rStyle w:val="Hyperlink"/>
@@ -4626,7 +4637,7 @@
       <w:r>
         <w:t xml:space="preserve"> </w:t>
       </w:r>
-      <w:hyperlink r:id="rId266">
+      <w:hyperlink r:id="rId267">
         <w:r>
           <w:rPr>
             <w:rStyle w:val="Hyperlink"/>
@@ -4640,7 +4651,7 @@
       <w:r>
         <w:t xml:space="preserve"> </w:t>
       </w:r>
-      <w:hyperlink r:id="rId267">
+      <w:hyperlink r:id="rId268">
         <w:r>
           <w:rPr>
             <w:rStyle w:val="Hyperlink"/>
@@ -4654,7 +4665,7 @@
       <w:r>
         <w:t xml:space="preserve"> </w:t>
       </w:r>
-      <w:hyperlink r:id="rId268">
+      <w:hyperlink r:id="rId269">
         <w:r>
           <w:rPr>
             <w:rStyle w:val="Hyperlink"/>
@@ -4668,7 +4679,7 @@
       <w:r>
         <w:t xml:space="preserve"> </w:t>
       </w:r>
-      <w:hyperlink r:id="rId269">
+      <w:hyperlink r:id="rId270">
         <w:r>
           <w:rPr>
             <w:rStyle w:val="Hyperlink"/>
@@ -4682,7 +4693,7 @@
       <w:r>
         <w:t xml:space="preserve"> </w:t>
       </w:r>
-      <w:hyperlink r:id="rId270">
+      <w:hyperlink r:id="rId271">
         <w:r>
           <w:rPr>
             <w:rStyle w:val="Hyperlink"/>
@@ -4696,7 +4707,7 @@
       <w:r>
         <w:t xml:space="preserve"> </w:t>
       </w:r>
-      <w:hyperlink r:id="rId271">
+      <w:hyperlink r:id="rId272">
         <w:r>
           <w:rPr>
             <w:rStyle w:val="Hyperlink"/>
@@ -4710,7 +4721,7 @@
       <w:r>
         <w:t xml:space="preserve"> </w:t>
       </w:r>
-      <w:hyperlink r:id="rId272">
+      <w:hyperlink r:id="rId273">
         <w:r>
           <w:rPr>
             <w:rStyle w:val="Hyperlink"/>
@@ -4724,7 +4735,7 @@
       <w:r>
         <w:t xml:space="preserve"> </w:t>
       </w:r>
-      <w:hyperlink r:id="rId273">
+      <w:hyperlink r:id="rId274">
         <w:r>
           <w:rPr>
             <w:rStyle w:val="Hyperlink"/>
@@ -4738,7 +4749,7 @@
       <w:r>
         <w:t xml:space="preserve"> </w:t>
       </w:r>
-      <w:hyperlink r:id="rId274">
+      <w:hyperlink r:id="rId275">
         <w:r>
           <w:rPr>
             <w:rStyle w:val="Hyperlink"/>
@@ -4752,7 +4763,7 @@
       <w:r>
         <w:t xml:space="preserve"> </w:t>
       </w:r>
-      <w:hyperlink r:id="rId275">
+      <w:hyperlink r:id="rId276">
         <w:r>
           <w:rPr>
             <w:rStyle w:val="Hyperlink"/>
@@ -4766,7 +4777,7 @@
       <w:r>
         <w:t xml:space="preserve"> </w:t>
       </w:r>
-      <w:hyperlink r:id="rId276">
+      <w:hyperlink r:id="rId277">
         <w:r>
           <w:rPr>
             <w:rStyle w:val="Hyperlink"/>
@@ -4780,7 +4791,7 @@
       <w:r>
         <w:t xml:space="preserve"> </w:t>
       </w:r>
-      <w:hyperlink r:id="rId277">
+      <w:hyperlink r:id="rId278">
         <w:r>
           <w:rPr>
             <w:rStyle w:val="Hyperlink"/>
@@ -4794,7 +4805,7 @@
       <w:r>
         <w:t xml:space="preserve"> </w:t>
       </w:r>
-      <w:hyperlink r:id="rId278">
+      <w:hyperlink r:id="rId279">
         <w:r>
           <w:rPr>
             <w:rStyle w:val="Hyperlink"/>
@@ -4808,7 +4819,7 @@
       <w:r>
         <w:t xml:space="preserve"> </w:t>
       </w:r>
-      <w:hyperlink r:id="rId279">
+      <w:hyperlink r:id="rId280">
         <w:r>
           <w:rPr>
             <w:rStyle w:val="Hyperlink"/>
@@ -4822,7 +4833,7 @@
       <w:r>
         <w:t xml:space="preserve"> </w:t>
       </w:r>
-      <w:hyperlink r:id="rId280">
+      <w:hyperlink r:id="rId281">
         <w:r>
           <w:rPr>
             <w:rStyle w:val="Hyperlink"/>
@@ -4836,7 +4847,7 @@
       <w:r>
         <w:t xml:space="preserve"> </w:t>
       </w:r>
-      <w:hyperlink r:id="rId281">
+      <w:hyperlink r:id="rId282">
         <w:r>
           <w:rPr>
             <w:rStyle w:val="Hyperlink"/>
@@ -4850,7 +4861,7 @@
       <w:r>
         <w:t xml:space="preserve"> </w:t>
       </w:r>
-      <w:hyperlink r:id="rId282">
+      <w:hyperlink r:id="rId283">
         <w:r>
           <w:rPr>
             <w:rStyle w:val="Hyperlink"/>
@@ -4864,7 +4875,7 @@
       <w:r>
         <w:t xml:space="preserve"> </w:t>
       </w:r>
-      <w:hyperlink r:id="rId283">
+      <w:hyperlink r:id="rId284">
         <w:r>
           <w:rPr>
             <w:rStyle w:val="Hyperlink"/>
@@ -4878,7 +4889,7 @@
       <w:r>
         <w:t xml:space="preserve"> </w:t>
       </w:r>
-      <w:hyperlink r:id="rId284">
+      <w:hyperlink r:id="rId285">
         <w:r>
           <w:rPr>
             <w:rStyle w:val="Hyperlink"/>
@@ -4892,7 +4903,7 @@
       <w:r>
         <w:t xml:space="preserve"> </w:t>
       </w:r>
-      <w:hyperlink r:id="rId285">
+      <w:hyperlink r:id="rId286">
         <w:r>
           <w:rPr>
             <w:rStyle w:val="Hyperlink"/>
@@ -4906,7 +4917,7 @@
       <w:r>
         <w:t xml:space="preserve"> </w:t>
       </w:r>
-      <w:hyperlink r:id="rId286">
+      <w:hyperlink r:id="rId287">
         <w:r>
           <w:rPr>
             <w:rStyle w:val="Hyperlink"/>
@@ -4920,7 +4931,7 @@
       <w:r>
         <w:t xml:space="preserve"> </w:t>
       </w:r>
-      <w:hyperlink r:id="rId287">
+      <w:hyperlink r:id="rId288">
         <w:r>
           <w:rPr>
             <w:rStyle w:val="Hyperlink"/>
@@ -4934,7 +4945,7 @@
       <w:r>
         <w:t xml:space="preserve"> </w:t>
       </w:r>
-      <w:hyperlink r:id="rId288">
+      <w:hyperlink r:id="rId289">
         <w:r>
           <w:rPr>
             <w:rStyle w:val="Hyperlink"/>
@@ -4948,7 +4959,7 @@
       <w:r>
         <w:t xml:space="preserve"> </w:t>
       </w:r>
-      <w:hyperlink r:id="rId289">
+      <w:hyperlink r:id="rId290">
         <w:r>
           <w:rPr>
             <w:rStyle w:val="Hyperlink"/>
@@ -4962,7 +4973,7 @@
       <w:r>
         <w:t xml:space="preserve"> </w:t>
       </w:r>
-      <w:hyperlink r:id="rId290">
+      <w:hyperlink r:id="rId291">
         <w:r>
           <w:rPr>
             <w:rStyle w:val="Hyperlink"/>
@@ -4976,7 +4987,7 @@
       <w:r>
         <w:t xml:space="preserve"> </w:t>
       </w:r>
-      <w:hyperlink r:id="rId291">
+      <w:hyperlink r:id="rId292">
         <w:r>
           <w:rPr>
             <w:rStyle w:val="Hyperlink"/>
@@ -5002,7 +5013,7 @@
       <w:r>
         <w:t xml:space="preserve"> </w:t>
       </w:r>
-      <w:hyperlink r:id="rId292">
+      <w:hyperlink r:id="rId293">
         <w:r>
           <w:rPr>
             <w:rStyle w:val="Hyperlink"/>
@@ -5016,7 +5027,7 @@
       <w:r>
         <w:t xml:space="preserve"> </w:t>
       </w:r>
-      <w:hyperlink r:id="rId293">
+      <w:hyperlink r:id="rId294">
         <w:r>
           <w:rPr>
             <w:rStyle w:val="Hyperlink"/>
@@ -5030,7 +5041,7 @@
       <w:r>
         <w:t xml:space="preserve"> </w:t>
       </w:r>
-      <w:hyperlink r:id="rId294">
+      <w:hyperlink r:id="rId295">
         <w:r>
           <w:rPr>
             <w:rStyle w:val="Hyperlink"/>
@@ -5050,7 +5061,7 @@
           <w:numId w:val="1022"/>
         </w:numPr>
       </w:pPr>
-      <w:hyperlink r:id="rId295">
+      <w:hyperlink r:id="rId296">
         <w:r>
           <w:rPr>
             <w:rStyle w:val="Hyperlink"/>
@@ -5076,7 +5087,7 @@
           <w:numId w:val="1022"/>
         </w:numPr>
       </w:pPr>
-      <w:hyperlink r:id="rId296">
+      <w:hyperlink r:id="rId297">
         <w:r>
           <w:rPr>
             <w:rStyle w:val="Hyperlink"/>
@@ -5090,7 +5101,7 @@
       <w:r>
         <w:t xml:space="preserve"> </w:t>
       </w:r>
-      <w:hyperlink r:id="rId297">
+      <w:hyperlink r:id="rId298">
         <w:r>
           <w:rPr>
             <w:rStyle w:val="Hyperlink"/>
@@ -5104,7 +5115,7 @@
       <w:r>
         <w:t xml:space="preserve"> </w:t>
       </w:r>
-      <w:hyperlink r:id="rId298">
+      <w:hyperlink r:id="rId299">
         <w:r>
           <w:rPr>
             <w:rStyle w:val="Hyperlink"/>
@@ -5148,7 +5159,7 @@
           <w:numId w:val="1022"/>
         </w:numPr>
       </w:pPr>
-      <w:hyperlink r:id="rId299">
+      <w:hyperlink r:id="rId300">
         <w:r>
           <w:rPr>
             <w:rStyle w:val="Hyperlink"/>
@@ -5162,7 +5173,7 @@
       <w:r>
         <w:t xml:space="preserve"> </w:t>
       </w:r>
-      <w:hyperlink r:id="rId300">
+      <w:hyperlink r:id="rId301">
         <w:r>
           <w:rPr>
             <w:rStyle w:val="Hyperlink"/>
@@ -5188,7 +5199,7 @@
           <w:numId w:val="1022"/>
         </w:numPr>
       </w:pPr>
-      <w:hyperlink r:id="rId301">
+      <w:hyperlink r:id="rId302">
         <w:r>
           <w:rPr>
             <w:rStyle w:val="Hyperlink"/>
@@ -5199,7 +5210,7 @@
       <w:r>
         <w:t xml:space="preserve"> </w:t>
       </w:r>
-      <w:hyperlink r:id="rId302">
+      <w:hyperlink r:id="rId303">
         <w:r>
           <w:rPr>
             <w:rStyle w:val="Hyperlink"/>
@@ -5213,7 +5224,7 @@
       <w:r>
         <w:t xml:space="preserve"> </w:t>
       </w:r>
-      <w:hyperlink r:id="rId303">
+      <w:hyperlink r:id="rId304">
         <w:r>
           <w:rPr>
             <w:rStyle w:val="Hyperlink"/>
@@ -5239,7 +5250,7 @@
       <w:r>
         <w:t xml:space="preserve"> </w:t>
       </w:r>
-      <w:hyperlink r:id="rId304">
+      <w:hyperlink r:id="rId305">
         <w:r>
           <w:rPr>
             <w:rStyle w:val="Hyperlink"/>
@@ -5259,7 +5270,7 @@
           <w:numId w:val="1022"/>
         </w:numPr>
       </w:pPr>
-      <w:hyperlink r:id="rId305">
+      <w:hyperlink r:id="rId306">
         <w:r>
           <w:rPr>
             <w:rStyle w:val="Hyperlink"/>
@@ -5273,7 +5284,7 @@
       <w:r>
         <w:t xml:space="preserve"> </w:t>
       </w:r>
-      <w:hyperlink r:id="rId306">
+      <w:hyperlink r:id="rId307">
         <w:r>
           <w:rPr>
             <w:rStyle w:val="Hyperlink"/>
@@ -5287,7 +5298,7 @@
       <w:r>
         <w:t xml:space="preserve"> </w:t>
       </w:r>
-      <w:hyperlink r:id="rId307">
+      <w:hyperlink r:id="rId308">
         <w:r>
           <w:rPr>
             <w:rStyle w:val="Hyperlink"/>
@@ -5301,7 +5312,7 @@
       <w:r>
         <w:t xml:space="preserve"> </w:t>
       </w:r>
-      <w:hyperlink r:id="rId308">
+      <w:hyperlink r:id="rId309">
         <w:r>
           <w:rPr>
             <w:rStyle w:val="Hyperlink"/>
@@ -5315,7 +5326,7 @@
       <w:r>
         <w:t xml:space="preserve"> </w:t>
       </w:r>
-      <w:hyperlink r:id="rId309">
+      <w:hyperlink r:id="rId310">
         <w:r>
           <w:rPr>
             <w:rStyle w:val="Hyperlink"/>
@@ -5329,7 +5340,7 @@
       <w:r>
         <w:t xml:space="preserve"> </w:t>
       </w:r>
-      <w:hyperlink r:id="rId310">
+      <w:hyperlink r:id="rId311">
         <w:r>
           <w:rPr>
             <w:rStyle w:val="Hyperlink"/>
@@ -5343,7 +5354,7 @@
       <w:r>
         <w:t xml:space="preserve"> </w:t>
       </w:r>
-      <w:hyperlink r:id="rId311">
+      <w:hyperlink r:id="rId312">
         <w:r>
           <w:rPr>
             <w:rStyle w:val="Hyperlink"/>
@@ -5357,7 +5368,7 @@
       <w:r>
         <w:t xml:space="preserve"> </w:t>
       </w:r>
-      <w:hyperlink r:id="rId312">
+      <w:hyperlink r:id="rId313">
         <w:r>
           <w:rPr>
             <w:rStyle w:val="Hyperlink"/>
@@ -5371,7 +5382,7 @@
       <w:r>
         <w:t xml:space="preserve"> </w:t>
       </w:r>
-      <w:hyperlink r:id="rId313">
+      <w:hyperlink r:id="rId314">
         <w:r>
           <w:rPr>
             <w:rStyle w:val="Hyperlink"/>
@@ -5385,7 +5396,7 @@
       <w:r>
         <w:t xml:space="preserve"> </w:t>
       </w:r>
-      <w:hyperlink r:id="rId314">
+      <w:hyperlink r:id="rId315">
         <w:r>
           <w:rPr>
             <w:rStyle w:val="Hyperlink"/>
@@ -5399,7 +5410,7 @@
       <w:r>
         <w:t xml:space="preserve"> </w:t>
       </w:r>
-      <w:hyperlink r:id="rId315">
+      <w:hyperlink r:id="rId316">
         <w:r>
           <w:rPr>
             <w:rStyle w:val="Hyperlink"/>
@@ -5413,7 +5424,7 @@
       <w:r>
         <w:t xml:space="preserve"> </w:t>
       </w:r>
-      <w:hyperlink r:id="rId316">
+      <w:hyperlink r:id="rId317">
         <w:r>
           <w:rPr>
             <w:rStyle w:val="Hyperlink"/>
@@ -5427,7 +5438,7 @@
       <w:r>
         <w:t xml:space="preserve"> </w:t>
       </w:r>
-      <w:hyperlink r:id="rId317">
+      <w:hyperlink r:id="rId318">
         <w:r>
           <w:rPr>
             <w:rStyle w:val="Hyperlink"/>
@@ -5441,7 +5452,7 @@
       <w:r>
         <w:t xml:space="preserve"> </w:t>
       </w:r>
-      <w:hyperlink r:id="rId318">
+      <w:hyperlink r:id="rId319">
         <w:r>
           <w:rPr>
             <w:rStyle w:val="Hyperlink"/>
@@ -5455,7 +5466,7 @@
       <w:r>
         <w:t xml:space="preserve"> </w:t>
       </w:r>
-      <w:hyperlink r:id="rId319">
+      <w:hyperlink r:id="rId320">
         <w:r>
           <w:rPr>
             <w:rStyle w:val="Hyperlink"/>
@@ -5469,7 +5480,7 @@
       <w:r>
         <w:t xml:space="preserve"> </w:t>
       </w:r>
-      <w:hyperlink r:id="rId320">
+      <w:hyperlink r:id="rId321">
         <w:r>
           <w:rPr>
             <w:rStyle w:val="Hyperlink"/>
@@ -5483,7 +5494,7 @@
       <w:r>
         <w:t xml:space="preserve"> </w:t>
       </w:r>
-      <w:hyperlink r:id="rId321">
+      <w:hyperlink r:id="rId322">
         <w:r>
           <w:rPr>
             <w:rStyle w:val="Hyperlink"/>
@@ -5497,7 +5508,7 @@
       <w:r>
         <w:t xml:space="preserve"> </w:t>
       </w:r>
-      <w:hyperlink r:id="rId322">
+      <w:hyperlink r:id="rId323">
         <w:r>
           <w:rPr>
             <w:rStyle w:val="Hyperlink"/>
@@ -5511,7 +5522,7 @@
       <w:r>
         <w:t xml:space="preserve"> </w:t>
       </w:r>
-      <w:hyperlink r:id="rId323">
+      <w:hyperlink r:id="rId324">
         <w:r>
           <w:rPr>
             <w:rStyle w:val="Hyperlink"/>
@@ -5525,7 +5536,7 @@
       <w:r>
         <w:t xml:space="preserve"> </w:t>
       </w:r>
-      <w:hyperlink r:id="rId324">
+      <w:hyperlink r:id="rId325">
         <w:r>
           <w:rPr>
             <w:rStyle w:val="Hyperlink"/>
@@ -5539,7 +5550,7 @@
       <w:r>
         <w:t xml:space="preserve"> </w:t>
       </w:r>
-      <w:hyperlink r:id="rId325">
+      <w:hyperlink r:id="rId326">
         <w:r>
           <w:rPr>
             <w:rStyle w:val="Hyperlink"/>
@@ -5553,7 +5564,7 @@
       <w:r>
         <w:t xml:space="preserve"> </w:t>
       </w:r>
-      <w:hyperlink r:id="rId326">
+      <w:hyperlink r:id="rId327">
         <w:r>
           <w:rPr>
             <w:rStyle w:val="Hyperlink"/>
@@ -5567,7 +5578,7 @@
       <w:r>
         <w:t xml:space="preserve"> </w:t>
       </w:r>
-      <w:hyperlink r:id="rId327">
+      <w:hyperlink r:id="rId328">
         <w:r>
           <w:rPr>
             <w:rStyle w:val="Hyperlink"/>
@@ -5581,7 +5592,7 @@
       <w:r>
         <w:t xml:space="preserve"> </w:t>
       </w:r>
-      <w:hyperlink r:id="rId328">
+      <w:hyperlink r:id="rId329">
         <w:r>
           <w:rPr>
             <w:rStyle w:val="Hyperlink"/>
@@ -5595,7 +5606,7 @@
       <w:r>
         <w:t xml:space="preserve"> </w:t>
       </w:r>
-      <w:hyperlink r:id="rId329">
+      <w:hyperlink r:id="rId330">
         <w:r>
           <w:rPr>
             <w:rStyle w:val="Hyperlink"/>
@@ -5609,7 +5620,7 @@
       <w:r>
         <w:t xml:space="preserve"> </w:t>
       </w:r>
-      <w:hyperlink r:id="rId330">
+      <w:hyperlink r:id="rId331">
         <w:r>
           <w:rPr>
             <w:rStyle w:val="Hyperlink"/>
@@ -5623,7 +5634,7 @@
       <w:r>
         <w:t xml:space="preserve"> </w:t>
       </w:r>
-      <w:hyperlink r:id="rId331">
+      <w:hyperlink r:id="rId332">
         <w:r>
           <w:rPr>
             <w:rStyle w:val="Hyperlink"/>
@@ -5643,7 +5654,7 @@
           <w:numId w:val="1022"/>
         </w:numPr>
       </w:pPr>
-      <w:hyperlink r:id="rId332">
+      <w:hyperlink r:id="rId333">
         <w:r>
           <w:rPr>
             <w:rStyle w:val="Hyperlink"/>
@@ -5657,7 +5668,7 @@
       <w:r>
         <w:t xml:space="preserve"> </w:t>
       </w:r>
-      <w:hyperlink r:id="rId333">
+      <w:hyperlink r:id="rId334">
         <w:r>
           <w:rPr>
             <w:rStyle w:val="Hyperlink"/>
@@ -5671,7 +5682,7 @@
       <w:r>
         <w:t xml:space="preserve"> </w:t>
       </w:r>
-      <w:hyperlink r:id="rId334">
+      <w:hyperlink r:id="rId335">
         <w:r>
           <w:rPr>
             <w:rStyle w:val="Hyperlink"/>
@@ -5685,7 +5696,7 @@
       <w:r>
         <w:t xml:space="preserve"> </w:t>
       </w:r>
-      <w:hyperlink r:id="rId335">
+      <w:hyperlink r:id="rId336">
         <w:r>
           <w:rPr>
             <w:rStyle w:val="Hyperlink"/>
@@ -5735,7 +5746,7 @@
           <w:numId w:val="1022"/>
         </w:numPr>
       </w:pPr>
-      <w:hyperlink r:id="rId336">
+      <w:hyperlink r:id="rId337">
         <w:r>
           <w:rPr>
             <w:rStyle w:val="Hyperlink"/>
@@ -5749,7 +5760,7 @@
       <w:r>
         <w:t xml:space="preserve"> </w:t>
       </w:r>
-      <w:hyperlink r:id="rId337">
+      <w:hyperlink r:id="rId338">
         <w:r>
           <w:rPr>
             <w:rStyle w:val="Hyperlink"/>
@@ -5769,7 +5780,7 @@
           <w:numId w:val="1022"/>
         </w:numPr>
       </w:pPr>
-      <w:hyperlink r:id="rId338">
+      <w:hyperlink r:id="rId339">
         <w:r>
           <w:rPr>
             <w:rStyle w:val="Hyperlink"/>
@@ -5783,7 +5794,7 @@
       <w:r>
         <w:t xml:space="preserve"> </w:t>
       </w:r>
-      <w:hyperlink r:id="rId339">
+      <w:hyperlink r:id="rId340">
         <w:r>
           <w:rPr>
             <w:rStyle w:val="Hyperlink"/>
@@ -5797,7 +5808,7 @@
       <w:r>
         <w:t xml:space="preserve"> </w:t>
       </w:r>
-      <w:hyperlink r:id="rId340">
+      <w:hyperlink r:id="rId341">
         <w:r>
           <w:rPr>
             <w:rStyle w:val="Hyperlink"/>
@@ -5811,7 +5822,7 @@
       <w:r>
         <w:t xml:space="preserve"> </w:t>
       </w:r>
-      <w:hyperlink r:id="rId341">
+      <w:hyperlink r:id="rId342">
         <w:r>
           <w:rPr>
             <w:rStyle w:val="Hyperlink"/>
@@ -5825,7 +5836,7 @@
       <w:r>
         <w:t xml:space="preserve"> </w:t>
       </w:r>
-      <w:hyperlink r:id="rId342">
+      <w:hyperlink r:id="rId343">
         <w:r>
           <w:rPr>
             <w:rStyle w:val="Hyperlink"/>
@@ -5839,7 +5850,7 @@
       <w:r>
         <w:t xml:space="preserve"> </w:t>
       </w:r>
-      <w:hyperlink r:id="rId343">
+      <w:hyperlink r:id="rId344">
         <w:r>
           <w:rPr>
             <w:rStyle w:val="Hyperlink"/>
@@ -5853,7 +5864,7 @@
       <w:r>
         <w:t xml:space="preserve"> </w:t>
       </w:r>
-      <w:hyperlink r:id="rId344">
+      <w:hyperlink r:id="rId345">
         <w:r>
           <w:rPr>
             <w:rStyle w:val="Hyperlink"/>
@@ -5867,7 +5878,7 @@
       <w:r>
         <w:t xml:space="preserve"> </w:t>
       </w:r>
-      <w:hyperlink r:id="rId345">
+      <w:hyperlink r:id="rId346">
         <w:r>
           <w:rPr>
             <w:rStyle w:val="Hyperlink"/>
@@ -5881,7 +5892,7 @@
       <w:r>
         <w:t xml:space="preserve"> </w:t>
       </w:r>
-      <w:hyperlink r:id="rId346">
+      <w:hyperlink r:id="rId347">
         <w:r>
           <w:rPr>
             <w:rStyle w:val="Hyperlink"/>
@@ -5895,7 +5906,7 @@
       <w:r>
         <w:t xml:space="preserve"> </w:t>
       </w:r>
-      <w:hyperlink r:id="rId347">
+      <w:hyperlink r:id="rId348">
         <w:r>
           <w:rPr>
             <w:rStyle w:val="Hyperlink"/>
@@ -5909,7 +5920,7 @@
       <w:r>
         <w:t xml:space="preserve"> </w:t>
       </w:r>
-      <w:hyperlink r:id="rId348">
+      <w:hyperlink r:id="rId349">
         <w:r>
           <w:rPr>
             <w:rStyle w:val="Hyperlink"/>
@@ -5923,7 +5934,7 @@
       <w:r>
         <w:t xml:space="preserve"> </w:t>
       </w:r>
-      <w:hyperlink r:id="rId349">
+      <w:hyperlink r:id="rId350">
         <w:r>
           <w:rPr>
             <w:rStyle w:val="Hyperlink"/>
@@ -5937,7 +5948,7 @@
       <w:r>
         <w:t xml:space="preserve"> </w:t>
       </w:r>
-      <w:hyperlink r:id="rId350">
+      <w:hyperlink r:id="rId351">
         <w:r>
           <w:rPr>
             <w:rStyle w:val="Hyperlink"/>
@@ -5951,7 +5962,7 @@
       <w:r>
         <w:t xml:space="preserve"> </w:t>
       </w:r>
-      <w:hyperlink r:id="rId351">
+      <w:hyperlink r:id="rId352">
         <w:r>
           <w:rPr>
             <w:rStyle w:val="Hyperlink"/>
@@ -5965,7 +5976,7 @@
       <w:r>
         <w:t xml:space="preserve"> </w:t>
       </w:r>
-      <w:hyperlink r:id="rId352">
+      <w:hyperlink r:id="rId353">
         <w:r>
           <w:rPr>
             <w:rStyle w:val="Hyperlink"/>
@@ -5979,7 +5990,7 @@
       <w:r>
         <w:t xml:space="preserve"> </w:t>
       </w:r>
-      <w:hyperlink r:id="rId353">
+      <w:hyperlink r:id="rId354">
         <w:r>
           <w:rPr>
             <w:rStyle w:val="Hyperlink"/>
@@ -5993,7 +6004,7 @@
       <w:r>
         <w:t xml:space="preserve"> </w:t>
       </w:r>
-      <w:hyperlink r:id="rId354">
+      <w:hyperlink r:id="rId355">
         <w:r>
           <w:rPr>
             <w:rStyle w:val="Hyperlink"/>
@@ -6007,7 +6018,7 @@
       <w:r>
         <w:t xml:space="preserve"> </w:t>
       </w:r>
-      <w:hyperlink r:id="rId355">
+      <w:hyperlink r:id="rId356">
         <w:r>
           <w:rPr>
             <w:rStyle w:val="Hyperlink"/>
@@ -6021,7 +6032,7 @@
       <w:r>
         <w:t xml:space="preserve"> </w:t>
       </w:r>
-      <w:hyperlink r:id="rId356">
+      <w:hyperlink r:id="rId357">
         <w:r>
           <w:rPr>
             <w:rStyle w:val="Hyperlink"/>
@@ -6035,7 +6046,7 @@
       <w:r>
         <w:t xml:space="preserve"> </w:t>
       </w:r>
-      <w:hyperlink r:id="rId357">
+      <w:hyperlink r:id="rId358">
         <w:r>
           <w:rPr>
             <w:rStyle w:val="Hyperlink"/>
@@ -6049,7 +6060,7 @@
       <w:r>
         <w:t xml:space="preserve"> </w:t>
       </w:r>
-      <w:hyperlink r:id="rId358">
+      <w:hyperlink r:id="rId359">
         <w:r>
           <w:rPr>
             <w:rStyle w:val="Hyperlink"/>
@@ -6063,7 +6074,7 @@
       <w:r>
         <w:t xml:space="preserve"> </w:t>
       </w:r>
-      <w:hyperlink r:id="rId359">
+      <w:hyperlink r:id="rId360">
         <w:r>
           <w:rPr>
             <w:rStyle w:val="Hyperlink"/>
@@ -6077,7 +6088,7 @@
       <w:r>
         <w:t xml:space="preserve"> </w:t>
       </w:r>
-      <w:hyperlink r:id="rId360">
+      <w:hyperlink r:id="rId361">
         <w:r>
           <w:rPr>
             <w:rStyle w:val="Hyperlink"/>
@@ -6091,7 +6102,7 @@
       <w:r>
         <w:t xml:space="preserve"> </w:t>
       </w:r>
-      <w:hyperlink r:id="rId361">
+      <w:hyperlink r:id="rId362">
         <w:r>
           <w:rPr>
             <w:rStyle w:val="Hyperlink"/>
@@ -6105,7 +6116,7 @@
       <w:r>
         <w:t xml:space="preserve"> </w:t>
       </w:r>
-      <w:hyperlink r:id="rId362">
+      <w:hyperlink r:id="rId363">
         <w:r>
           <w:rPr>
             <w:rStyle w:val="Hyperlink"/>
@@ -6119,7 +6130,7 @@
       <w:r>
         <w:t xml:space="preserve"> </w:t>
       </w:r>
-      <w:hyperlink r:id="rId363">
+      <w:hyperlink r:id="rId364">
         <w:r>
           <w:rPr>
             <w:rStyle w:val="Hyperlink"/>
@@ -6133,7 +6144,7 @@
       <w:r>
         <w:t xml:space="preserve"> </w:t>
       </w:r>
-      <w:hyperlink r:id="rId364">
+      <w:hyperlink r:id="rId365">
         <w:r>
           <w:rPr>
             <w:rStyle w:val="Hyperlink"/>
@@ -6147,7 +6158,7 @@
       <w:r>
         <w:t xml:space="preserve"> </w:t>
       </w:r>
-      <w:hyperlink r:id="rId365">
+      <w:hyperlink r:id="rId366">
         <w:r>
           <w:rPr>
             <w:rStyle w:val="Hyperlink"/>
@@ -6167,7 +6178,7 @@
           <w:numId w:val="1022"/>
         </w:numPr>
       </w:pPr>
-      <w:hyperlink r:id="rId366">
+      <w:hyperlink r:id="rId367">
         <w:r>
           <w:rPr>
             <w:rStyle w:val="Hyperlink"/>
@@ -6181,7 +6192,7 @@
       <w:r>
         <w:t xml:space="preserve"> </w:t>
       </w:r>
-      <w:hyperlink r:id="rId367">
+      <w:hyperlink r:id="rId368">
         <w:r>
           <w:rPr>
             <w:rStyle w:val="Hyperlink"/>
@@ -6195,7 +6206,7 @@
       <w:r>
         <w:t xml:space="preserve"> </w:t>
       </w:r>
-      <w:hyperlink r:id="rId368">
+      <w:hyperlink r:id="rId369">
         <w:r>
           <w:rPr>
             <w:rStyle w:val="Hyperlink"/>
@@ -6215,7 +6226,7 @@
           <w:numId w:val="1022"/>
         </w:numPr>
       </w:pPr>
-      <w:hyperlink r:id="rId369">
+      <w:hyperlink r:id="rId370">
         <w:r>
           <w:rPr>
             <w:rStyle w:val="Hyperlink"/>
@@ -6238,7 +6249,7 @@
       <w:r>
         <w:t xml:space="preserve"> </w:t>
       </w:r>
-      <w:hyperlink r:id="rId370">
+      <w:hyperlink r:id="rId371">
         <w:r>
           <w:rPr>
             <w:rStyle w:val="Hyperlink"/>
@@ -6261,7 +6272,7 @@
       <w:r>
         <w:t xml:space="preserve"> </w:t>
       </w:r>
-      <w:hyperlink r:id="rId371">
+      <w:hyperlink r:id="rId372">
         <w:r>
           <w:rPr>
             <w:rStyle w:val="Hyperlink"/>
@@ -6275,7 +6286,7 @@
       <w:r>
         <w:t xml:space="preserve"> </w:t>
       </w:r>
-      <w:hyperlink r:id="rId372">
+      <w:hyperlink r:id="rId373">
         <w:r>
           <w:rPr>
             <w:rStyle w:val="Hyperlink"/>
@@ -6289,7 +6300,7 @@
       <w:r>
         <w:t xml:space="preserve"> </w:t>
       </w:r>
-      <w:hyperlink r:id="rId373">
+      <w:hyperlink r:id="rId374">
         <w:r>
           <w:rPr>
             <w:rStyle w:val="Hyperlink"/>
@@ -6303,7 +6314,7 @@
       <w:r>
         <w:t xml:space="preserve"> </w:t>
       </w:r>
-      <w:hyperlink r:id="rId374">
+      <w:hyperlink r:id="rId375">
         <w:r>
           <w:rPr>
             <w:rStyle w:val="Hyperlink"/>
@@ -6317,7 +6328,7 @@
       <w:r>
         <w:t xml:space="preserve"> </w:t>
       </w:r>
-      <w:hyperlink r:id="rId375">
+      <w:hyperlink r:id="rId376">
         <w:r>
           <w:rPr>
             <w:rStyle w:val="Hyperlink"/>
@@ -6331,7 +6342,7 @@
       <w:r>
         <w:t xml:space="preserve"> </w:t>
       </w:r>
-      <w:hyperlink r:id="rId376">
+      <w:hyperlink r:id="rId377">
         <w:r>
           <w:rPr>
             <w:rStyle w:val="Hyperlink"/>
@@ -6381,7 +6392,7 @@
       <w:r>
         <w:t xml:space="preserve"> </w:t>
       </w:r>
-      <w:hyperlink r:id="rId377">
+      <w:hyperlink r:id="rId378">
         <w:r>
           <w:rPr>
             <w:rStyle w:val="Hyperlink"/>
@@ -6395,7 +6406,7 @@
       <w:r>
         <w:t xml:space="preserve"> </w:t>
       </w:r>
-      <w:hyperlink r:id="rId378">
+      <w:hyperlink r:id="rId379">
         <w:r>
           <w:rPr>
             <w:rStyle w:val="Hyperlink"/>
@@ -6418,7 +6429,7 @@
           <w:numId w:val="1022"/>
         </w:numPr>
       </w:pPr>
-      <w:hyperlink r:id="rId379">
+      <w:hyperlink r:id="rId380">
         <w:r>
           <w:rPr>
             <w:rStyle w:val="Hyperlink"/>
@@ -6450,7 +6461,7 @@
           <w:numId w:val="1022"/>
         </w:numPr>
       </w:pPr>
-      <w:hyperlink r:id="rId380">
+      <w:hyperlink r:id="rId381">
         <w:r>
           <w:rPr>
             <w:rStyle w:val="Hyperlink"/>
@@ -6461,7 +6472,7 @@
       <w:r>
         <w:t xml:space="preserve"> </w:t>
       </w:r>
-      <w:hyperlink r:id="rId381">
+      <w:hyperlink r:id="rId382">
         <w:r>
           <w:rPr>
             <w:rStyle w:val="Hyperlink"/>
@@ -6472,7 +6483,7 @@
       <w:r>
         <w:t xml:space="preserve"> </w:t>
       </w:r>
-      <w:hyperlink r:id="rId382">
+      <w:hyperlink r:id="rId383">
         <w:r>
           <w:rPr>
             <w:rStyle w:val="Hyperlink"/>
@@ -6483,7 +6494,7 @@
       <w:r>
         <w:t xml:space="preserve"> </w:t>
       </w:r>
-      <w:hyperlink r:id="rId383">
+      <w:hyperlink r:id="rId384">
         <w:r>
           <w:rPr>
             <w:rStyle w:val="Hyperlink"/>
@@ -6494,7 +6505,7 @@
       <w:r>
         <w:t xml:space="preserve"> </w:t>
       </w:r>
-      <w:hyperlink r:id="rId384">
+      <w:hyperlink r:id="rId385">
         <w:r>
           <w:rPr>
             <w:rStyle w:val="Hyperlink"/>
@@ -6505,7 +6516,7 @@
       <w:r>
         <w:t xml:space="preserve"> </w:t>
       </w:r>
-      <w:hyperlink r:id="rId385">
+      <w:hyperlink r:id="rId386">
         <w:r>
           <w:rPr>
             <w:rStyle w:val="Hyperlink"/>
@@ -6516,7 +6527,7 @@
       <w:r>
         <w:t xml:space="preserve"> </w:t>
       </w:r>
-      <w:hyperlink r:id="rId386">
+      <w:hyperlink r:id="rId387">
         <w:r>
           <w:rPr>
             <w:rStyle w:val="Hyperlink"/>
@@ -6527,7 +6538,7 @@
       <w:r>
         <w:t xml:space="preserve"> </w:t>
       </w:r>
-      <w:hyperlink r:id="rId387">
+      <w:hyperlink r:id="rId388">
         <w:r>
           <w:rPr>
             <w:rStyle w:val="Hyperlink"/>
@@ -6536,7 +6547,7 @@
         </w:r>
       </w:hyperlink>
     </w:p>
-    <w:bookmarkEnd w:id="388"/>
+    <w:bookmarkEnd w:id="389"/>
     <w:sectPr/>
   </w:body>
 </w:document>

</xml_diff>

<commit_message>
<a datetime="2025-01-24T03:01:00" href="http://github.com/KenAdeniji/WordEngineering/tree/main/IIS/WordEngineering/MongoDB">http://github.com/KenAdeniji/WordEngineering/tree/main/IIS/WordEngineering/MongoDB</a> 				<a datetime="2018-04-21T00:00:00" href="http://github.com/KenAdeniji/WordEngineering/blob/main/InformationInTransit/MongoDB/MongoDBDriverQuickTour.cs">http://github.com/KenAdeniji/WordEngineering/blob/main/InformationInTransit/MongoDB/MongoDBDriverQuickTour.cs</a> 				<a datetime="2018-04-22T00:00:00" href="http://github.com/KenAdeniji/WordEngineering/blob/main/InformationInTransit/MongoDB/MongoDBHelper.cs">http://github.com/KenAdeniji/WordEngineering/blob/main/InformationInTransit/MongoDB/MongoDBHelper.cs</a>
</commit_message>
<xml_diff>
--- a/IIS/WordEngineering/Resume/KenAdenijiResume.docx
+++ b/IIS/WordEngineering/Resume/KenAdenijiResume.docx
@@ -2079,7 +2079,7 @@
       </w:tr>
     </w:tbl>
     <w:bookmarkEnd w:id="99"/>
-    <w:bookmarkStart w:id="391" w:name="skillsSummary"/>
+    <w:bookmarkStart w:id="394" w:name="skillsSummary"/>
     <w:p>
       <w:pPr>
         <w:pStyle w:val="Heading2"/>
@@ -4085,8 +4085,41 @@
         <w:t xml:space="preserve"> </w:t>
       </w:r>
       <w:r>
-        <w:t xml:space="preserve">NoSQL, bson, MongoDB.</w:t>
-      </w:r>
+        <w:t xml:space="preserve">NoSQL, bson, MongoDB</w:t>
+      </w:r>
+      <w:r>
+        <w:t xml:space="preserve"> </w:t>
+      </w:r>
+      <w:hyperlink r:id="rId232">
+        <w:r>
+          <w:rPr>
+            <w:rStyle w:val="Hyperlink"/>
+          </w:rPr>
+          <w:t xml:space="preserve">http://github.com/KenAdeniji/WordEngineering/tree/main/IIS/WordEngineering/MongoDB</w:t>
+        </w:r>
+      </w:hyperlink>
+      <w:r>
+        <w:t xml:space="preserve"> </w:t>
+      </w:r>
+      <w:hyperlink r:id="rId233">
+        <w:r>
+          <w:rPr>
+            <w:rStyle w:val="Hyperlink"/>
+          </w:rPr>
+          <w:t xml:space="preserve">http://github.com/KenAdeniji/WordEngineering/blob/main/InformationInTransit/MongoDB/MongoDBDriverQuickTour.cs</w:t>
+        </w:r>
+      </w:hyperlink>
+      <w:r>
+        <w:t xml:space="preserve"> </w:t>
+      </w:r>
+      <w:hyperlink r:id="rId234">
+        <w:r>
+          <w:rPr>
+            <w:rStyle w:val="Hyperlink"/>
+          </w:rPr>
+          <w:t xml:space="preserve">http://github.com/KenAdeniji/WordEngineering/blob/main/InformationInTransit/MongoDB/MongoDBHelper.cs</w:t>
+        </w:r>
+      </w:hyperlink>
     </w:p>
     <w:p>
       <w:pPr>
@@ -4102,7 +4135,7 @@
       <w:r>
         <w:t xml:space="preserve"> </w:t>
       </w:r>
-      <w:hyperlink r:id="rId232">
+      <w:hyperlink r:id="rId235">
         <w:r>
           <w:rPr>
             <w:rStyle w:val="Hyperlink"/>
@@ -4113,7 +4146,7 @@
       <w:r>
         <w:t xml:space="preserve"> </w:t>
       </w:r>
-      <w:hyperlink r:id="rId233">
+      <w:hyperlink r:id="rId236">
         <w:r>
           <w:rPr>
             <w:rStyle w:val="Hyperlink"/>
@@ -4130,7 +4163,7 @@
           <w:numId w:val="1021"/>
         </w:numPr>
       </w:pPr>
-      <w:hyperlink r:id="rId234">
+      <w:hyperlink r:id="rId237">
         <w:r>
           <w:rPr>
             <w:rStyle w:val="Hyperlink"/>
@@ -4153,7 +4186,7 @@
       <w:r>
         <w:t xml:space="preserve"> </w:t>
       </w:r>
-      <w:hyperlink r:id="rId235">
+      <w:hyperlink r:id="rId238">
         <w:r>
           <w:rPr>
             <w:rStyle w:val="Hyperlink"/>
@@ -4173,7 +4206,7 @@
       <w:r>
         <w:t xml:space="preserve"> </w:t>
       </w:r>
-      <w:hyperlink r:id="rId236">
+      <w:hyperlink r:id="rId239">
         <w:r>
           <w:rPr>
             <w:rStyle w:val="Hyperlink"/>
@@ -4193,7 +4226,7 @@
       <w:r>
         <w:t xml:space="preserve"> </w:t>
       </w:r>
-      <w:hyperlink r:id="rId237">
+      <w:hyperlink r:id="rId240">
         <w:r>
           <w:rPr>
             <w:rStyle w:val="Hyperlink"/>
@@ -4213,7 +4246,7 @@
       <w:r>
         <w:t xml:space="preserve"> </w:t>
       </w:r>
-      <w:hyperlink r:id="rId238">
+      <w:hyperlink r:id="rId241">
         <w:r>
           <w:rPr>
             <w:rStyle w:val="Hyperlink"/>
@@ -4227,7 +4260,7 @@
       <w:r>
         <w:t xml:space="preserve"> </w:t>
       </w:r>
-      <w:hyperlink r:id="rId239">
+      <w:hyperlink r:id="rId242">
         <w:r>
           <w:rPr>
             <w:rStyle w:val="Hyperlink"/>
@@ -4253,7 +4286,7 @@
       <w:r>
         <w:t xml:space="preserve"> </w:t>
       </w:r>
-      <w:hyperlink r:id="rId240">
+      <w:hyperlink r:id="rId243">
         <w:r>
           <w:rPr>
             <w:rStyle w:val="Hyperlink"/>
@@ -4267,7 +4300,7 @@
       <w:r>
         <w:t xml:space="preserve"> </w:t>
       </w:r>
-      <w:hyperlink r:id="rId241">
+      <w:hyperlink r:id="rId244">
         <w:r>
           <w:rPr>
             <w:rStyle w:val="Hyperlink"/>
@@ -4281,7 +4314,7 @@
       <w:r>
         <w:t xml:space="preserve"> </w:t>
       </w:r>
-      <w:hyperlink r:id="rId242">
+      <w:hyperlink r:id="rId245">
         <w:r>
           <w:rPr>
             <w:rStyle w:val="Hyperlink"/>
@@ -4295,7 +4328,7 @@
       <w:r>
         <w:t xml:space="preserve"> </w:t>
       </w:r>
-      <w:hyperlink r:id="rId243">
+      <w:hyperlink r:id="rId246">
         <w:r>
           <w:rPr>
             <w:rStyle w:val="Hyperlink"/>
@@ -4309,7 +4342,7 @@
       <w:r>
         <w:t xml:space="preserve"> </w:t>
       </w:r>
-      <w:hyperlink r:id="rId244">
+      <w:hyperlink r:id="rId247">
         <w:r>
           <w:rPr>
             <w:rStyle w:val="Hyperlink"/>
@@ -4323,7 +4356,7 @@
       <w:r>
         <w:t xml:space="preserve"> </w:t>
       </w:r>
-      <w:hyperlink r:id="rId245">
+      <w:hyperlink r:id="rId248">
         <w:r>
           <w:rPr>
             <w:rStyle w:val="Hyperlink"/>
@@ -4337,7 +4370,7 @@
       <w:r>
         <w:t xml:space="preserve"> </w:t>
       </w:r>
-      <w:hyperlink r:id="rId246">
+      <w:hyperlink r:id="rId249">
         <w:r>
           <w:rPr>
             <w:rStyle w:val="Hyperlink"/>
@@ -4351,7 +4384,7 @@
       <w:r>
         <w:t xml:space="preserve"> </w:t>
       </w:r>
-      <w:hyperlink r:id="rId247">
+      <w:hyperlink r:id="rId250">
         <w:r>
           <w:rPr>
             <w:rStyle w:val="Hyperlink"/>
@@ -4365,7 +4398,7 @@
       <w:r>
         <w:t xml:space="preserve"> </w:t>
       </w:r>
-      <w:hyperlink r:id="rId248">
+      <w:hyperlink r:id="rId251">
         <w:r>
           <w:rPr>
             <w:rStyle w:val="Hyperlink"/>
@@ -4379,7 +4412,7 @@
       <w:r>
         <w:t xml:space="preserve"> </w:t>
       </w:r>
-      <w:hyperlink r:id="rId249">
+      <w:hyperlink r:id="rId252">
         <w:r>
           <w:rPr>
             <w:rStyle w:val="Hyperlink"/>
@@ -4393,7 +4426,7 @@
       <w:r>
         <w:t xml:space="preserve"> </w:t>
       </w:r>
-      <w:hyperlink r:id="rId250">
+      <w:hyperlink r:id="rId253">
         <w:r>
           <w:rPr>
             <w:rStyle w:val="Hyperlink"/>
@@ -4407,7 +4440,7 @@
       <w:r>
         <w:t xml:space="preserve"> </w:t>
       </w:r>
-      <w:hyperlink r:id="rId251">
+      <w:hyperlink r:id="rId254">
         <w:r>
           <w:rPr>
             <w:rStyle w:val="Hyperlink"/>
@@ -4421,7 +4454,7 @@
       <w:r>
         <w:t xml:space="preserve"> </w:t>
       </w:r>
-      <w:hyperlink r:id="rId252">
+      <w:hyperlink r:id="rId255">
         <w:r>
           <w:rPr>
             <w:rStyle w:val="Hyperlink"/>
@@ -4435,7 +4468,7 @@
       <w:r>
         <w:t xml:space="preserve"> </w:t>
       </w:r>
-      <w:hyperlink r:id="rId253">
+      <w:hyperlink r:id="rId256">
         <w:r>
           <w:rPr>
             <w:rStyle w:val="Hyperlink"/>
@@ -4449,7 +4482,7 @@
       <w:r>
         <w:t xml:space="preserve"> </w:t>
       </w:r>
-      <w:hyperlink r:id="rId254">
+      <w:hyperlink r:id="rId257">
         <w:r>
           <w:rPr>
             <w:rStyle w:val="Hyperlink"/>
@@ -4463,7 +4496,7 @@
       <w:r>
         <w:t xml:space="preserve"> </w:t>
       </w:r>
-      <w:hyperlink r:id="rId255">
+      <w:hyperlink r:id="rId258">
         <w:r>
           <w:rPr>
             <w:rStyle w:val="Hyperlink"/>
@@ -4477,7 +4510,7 @@
       <w:r>
         <w:t xml:space="preserve"> </w:t>
       </w:r>
-      <w:hyperlink r:id="rId256">
+      <w:hyperlink r:id="rId259">
         <w:r>
           <w:rPr>
             <w:rStyle w:val="Hyperlink"/>
@@ -4491,7 +4524,7 @@
       <w:r>
         <w:t xml:space="preserve"> </w:t>
       </w:r>
-      <w:hyperlink r:id="rId257">
+      <w:hyperlink r:id="rId260">
         <w:r>
           <w:rPr>
             <w:rStyle w:val="Hyperlink"/>
@@ -4505,7 +4538,7 @@
       <w:r>
         <w:t xml:space="preserve"> </w:t>
       </w:r>
-      <w:hyperlink r:id="rId258">
+      <w:hyperlink r:id="rId261">
         <w:r>
           <w:rPr>
             <w:rStyle w:val="Hyperlink"/>
@@ -4519,7 +4552,7 @@
       <w:r>
         <w:t xml:space="preserve"> </w:t>
       </w:r>
-      <w:hyperlink r:id="rId259">
+      <w:hyperlink r:id="rId262">
         <w:r>
           <w:rPr>
             <w:rStyle w:val="Hyperlink"/>
@@ -4533,7 +4566,7 @@
       <w:r>
         <w:t xml:space="preserve"> </w:t>
       </w:r>
-      <w:hyperlink r:id="rId260">
+      <w:hyperlink r:id="rId263">
         <w:r>
           <w:rPr>
             <w:rStyle w:val="Hyperlink"/>
@@ -4547,7 +4580,7 @@
       <w:r>
         <w:t xml:space="preserve"> </w:t>
       </w:r>
-      <w:hyperlink r:id="rId261">
+      <w:hyperlink r:id="rId264">
         <w:r>
           <w:rPr>
             <w:rStyle w:val="Hyperlink"/>
@@ -4561,7 +4594,7 @@
       <w:r>
         <w:t xml:space="preserve"> </w:t>
       </w:r>
-      <w:hyperlink r:id="rId262">
+      <w:hyperlink r:id="rId265">
         <w:r>
           <w:rPr>
             <w:rStyle w:val="Hyperlink"/>
@@ -4575,7 +4608,7 @@
       <w:r>
         <w:t xml:space="preserve"> </w:t>
       </w:r>
-      <w:hyperlink r:id="rId263">
+      <w:hyperlink r:id="rId266">
         <w:r>
           <w:rPr>
             <w:rStyle w:val="Hyperlink"/>
@@ -4589,7 +4622,7 @@
       <w:r>
         <w:t xml:space="preserve"> </w:t>
       </w:r>
-      <w:hyperlink r:id="rId264">
+      <w:hyperlink r:id="rId267">
         <w:r>
           <w:rPr>
             <w:rStyle w:val="Hyperlink"/>
@@ -4603,7 +4636,7 @@
       <w:r>
         <w:t xml:space="preserve"> </w:t>
       </w:r>
-      <w:hyperlink r:id="rId265">
+      <w:hyperlink r:id="rId268">
         <w:r>
           <w:rPr>
             <w:rStyle w:val="Hyperlink"/>
@@ -4617,7 +4650,7 @@
       <w:r>
         <w:t xml:space="preserve"> </w:t>
       </w:r>
-      <w:hyperlink r:id="rId266">
+      <w:hyperlink r:id="rId269">
         <w:r>
           <w:rPr>
             <w:rStyle w:val="Hyperlink"/>
@@ -4631,7 +4664,7 @@
       <w:r>
         <w:t xml:space="preserve"> </w:t>
       </w:r>
-      <w:hyperlink r:id="rId267">
+      <w:hyperlink r:id="rId270">
         <w:r>
           <w:rPr>
             <w:rStyle w:val="Hyperlink"/>
@@ -4645,7 +4678,7 @@
       <w:r>
         <w:t xml:space="preserve"> </w:t>
       </w:r>
-      <w:hyperlink r:id="rId268">
+      <w:hyperlink r:id="rId271">
         <w:r>
           <w:rPr>
             <w:rStyle w:val="Hyperlink"/>
@@ -4659,7 +4692,7 @@
       <w:r>
         <w:t xml:space="preserve"> </w:t>
       </w:r>
-      <w:hyperlink r:id="rId269">
+      <w:hyperlink r:id="rId272">
         <w:r>
           <w:rPr>
             <w:rStyle w:val="Hyperlink"/>
@@ -4673,7 +4706,7 @@
       <w:r>
         <w:t xml:space="preserve"> </w:t>
       </w:r>
-      <w:hyperlink r:id="rId270">
+      <w:hyperlink r:id="rId273">
         <w:r>
           <w:rPr>
             <w:rStyle w:val="Hyperlink"/>
@@ -4687,7 +4720,7 @@
       <w:r>
         <w:t xml:space="preserve"> </w:t>
       </w:r>
-      <w:hyperlink r:id="rId271">
+      <w:hyperlink r:id="rId274">
         <w:r>
           <w:rPr>
             <w:rStyle w:val="Hyperlink"/>
@@ -4701,7 +4734,7 @@
       <w:r>
         <w:t xml:space="preserve"> </w:t>
       </w:r>
-      <w:hyperlink r:id="rId272">
+      <w:hyperlink r:id="rId275">
         <w:r>
           <w:rPr>
             <w:rStyle w:val="Hyperlink"/>
@@ -4715,7 +4748,7 @@
       <w:r>
         <w:t xml:space="preserve"> </w:t>
       </w:r>
-      <w:hyperlink r:id="rId273">
+      <w:hyperlink r:id="rId276">
         <w:r>
           <w:rPr>
             <w:rStyle w:val="Hyperlink"/>
@@ -4729,7 +4762,7 @@
       <w:r>
         <w:t xml:space="preserve"> </w:t>
       </w:r>
-      <w:hyperlink r:id="rId274">
+      <w:hyperlink r:id="rId277">
         <w:r>
           <w:rPr>
             <w:rStyle w:val="Hyperlink"/>
@@ -4743,7 +4776,7 @@
       <w:r>
         <w:t xml:space="preserve"> </w:t>
       </w:r>
-      <w:hyperlink r:id="rId275">
+      <w:hyperlink r:id="rId278">
         <w:r>
           <w:rPr>
             <w:rStyle w:val="Hyperlink"/>
@@ -4757,7 +4790,7 @@
       <w:r>
         <w:t xml:space="preserve"> </w:t>
       </w:r>
-      <w:hyperlink r:id="rId276">
+      <w:hyperlink r:id="rId279">
         <w:r>
           <w:rPr>
             <w:rStyle w:val="Hyperlink"/>
@@ -4771,7 +4804,7 @@
       <w:r>
         <w:t xml:space="preserve"> </w:t>
       </w:r>
-      <w:hyperlink r:id="rId277">
+      <w:hyperlink r:id="rId280">
         <w:r>
           <w:rPr>
             <w:rStyle w:val="Hyperlink"/>
@@ -4785,7 +4818,7 @@
       <w:r>
         <w:t xml:space="preserve"> </w:t>
       </w:r>
-      <w:hyperlink r:id="rId278">
+      <w:hyperlink r:id="rId281">
         <w:r>
           <w:rPr>
             <w:rStyle w:val="Hyperlink"/>
@@ -4799,7 +4832,7 @@
       <w:r>
         <w:t xml:space="preserve"> </w:t>
       </w:r>
-      <w:hyperlink r:id="rId279">
+      <w:hyperlink r:id="rId282">
         <w:r>
           <w:rPr>
             <w:rStyle w:val="Hyperlink"/>
@@ -4813,7 +4846,7 @@
       <w:r>
         <w:t xml:space="preserve"> </w:t>
       </w:r>
-      <w:hyperlink r:id="rId280">
+      <w:hyperlink r:id="rId283">
         <w:r>
           <w:rPr>
             <w:rStyle w:val="Hyperlink"/>
@@ -4827,7 +4860,7 @@
       <w:r>
         <w:t xml:space="preserve"> </w:t>
       </w:r>
-      <w:hyperlink r:id="rId281">
+      <w:hyperlink r:id="rId284">
         <w:r>
           <w:rPr>
             <w:rStyle w:val="Hyperlink"/>
@@ -4841,7 +4874,7 @@
       <w:r>
         <w:t xml:space="preserve"> </w:t>
       </w:r>
-      <w:hyperlink r:id="rId282">
+      <w:hyperlink r:id="rId285">
         <w:r>
           <w:rPr>
             <w:rStyle w:val="Hyperlink"/>
@@ -4855,7 +4888,7 @@
       <w:r>
         <w:t xml:space="preserve"> </w:t>
       </w:r>
-      <w:hyperlink r:id="rId283">
+      <w:hyperlink r:id="rId286">
         <w:r>
           <w:rPr>
             <w:rStyle w:val="Hyperlink"/>
@@ -4869,7 +4902,7 @@
       <w:r>
         <w:t xml:space="preserve"> </w:t>
       </w:r>
-      <w:hyperlink r:id="rId284">
+      <w:hyperlink r:id="rId287">
         <w:r>
           <w:rPr>
             <w:rStyle w:val="Hyperlink"/>
@@ -4883,7 +4916,7 @@
       <w:r>
         <w:t xml:space="preserve"> </w:t>
       </w:r>
-      <w:hyperlink r:id="rId285">
+      <w:hyperlink r:id="rId288">
         <w:r>
           <w:rPr>
             <w:rStyle w:val="Hyperlink"/>
@@ -4897,7 +4930,7 @@
       <w:r>
         <w:t xml:space="preserve"> </w:t>
       </w:r>
-      <w:hyperlink r:id="rId286">
+      <w:hyperlink r:id="rId289">
         <w:r>
           <w:rPr>
             <w:rStyle w:val="Hyperlink"/>
@@ -4911,7 +4944,7 @@
       <w:r>
         <w:t xml:space="preserve"> </w:t>
       </w:r>
-      <w:hyperlink r:id="rId287">
+      <w:hyperlink r:id="rId290">
         <w:r>
           <w:rPr>
             <w:rStyle w:val="Hyperlink"/>
@@ -4925,7 +4958,7 @@
       <w:r>
         <w:t xml:space="preserve"> </w:t>
       </w:r>
-      <w:hyperlink r:id="rId288">
+      <w:hyperlink r:id="rId291">
         <w:r>
           <w:rPr>
             <w:rStyle w:val="Hyperlink"/>
@@ -4939,7 +4972,7 @@
       <w:r>
         <w:t xml:space="preserve"> </w:t>
       </w:r>
-      <w:hyperlink r:id="rId289">
+      <w:hyperlink r:id="rId292">
         <w:r>
           <w:rPr>
             <w:rStyle w:val="Hyperlink"/>
@@ -4953,7 +4986,7 @@
       <w:r>
         <w:t xml:space="preserve"> </w:t>
       </w:r>
-      <w:hyperlink r:id="rId290">
+      <w:hyperlink r:id="rId293">
         <w:r>
           <w:rPr>
             <w:rStyle w:val="Hyperlink"/>
@@ -4967,7 +5000,7 @@
       <w:r>
         <w:t xml:space="preserve"> </w:t>
       </w:r>
-      <w:hyperlink r:id="rId291">
+      <w:hyperlink r:id="rId294">
         <w:r>
           <w:rPr>
             <w:rStyle w:val="Hyperlink"/>
@@ -4981,7 +5014,7 @@
       <w:r>
         <w:t xml:space="preserve"> </w:t>
       </w:r>
-      <w:hyperlink r:id="rId292">
+      <w:hyperlink r:id="rId295">
         <w:r>
           <w:rPr>
             <w:rStyle w:val="Hyperlink"/>
@@ -4995,7 +5028,7 @@
       <w:r>
         <w:t xml:space="preserve"> </w:t>
       </w:r>
-      <w:hyperlink r:id="rId293">
+      <w:hyperlink r:id="rId296">
         <w:r>
           <w:rPr>
             <w:rStyle w:val="Hyperlink"/>
@@ -5009,7 +5042,7 @@
       <w:r>
         <w:t xml:space="preserve"> </w:t>
       </w:r>
-      <w:hyperlink r:id="rId294">
+      <w:hyperlink r:id="rId297">
         <w:r>
           <w:rPr>
             <w:rStyle w:val="Hyperlink"/>
@@ -5035,7 +5068,7 @@
       <w:r>
         <w:t xml:space="preserve"> </w:t>
       </w:r>
-      <w:hyperlink r:id="rId295">
+      <w:hyperlink r:id="rId298">
         <w:r>
           <w:rPr>
             <w:rStyle w:val="Hyperlink"/>
@@ -5049,7 +5082,7 @@
       <w:r>
         <w:t xml:space="preserve"> </w:t>
       </w:r>
-      <w:hyperlink r:id="rId296">
+      <w:hyperlink r:id="rId299">
         <w:r>
           <w:rPr>
             <w:rStyle w:val="Hyperlink"/>
@@ -5063,7 +5096,7 @@
       <w:r>
         <w:t xml:space="preserve"> </w:t>
       </w:r>
-      <w:hyperlink r:id="rId297">
+      <w:hyperlink r:id="rId300">
         <w:r>
           <w:rPr>
             <w:rStyle w:val="Hyperlink"/>
@@ -5083,7 +5116,7 @@
           <w:numId w:val="1021"/>
         </w:numPr>
       </w:pPr>
-      <w:hyperlink r:id="rId298">
+      <w:hyperlink r:id="rId301">
         <w:r>
           <w:rPr>
             <w:rStyle w:val="Hyperlink"/>
@@ -5109,7 +5142,7 @@
           <w:numId w:val="1021"/>
         </w:numPr>
       </w:pPr>
-      <w:hyperlink r:id="rId299">
+      <w:hyperlink r:id="rId302">
         <w:r>
           <w:rPr>
             <w:rStyle w:val="Hyperlink"/>
@@ -5123,7 +5156,7 @@
       <w:r>
         <w:t xml:space="preserve"> </w:t>
       </w:r>
-      <w:hyperlink r:id="rId300">
+      <w:hyperlink r:id="rId303">
         <w:r>
           <w:rPr>
             <w:rStyle w:val="Hyperlink"/>
@@ -5137,7 +5170,7 @@
       <w:r>
         <w:t xml:space="preserve"> </w:t>
       </w:r>
-      <w:hyperlink r:id="rId301">
+      <w:hyperlink r:id="rId304">
         <w:r>
           <w:rPr>
             <w:rStyle w:val="Hyperlink"/>
@@ -5181,7 +5214,7 @@
           <w:numId w:val="1021"/>
         </w:numPr>
       </w:pPr>
-      <w:hyperlink r:id="rId302">
+      <w:hyperlink r:id="rId305">
         <w:r>
           <w:rPr>
             <w:rStyle w:val="Hyperlink"/>
@@ -5195,7 +5228,7 @@
       <w:r>
         <w:t xml:space="preserve"> </w:t>
       </w:r>
-      <w:hyperlink r:id="rId303">
+      <w:hyperlink r:id="rId306">
         <w:r>
           <w:rPr>
             <w:rStyle w:val="Hyperlink"/>
@@ -5221,7 +5254,7 @@
           <w:numId w:val="1021"/>
         </w:numPr>
       </w:pPr>
-      <w:hyperlink r:id="rId304">
+      <w:hyperlink r:id="rId307">
         <w:r>
           <w:rPr>
             <w:rStyle w:val="Hyperlink"/>
@@ -5232,7 +5265,7 @@
       <w:r>
         <w:t xml:space="preserve"> </w:t>
       </w:r>
-      <w:hyperlink r:id="rId305">
+      <w:hyperlink r:id="rId308">
         <w:r>
           <w:rPr>
             <w:rStyle w:val="Hyperlink"/>
@@ -5246,7 +5279,7 @@
       <w:r>
         <w:t xml:space="preserve"> </w:t>
       </w:r>
-      <w:hyperlink r:id="rId306">
+      <w:hyperlink r:id="rId309">
         <w:r>
           <w:rPr>
             <w:rStyle w:val="Hyperlink"/>
@@ -5272,7 +5305,7 @@
       <w:r>
         <w:t xml:space="preserve"> </w:t>
       </w:r>
-      <w:hyperlink r:id="rId307">
+      <w:hyperlink r:id="rId310">
         <w:r>
           <w:rPr>
             <w:rStyle w:val="Hyperlink"/>
@@ -5292,7 +5325,7 @@
           <w:numId w:val="1021"/>
         </w:numPr>
       </w:pPr>
-      <w:hyperlink r:id="rId308">
+      <w:hyperlink r:id="rId311">
         <w:r>
           <w:rPr>
             <w:rStyle w:val="Hyperlink"/>
@@ -5306,7 +5339,7 @@
       <w:r>
         <w:t xml:space="preserve"> </w:t>
       </w:r>
-      <w:hyperlink r:id="rId309">
+      <w:hyperlink r:id="rId312">
         <w:r>
           <w:rPr>
             <w:rStyle w:val="Hyperlink"/>
@@ -5320,7 +5353,7 @@
       <w:r>
         <w:t xml:space="preserve"> </w:t>
       </w:r>
-      <w:hyperlink r:id="rId310">
+      <w:hyperlink r:id="rId313">
         <w:r>
           <w:rPr>
             <w:rStyle w:val="Hyperlink"/>
@@ -5334,7 +5367,7 @@
       <w:r>
         <w:t xml:space="preserve"> </w:t>
       </w:r>
-      <w:hyperlink r:id="rId311">
+      <w:hyperlink r:id="rId314">
         <w:r>
           <w:rPr>
             <w:rStyle w:val="Hyperlink"/>
@@ -5348,7 +5381,7 @@
       <w:r>
         <w:t xml:space="preserve"> </w:t>
       </w:r>
-      <w:hyperlink r:id="rId312">
+      <w:hyperlink r:id="rId315">
         <w:r>
           <w:rPr>
             <w:rStyle w:val="Hyperlink"/>
@@ -5362,7 +5395,7 @@
       <w:r>
         <w:t xml:space="preserve"> </w:t>
       </w:r>
-      <w:hyperlink r:id="rId313">
+      <w:hyperlink r:id="rId316">
         <w:r>
           <w:rPr>
             <w:rStyle w:val="Hyperlink"/>
@@ -5376,7 +5409,7 @@
       <w:r>
         <w:t xml:space="preserve"> </w:t>
       </w:r>
-      <w:hyperlink r:id="rId314">
+      <w:hyperlink r:id="rId317">
         <w:r>
           <w:rPr>
             <w:rStyle w:val="Hyperlink"/>
@@ -5390,7 +5423,7 @@
       <w:r>
         <w:t xml:space="preserve"> </w:t>
       </w:r>
-      <w:hyperlink r:id="rId315">
+      <w:hyperlink r:id="rId318">
         <w:r>
           <w:rPr>
             <w:rStyle w:val="Hyperlink"/>
@@ -5404,7 +5437,7 @@
       <w:r>
         <w:t xml:space="preserve"> </w:t>
       </w:r>
-      <w:hyperlink r:id="rId316">
+      <w:hyperlink r:id="rId319">
         <w:r>
           <w:rPr>
             <w:rStyle w:val="Hyperlink"/>
@@ -5418,7 +5451,7 @@
       <w:r>
         <w:t xml:space="preserve"> </w:t>
       </w:r>
-      <w:hyperlink r:id="rId317">
+      <w:hyperlink r:id="rId320">
         <w:r>
           <w:rPr>
             <w:rStyle w:val="Hyperlink"/>
@@ -5432,7 +5465,7 @@
       <w:r>
         <w:t xml:space="preserve"> </w:t>
       </w:r>
-      <w:hyperlink r:id="rId318">
+      <w:hyperlink r:id="rId321">
         <w:r>
           <w:rPr>
             <w:rStyle w:val="Hyperlink"/>
@@ -5446,7 +5479,7 @@
       <w:r>
         <w:t xml:space="preserve"> </w:t>
       </w:r>
-      <w:hyperlink r:id="rId319">
+      <w:hyperlink r:id="rId322">
         <w:r>
           <w:rPr>
             <w:rStyle w:val="Hyperlink"/>
@@ -5460,7 +5493,7 @@
       <w:r>
         <w:t xml:space="preserve"> </w:t>
       </w:r>
-      <w:hyperlink r:id="rId320">
+      <w:hyperlink r:id="rId323">
         <w:r>
           <w:rPr>
             <w:rStyle w:val="Hyperlink"/>
@@ -5474,7 +5507,7 @@
       <w:r>
         <w:t xml:space="preserve"> </w:t>
       </w:r>
-      <w:hyperlink r:id="rId321">
+      <w:hyperlink r:id="rId324">
         <w:r>
           <w:rPr>
             <w:rStyle w:val="Hyperlink"/>
@@ -5488,7 +5521,7 @@
       <w:r>
         <w:t xml:space="preserve"> </w:t>
       </w:r>
-      <w:hyperlink r:id="rId322">
+      <w:hyperlink r:id="rId325">
         <w:r>
           <w:rPr>
             <w:rStyle w:val="Hyperlink"/>
@@ -5502,7 +5535,7 @@
       <w:r>
         <w:t xml:space="preserve"> </w:t>
       </w:r>
-      <w:hyperlink r:id="rId323">
+      <w:hyperlink r:id="rId326">
         <w:r>
           <w:rPr>
             <w:rStyle w:val="Hyperlink"/>
@@ -5516,7 +5549,7 @@
       <w:r>
         <w:t xml:space="preserve"> </w:t>
       </w:r>
-      <w:hyperlink r:id="rId324">
+      <w:hyperlink r:id="rId327">
         <w:r>
           <w:rPr>
             <w:rStyle w:val="Hyperlink"/>
@@ -5530,7 +5563,7 @@
       <w:r>
         <w:t xml:space="preserve"> </w:t>
       </w:r>
-      <w:hyperlink r:id="rId325">
+      <w:hyperlink r:id="rId328">
         <w:r>
           <w:rPr>
             <w:rStyle w:val="Hyperlink"/>
@@ -5544,7 +5577,7 @@
       <w:r>
         <w:t xml:space="preserve"> </w:t>
       </w:r>
-      <w:hyperlink r:id="rId326">
+      <w:hyperlink r:id="rId329">
         <w:r>
           <w:rPr>
             <w:rStyle w:val="Hyperlink"/>
@@ -5558,7 +5591,7 @@
       <w:r>
         <w:t xml:space="preserve"> </w:t>
       </w:r>
-      <w:hyperlink r:id="rId327">
+      <w:hyperlink r:id="rId330">
         <w:r>
           <w:rPr>
             <w:rStyle w:val="Hyperlink"/>
@@ -5572,7 +5605,7 @@
       <w:r>
         <w:t xml:space="preserve"> </w:t>
       </w:r>
-      <w:hyperlink r:id="rId328">
+      <w:hyperlink r:id="rId331">
         <w:r>
           <w:rPr>
             <w:rStyle w:val="Hyperlink"/>
@@ -5586,7 +5619,7 @@
       <w:r>
         <w:t xml:space="preserve"> </w:t>
       </w:r>
-      <w:hyperlink r:id="rId329">
+      <w:hyperlink r:id="rId332">
         <w:r>
           <w:rPr>
             <w:rStyle w:val="Hyperlink"/>
@@ -5600,7 +5633,7 @@
       <w:r>
         <w:t xml:space="preserve"> </w:t>
       </w:r>
-      <w:hyperlink r:id="rId330">
+      <w:hyperlink r:id="rId333">
         <w:r>
           <w:rPr>
             <w:rStyle w:val="Hyperlink"/>
@@ -5614,7 +5647,7 @@
       <w:r>
         <w:t xml:space="preserve"> </w:t>
       </w:r>
-      <w:hyperlink r:id="rId331">
+      <w:hyperlink r:id="rId334">
         <w:r>
           <w:rPr>
             <w:rStyle w:val="Hyperlink"/>
@@ -5628,7 +5661,7 @@
       <w:r>
         <w:t xml:space="preserve"> </w:t>
       </w:r>
-      <w:hyperlink r:id="rId332">
+      <w:hyperlink r:id="rId335">
         <w:r>
           <w:rPr>
             <w:rStyle w:val="Hyperlink"/>
@@ -5642,7 +5675,7 @@
       <w:r>
         <w:t xml:space="preserve"> </w:t>
       </w:r>
-      <w:hyperlink r:id="rId333">
+      <w:hyperlink r:id="rId336">
         <w:r>
           <w:rPr>
             <w:rStyle w:val="Hyperlink"/>
@@ -5656,7 +5689,7 @@
       <w:r>
         <w:t xml:space="preserve"> </w:t>
       </w:r>
-      <w:hyperlink r:id="rId334">
+      <w:hyperlink r:id="rId337">
         <w:r>
           <w:rPr>
             <w:rStyle w:val="Hyperlink"/>
@@ -5676,7 +5709,7 @@
           <w:numId w:val="1021"/>
         </w:numPr>
       </w:pPr>
-      <w:hyperlink r:id="rId335">
+      <w:hyperlink r:id="rId338">
         <w:r>
           <w:rPr>
             <w:rStyle w:val="Hyperlink"/>
@@ -5690,7 +5723,7 @@
       <w:r>
         <w:t xml:space="preserve"> </w:t>
       </w:r>
-      <w:hyperlink r:id="rId336">
+      <w:hyperlink r:id="rId339">
         <w:r>
           <w:rPr>
             <w:rStyle w:val="Hyperlink"/>
@@ -5704,7 +5737,7 @@
       <w:r>
         <w:t xml:space="preserve"> </w:t>
       </w:r>
-      <w:hyperlink r:id="rId337">
+      <w:hyperlink r:id="rId340">
         <w:r>
           <w:rPr>
             <w:rStyle w:val="Hyperlink"/>
@@ -5718,7 +5751,7 @@
       <w:r>
         <w:t xml:space="preserve"> </w:t>
       </w:r>
-      <w:hyperlink r:id="rId338">
+      <w:hyperlink r:id="rId341">
         <w:r>
           <w:rPr>
             <w:rStyle w:val="Hyperlink"/>
@@ -5768,7 +5801,7 @@
           <w:numId w:val="1021"/>
         </w:numPr>
       </w:pPr>
-      <w:hyperlink r:id="rId339">
+      <w:hyperlink r:id="rId342">
         <w:r>
           <w:rPr>
             <w:rStyle w:val="Hyperlink"/>
@@ -5782,7 +5815,7 @@
       <w:r>
         <w:t xml:space="preserve"> </w:t>
       </w:r>
-      <w:hyperlink r:id="rId340">
+      <w:hyperlink r:id="rId343">
         <w:r>
           <w:rPr>
             <w:rStyle w:val="Hyperlink"/>
@@ -5802,7 +5835,7 @@
           <w:numId w:val="1021"/>
         </w:numPr>
       </w:pPr>
-      <w:hyperlink r:id="rId341">
+      <w:hyperlink r:id="rId344">
         <w:r>
           <w:rPr>
             <w:rStyle w:val="Hyperlink"/>
@@ -5816,7 +5849,7 @@
       <w:r>
         <w:t xml:space="preserve"> </w:t>
       </w:r>
-      <w:hyperlink r:id="rId342">
+      <w:hyperlink r:id="rId345">
         <w:r>
           <w:rPr>
             <w:rStyle w:val="Hyperlink"/>
@@ -5830,7 +5863,7 @@
       <w:r>
         <w:t xml:space="preserve"> </w:t>
       </w:r>
-      <w:hyperlink r:id="rId343">
+      <w:hyperlink r:id="rId346">
         <w:r>
           <w:rPr>
             <w:rStyle w:val="Hyperlink"/>
@@ -5844,7 +5877,7 @@
       <w:r>
         <w:t xml:space="preserve"> </w:t>
       </w:r>
-      <w:hyperlink r:id="rId344">
+      <w:hyperlink r:id="rId347">
         <w:r>
           <w:rPr>
             <w:rStyle w:val="Hyperlink"/>
@@ -5858,7 +5891,7 @@
       <w:r>
         <w:t xml:space="preserve"> </w:t>
       </w:r>
-      <w:hyperlink r:id="rId345">
+      <w:hyperlink r:id="rId348">
         <w:r>
           <w:rPr>
             <w:rStyle w:val="Hyperlink"/>
@@ -5872,7 +5905,7 @@
       <w:r>
         <w:t xml:space="preserve"> </w:t>
       </w:r>
-      <w:hyperlink r:id="rId346">
+      <w:hyperlink r:id="rId349">
         <w:r>
           <w:rPr>
             <w:rStyle w:val="Hyperlink"/>
@@ -5886,7 +5919,7 @@
       <w:r>
         <w:t xml:space="preserve"> </w:t>
       </w:r>
-      <w:hyperlink r:id="rId347">
+      <w:hyperlink r:id="rId350">
         <w:r>
           <w:rPr>
             <w:rStyle w:val="Hyperlink"/>
@@ -5900,7 +5933,7 @@
       <w:r>
         <w:t xml:space="preserve"> </w:t>
       </w:r>
-      <w:hyperlink r:id="rId348">
+      <w:hyperlink r:id="rId351">
         <w:r>
           <w:rPr>
             <w:rStyle w:val="Hyperlink"/>
@@ -5914,7 +5947,7 @@
       <w:r>
         <w:t xml:space="preserve"> </w:t>
       </w:r>
-      <w:hyperlink r:id="rId349">
+      <w:hyperlink r:id="rId352">
         <w:r>
           <w:rPr>
             <w:rStyle w:val="Hyperlink"/>
@@ -5928,7 +5961,7 @@
       <w:r>
         <w:t xml:space="preserve"> </w:t>
       </w:r>
-      <w:hyperlink r:id="rId350">
+      <w:hyperlink r:id="rId353">
         <w:r>
           <w:rPr>
             <w:rStyle w:val="Hyperlink"/>
@@ -5942,7 +5975,7 @@
       <w:r>
         <w:t xml:space="preserve"> </w:t>
       </w:r>
-      <w:hyperlink r:id="rId351">
+      <w:hyperlink r:id="rId354">
         <w:r>
           <w:rPr>
             <w:rStyle w:val="Hyperlink"/>
@@ -5956,7 +5989,7 @@
       <w:r>
         <w:t xml:space="preserve"> </w:t>
       </w:r>
-      <w:hyperlink r:id="rId352">
+      <w:hyperlink r:id="rId355">
         <w:r>
           <w:rPr>
             <w:rStyle w:val="Hyperlink"/>
@@ -5970,7 +6003,7 @@
       <w:r>
         <w:t xml:space="preserve"> </w:t>
       </w:r>
-      <w:hyperlink r:id="rId353">
+      <w:hyperlink r:id="rId356">
         <w:r>
           <w:rPr>
             <w:rStyle w:val="Hyperlink"/>
@@ -5984,7 +6017,7 @@
       <w:r>
         <w:t xml:space="preserve"> </w:t>
       </w:r>
-      <w:hyperlink r:id="rId354">
+      <w:hyperlink r:id="rId357">
         <w:r>
           <w:rPr>
             <w:rStyle w:val="Hyperlink"/>
@@ -5998,7 +6031,7 @@
       <w:r>
         <w:t xml:space="preserve"> </w:t>
       </w:r>
-      <w:hyperlink r:id="rId355">
+      <w:hyperlink r:id="rId358">
         <w:r>
           <w:rPr>
             <w:rStyle w:val="Hyperlink"/>
@@ -6012,7 +6045,7 @@
       <w:r>
         <w:t xml:space="preserve"> </w:t>
       </w:r>
-      <w:hyperlink r:id="rId356">
+      <w:hyperlink r:id="rId359">
         <w:r>
           <w:rPr>
             <w:rStyle w:val="Hyperlink"/>
@@ -6026,7 +6059,7 @@
       <w:r>
         <w:t xml:space="preserve"> </w:t>
       </w:r>
-      <w:hyperlink r:id="rId357">
+      <w:hyperlink r:id="rId360">
         <w:r>
           <w:rPr>
             <w:rStyle w:val="Hyperlink"/>
@@ -6040,7 +6073,7 @@
       <w:r>
         <w:t xml:space="preserve"> </w:t>
       </w:r>
-      <w:hyperlink r:id="rId358">
+      <w:hyperlink r:id="rId361">
         <w:r>
           <w:rPr>
             <w:rStyle w:val="Hyperlink"/>
@@ -6054,7 +6087,7 @@
       <w:r>
         <w:t xml:space="preserve"> </w:t>
       </w:r>
-      <w:hyperlink r:id="rId359">
+      <w:hyperlink r:id="rId362">
         <w:r>
           <w:rPr>
             <w:rStyle w:val="Hyperlink"/>
@@ -6068,7 +6101,7 @@
       <w:r>
         <w:t xml:space="preserve"> </w:t>
       </w:r>
-      <w:hyperlink r:id="rId360">
+      <w:hyperlink r:id="rId363">
         <w:r>
           <w:rPr>
             <w:rStyle w:val="Hyperlink"/>
@@ -6082,7 +6115,7 @@
       <w:r>
         <w:t xml:space="preserve"> </w:t>
       </w:r>
-      <w:hyperlink r:id="rId361">
+      <w:hyperlink r:id="rId364">
         <w:r>
           <w:rPr>
             <w:rStyle w:val="Hyperlink"/>
@@ -6096,7 +6129,7 @@
       <w:r>
         <w:t xml:space="preserve"> </w:t>
       </w:r>
-      <w:hyperlink r:id="rId362">
+      <w:hyperlink r:id="rId365">
         <w:r>
           <w:rPr>
             <w:rStyle w:val="Hyperlink"/>
@@ -6110,7 +6143,7 @@
       <w:r>
         <w:t xml:space="preserve"> </w:t>
       </w:r>
-      <w:hyperlink r:id="rId363">
+      <w:hyperlink r:id="rId366">
         <w:r>
           <w:rPr>
             <w:rStyle w:val="Hyperlink"/>
@@ -6124,7 +6157,7 @@
       <w:r>
         <w:t xml:space="preserve"> </w:t>
       </w:r>
-      <w:hyperlink r:id="rId364">
+      <w:hyperlink r:id="rId367">
         <w:r>
           <w:rPr>
             <w:rStyle w:val="Hyperlink"/>
@@ -6138,7 +6171,7 @@
       <w:r>
         <w:t xml:space="preserve"> </w:t>
       </w:r>
-      <w:hyperlink r:id="rId365">
+      <w:hyperlink r:id="rId368">
         <w:r>
           <w:rPr>
             <w:rStyle w:val="Hyperlink"/>
@@ -6152,7 +6185,7 @@
       <w:r>
         <w:t xml:space="preserve"> </w:t>
       </w:r>
-      <w:hyperlink r:id="rId366">
+      <w:hyperlink r:id="rId369">
         <w:r>
           <w:rPr>
             <w:rStyle w:val="Hyperlink"/>
@@ -6166,7 +6199,7 @@
       <w:r>
         <w:t xml:space="preserve"> </w:t>
       </w:r>
-      <w:hyperlink r:id="rId367">
+      <w:hyperlink r:id="rId370">
         <w:r>
           <w:rPr>
             <w:rStyle w:val="Hyperlink"/>
@@ -6180,7 +6213,7 @@
       <w:r>
         <w:t xml:space="preserve"> </w:t>
       </w:r>
-      <w:hyperlink r:id="rId368">
+      <w:hyperlink r:id="rId371">
         <w:r>
           <w:rPr>
             <w:rStyle w:val="Hyperlink"/>
@@ -6200,7 +6233,7 @@
           <w:numId w:val="1021"/>
         </w:numPr>
       </w:pPr>
-      <w:hyperlink r:id="rId369">
+      <w:hyperlink r:id="rId372">
         <w:r>
           <w:rPr>
             <w:rStyle w:val="Hyperlink"/>
@@ -6214,7 +6247,7 @@
       <w:r>
         <w:t xml:space="preserve"> </w:t>
       </w:r>
-      <w:hyperlink r:id="rId370">
+      <w:hyperlink r:id="rId373">
         <w:r>
           <w:rPr>
             <w:rStyle w:val="Hyperlink"/>
@@ -6228,7 +6261,7 @@
       <w:r>
         <w:t xml:space="preserve"> </w:t>
       </w:r>
-      <w:hyperlink r:id="rId371">
+      <w:hyperlink r:id="rId374">
         <w:r>
           <w:rPr>
             <w:rStyle w:val="Hyperlink"/>
@@ -6248,7 +6281,7 @@
           <w:numId w:val="1021"/>
         </w:numPr>
       </w:pPr>
-      <w:hyperlink r:id="rId372">
+      <w:hyperlink r:id="rId375">
         <w:r>
           <w:rPr>
             <w:rStyle w:val="Hyperlink"/>
@@ -6271,7 +6304,7 @@
       <w:r>
         <w:t xml:space="preserve"> </w:t>
       </w:r>
-      <w:hyperlink r:id="rId373">
+      <w:hyperlink r:id="rId376">
         <w:r>
           <w:rPr>
             <w:rStyle w:val="Hyperlink"/>
@@ -6294,7 +6327,7 @@
       <w:r>
         <w:t xml:space="preserve"> </w:t>
       </w:r>
-      <w:hyperlink r:id="rId374">
+      <w:hyperlink r:id="rId377">
         <w:r>
           <w:rPr>
             <w:rStyle w:val="Hyperlink"/>
@@ -6308,7 +6341,7 @@
       <w:r>
         <w:t xml:space="preserve"> </w:t>
       </w:r>
-      <w:hyperlink r:id="rId375">
+      <w:hyperlink r:id="rId378">
         <w:r>
           <w:rPr>
             <w:rStyle w:val="Hyperlink"/>
@@ -6322,7 +6355,7 @@
       <w:r>
         <w:t xml:space="preserve"> </w:t>
       </w:r>
-      <w:hyperlink r:id="rId376">
+      <w:hyperlink r:id="rId379">
         <w:r>
           <w:rPr>
             <w:rStyle w:val="Hyperlink"/>
@@ -6336,7 +6369,7 @@
       <w:r>
         <w:t xml:space="preserve"> </w:t>
       </w:r>
-      <w:hyperlink r:id="rId377">
+      <w:hyperlink r:id="rId380">
         <w:r>
           <w:rPr>
             <w:rStyle w:val="Hyperlink"/>
@@ -6350,7 +6383,7 @@
       <w:r>
         <w:t xml:space="preserve"> </w:t>
       </w:r>
-      <w:hyperlink r:id="rId378">
+      <w:hyperlink r:id="rId381">
         <w:r>
           <w:rPr>
             <w:rStyle w:val="Hyperlink"/>
@@ -6364,7 +6397,7 @@
       <w:r>
         <w:t xml:space="preserve"> </w:t>
       </w:r>
-      <w:hyperlink r:id="rId379">
+      <w:hyperlink r:id="rId382">
         <w:r>
           <w:rPr>
             <w:rStyle w:val="Hyperlink"/>
@@ -6414,7 +6447,7 @@
       <w:r>
         <w:t xml:space="preserve"> </w:t>
       </w:r>
-      <w:hyperlink r:id="rId380">
+      <w:hyperlink r:id="rId383">
         <w:r>
           <w:rPr>
             <w:rStyle w:val="Hyperlink"/>
@@ -6428,7 +6461,7 @@
       <w:r>
         <w:t xml:space="preserve"> </w:t>
       </w:r>
-      <w:hyperlink r:id="rId381">
+      <w:hyperlink r:id="rId384">
         <w:r>
           <w:rPr>
             <w:rStyle w:val="Hyperlink"/>
@@ -6451,7 +6484,7 @@
           <w:numId w:val="1021"/>
         </w:numPr>
       </w:pPr>
-      <w:hyperlink r:id="rId382">
+      <w:hyperlink r:id="rId385">
         <w:r>
           <w:rPr>
             <w:rStyle w:val="Hyperlink"/>
@@ -6483,7 +6516,7 @@
           <w:numId w:val="1021"/>
         </w:numPr>
       </w:pPr>
-      <w:hyperlink r:id="rId383">
+      <w:hyperlink r:id="rId386">
         <w:r>
           <w:rPr>
             <w:rStyle w:val="Hyperlink"/>
@@ -6494,7 +6527,7 @@
       <w:r>
         <w:t xml:space="preserve"> </w:t>
       </w:r>
-      <w:hyperlink r:id="rId384">
+      <w:hyperlink r:id="rId387">
         <w:r>
           <w:rPr>
             <w:rStyle w:val="Hyperlink"/>
@@ -6505,7 +6538,7 @@
       <w:r>
         <w:t xml:space="preserve"> </w:t>
       </w:r>
-      <w:hyperlink r:id="rId385">
+      <w:hyperlink r:id="rId388">
         <w:r>
           <w:rPr>
             <w:rStyle w:val="Hyperlink"/>
@@ -6516,7 +6549,7 @@
       <w:r>
         <w:t xml:space="preserve"> </w:t>
       </w:r>
-      <w:hyperlink r:id="rId386">
+      <w:hyperlink r:id="rId389">
         <w:r>
           <w:rPr>
             <w:rStyle w:val="Hyperlink"/>
@@ -6527,7 +6560,7 @@
       <w:r>
         <w:t xml:space="preserve"> </w:t>
       </w:r>
-      <w:hyperlink r:id="rId387">
+      <w:hyperlink r:id="rId390">
         <w:r>
           <w:rPr>
             <w:rStyle w:val="Hyperlink"/>
@@ -6538,7 +6571,7 @@
       <w:r>
         <w:t xml:space="preserve"> </w:t>
       </w:r>
-      <w:hyperlink r:id="rId388">
+      <w:hyperlink r:id="rId391">
         <w:r>
           <w:rPr>
             <w:rStyle w:val="Hyperlink"/>
@@ -6549,7 +6582,7 @@
       <w:r>
         <w:t xml:space="preserve"> </w:t>
       </w:r>
-      <w:hyperlink r:id="rId389">
+      <w:hyperlink r:id="rId392">
         <w:r>
           <w:rPr>
             <w:rStyle w:val="Hyperlink"/>
@@ -6560,7 +6593,7 @@
       <w:r>
         <w:t xml:space="preserve"> </w:t>
       </w:r>
-      <w:hyperlink r:id="rId390">
+      <w:hyperlink r:id="rId393">
         <w:r>
           <w:rPr>
             <w:rStyle w:val="Hyperlink"/>
@@ -6569,7 +6602,7 @@
         </w:r>
       </w:hyperlink>
     </w:p>
-    <w:bookmarkEnd w:id="391"/>
+    <w:bookmarkEnd w:id="394"/>
     <w:sectPr/>
   </w:body>
 </w:document>

</xml_diff>

<commit_message>
git add	"IIS/WordEngineering/Representational State Transfer (REST)/"
</commit_message>
<xml_diff>
--- a/IIS/WordEngineering/Resume/KenAdenijiResume.docx
+++ b/IIS/WordEngineering/Resume/KenAdenijiResume.docx
@@ -96,12 +96,25 @@
       <w:r>
         <w:br/>
       </w:r>
+    </w:p>
+    <w:p>
+      <w:pPr>
+        <w:pStyle w:val="BodyText"/>
+      </w:pPr>
+      <w:r>
+        <w:t xml:space="preserve">The browser cannot play this audio content.</w:t>
+      </w:r>
+    </w:p>
+    <w:p>
+      <w:pPr>
+        <w:pStyle w:val="BodyText"/>
+      </w:pPr>
       <w:hyperlink r:id="rId23">
         <w:r>
           <w:rPr>
             <w:rStyle w:val="Hyperlink"/>
           </w:rPr>
-          <w:t xml:space="preserve">http://kenadeniji.github.io/Github/2024-09-16KenAdenijiResume.mp4</w:t>
+          <w:t xml:space="preserve">Download the .mp4 audio file.</w:t>
         </w:r>
       </w:hyperlink>
     </w:p>

</xml_diff>

<commit_message>
I was located at 				<a 					href="http://linkedin.com/company/kaz/about" 					data-ContactID="558" 					data-Dated="2026-01-27" 					data-DatedEntry="2026-01-28T11:36:00" 					data-url="usatoday.com/story/news/nation/2026/01/28/minnesota-alex-pretti-shooting-immigration-ice-live-updates/88390667007/?utm_source=firefox-newtab-en-us" 				>KAZ IT Services and IT Consulting</a>, Parramatta.
</commit_message>
<xml_diff>
--- a/IIS/WordEngineering/Resume/KenAdenijiResume.docx
+++ b/IIS/WordEngineering/Resume/KenAdenijiResume.docx
@@ -605,7 +605,7 @@
       <w:bookmarkStart w:id="38" w:name="jobDescriptions"/>
       <w:bookmarkEnd w:id="38"/>
     </w:p>
-    <w:bookmarkStart w:id="68" w:name="job-descriptions"/>
+    <w:bookmarkStart w:id="69" w:name="job-descriptions"/>
     <w:p>
       <w:pPr>
         <w:pStyle w:val="Heading2"/>
@@ -730,7 +730,7 @@
       </w:r>
     </w:p>
     <w:bookmarkEnd w:id="43"/>
-    <w:bookmarkStart w:id="45" w:name="X847050a9b26983b2458d165ad2a19c60b2ad8dc"/>
+    <w:bookmarkStart w:id="46" w:name="X847050a9b26983b2458d165ad2a19c60b2ad8dc"/>
     <w:p>
       <w:pPr>
         <w:pStyle w:val="Heading3"/>
@@ -767,14 +767,34 @@
       <w:r>
         <w:t xml:space="preserve">connected together to form a wide area network (WAN).</w:t>
       </w:r>
-    </w:p>
-    <w:bookmarkEnd w:id="45"/>
-    <w:bookmarkStart w:id="47" w:name="X00c65edaf0b66280992eb1096c1956071260af2"/>
+      <w:r>
+        <w:t xml:space="preserve"> </w:t>
+      </w:r>
+      <w:r>
+        <w:t xml:space="preserve">I was located at</w:t>
+      </w:r>
+      <w:r>
+        <w:t xml:space="preserve"> </w:t>
+      </w:r>
+      <w:hyperlink r:id="rId45">
+        <w:r>
+          <w:rPr>
+            <w:rStyle w:val="Hyperlink"/>
+          </w:rPr>
+          <w:t xml:space="preserve">KAZ IT Services and IT Consulting</w:t>
+        </w:r>
+      </w:hyperlink>
+      <w:r>
+        <w:t xml:space="preserve">, Parramatta.</w:t>
+      </w:r>
+    </w:p>
+    <w:bookmarkEnd w:id="46"/>
+    <w:bookmarkStart w:id="48" w:name="X00c65edaf0b66280992eb1096c1956071260af2"/>
     <w:p>
       <w:pPr>
         <w:pStyle w:val="Heading3"/>
       </w:pPr>
-      <w:hyperlink r:id="rId46">
+      <w:hyperlink r:id="rId47">
         <w:r>
           <w:rPr>
             <w:rStyle w:val="Hyperlink"/>
@@ -813,13 +833,13 @@
         <w:t xml:space="preserve">Applications include Westpac Investment Risk Management and Tactical Asset Allocation.</w:t>
       </w:r>
     </w:p>
-    <w:bookmarkEnd w:id="47"/>
-    <w:bookmarkStart w:id="49" w:name="X47338435b5bb60a718756252091d7ced6c248d8"/>
+    <w:bookmarkEnd w:id="48"/>
+    <w:bookmarkStart w:id="50" w:name="X47338435b5bb60a718756252091d7ced6c248d8"/>
     <w:p>
       <w:pPr>
         <w:pStyle w:val="Heading3"/>
       </w:pPr>
-      <w:hyperlink r:id="rId48">
+      <w:hyperlink r:id="rId49">
         <w:r>
           <w:rPr>
             <w:rStyle w:val="Hyperlink"/>
@@ -870,13 +890,13 @@
         <w:t xml:space="preserve">Replicate data between central and remote locations using Internet messaging services.</w:t>
       </w:r>
     </w:p>
-    <w:bookmarkEnd w:id="49"/>
-    <w:bookmarkStart w:id="51" w:name="Xa68e9ed2b84b7cc18b5f7c96462ddecca01cb45"/>
+    <w:bookmarkEnd w:id="50"/>
+    <w:bookmarkStart w:id="52" w:name="Xa68e9ed2b84b7cc18b5f7c96462ddecca01cb45"/>
     <w:p>
       <w:pPr>
         <w:pStyle w:val="Heading3"/>
       </w:pPr>
-      <w:hyperlink r:id="rId50">
+      <w:hyperlink r:id="rId51">
         <w:r>
           <w:rPr>
             <w:rStyle w:val="Hyperlink"/>
@@ -903,8 +923,8 @@
         <w:t xml:space="preserve">Develop mortgage system; focus on product changes and payments.</w:t>
       </w:r>
     </w:p>
-    <w:bookmarkEnd w:id="51"/>
-    <w:bookmarkStart w:id="52" w:name="X71cbb401abc4c994853f02dc35f8675c094c679"/>
+    <w:bookmarkEnd w:id="52"/>
+    <w:bookmarkStart w:id="53" w:name="X71cbb401abc4c994853f02dc35f8675c094c679"/>
     <w:p>
       <w:pPr>
         <w:pStyle w:val="Heading3"/>
@@ -955,13 +975,13 @@
         <w:t xml:space="preserve">Workflow will delegate tasks to personnel based on roles, availability, work load, and expertise.</w:t>
       </w:r>
     </w:p>
-    <w:bookmarkEnd w:id="52"/>
-    <w:bookmarkStart w:id="54" w:name="X33ba5731ad71615fa1ddca9738418b8399ba12d"/>
+    <w:bookmarkEnd w:id="53"/>
+    <w:bookmarkStart w:id="55" w:name="X33ba5731ad71615fa1ddca9738418b8399ba12d"/>
     <w:p>
       <w:pPr>
         <w:pStyle w:val="Heading3"/>
       </w:pPr>
-      <w:hyperlink r:id="rId53">
+      <w:hyperlink r:id="rId54">
         <w:r>
           <w:rPr>
             <w:rStyle w:val="Hyperlink"/>
@@ -1012,8 +1032,8 @@
         <w:t xml:space="preserve">Use OMNI Gateway to collate data.</w:t>
       </w:r>
     </w:p>
-    <w:bookmarkEnd w:id="54"/>
-    <w:bookmarkStart w:id="55" w:name="X9e4848fe1750a0f84e1d55835d57e2ad67053c0"/>
+    <w:bookmarkEnd w:id="55"/>
+    <w:bookmarkStart w:id="56" w:name="X9e4848fe1750a0f84e1d55835d57e2ad67053c0"/>
     <w:p>
       <w:pPr>
         <w:pStyle w:val="Heading3"/>
@@ -1040,13 +1060,13 @@
         <w:t xml:space="preserve">Design and develop workflow applications for the processing of trainee and apprenticeship programs.</w:t>
       </w:r>
     </w:p>
-    <w:bookmarkEnd w:id="55"/>
-    <w:bookmarkStart w:id="57" w:name="Xe621a272b2e3ebd65efd913dd20c1c43d7c3de8"/>
+    <w:bookmarkEnd w:id="56"/>
+    <w:bookmarkStart w:id="58" w:name="Xe621a272b2e3ebd65efd913dd20c1c43d7c3de8"/>
     <w:p>
       <w:pPr>
         <w:pStyle w:val="Heading3"/>
       </w:pPr>
-      <w:hyperlink r:id="rId56">
+      <w:hyperlink r:id="rId57">
         <w:r>
           <w:rPr>
             <w:rStyle w:val="Hyperlink"/>
@@ -1063,7 +1083,7 @@
       <w:r>
         <w:t xml:space="preserve"> </w:t>
       </w:r>
-      <w:hyperlink r:id="rId46">
+      <w:hyperlink r:id="rId47">
         <w:r>
           <w:rPr>
             <w:rStyle w:val="Hyperlink"/>
@@ -1090,13 +1110,13 @@
         <w:t xml:space="preserve">Replicate database between central (Informix) and remote locations (Sybase SQL Anywhere).</w:t>
       </w:r>
     </w:p>
-    <w:bookmarkEnd w:id="57"/>
-    <w:bookmarkStart w:id="59" w:name="X59ef651d5849c15382a56219c4a05aa721d25c5"/>
+    <w:bookmarkEnd w:id="58"/>
+    <w:bookmarkStart w:id="60" w:name="X59ef651d5849c15382a56219c4a05aa721d25c5"/>
     <w:p>
       <w:pPr>
         <w:pStyle w:val="Heading3"/>
       </w:pPr>
-      <w:hyperlink r:id="rId58">
+      <w:hyperlink r:id="rId59">
         <w:r>
           <w:rPr>
             <w:rStyle w:val="Hyperlink"/>
@@ -1123,13 +1143,13 @@
         <w:t xml:space="preserve">Advise clients on how-to use software for developing distributed applications.</w:t>
       </w:r>
     </w:p>
-    <w:bookmarkEnd w:id="59"/>
-    <w:bookmarkStart w:id="62" w:name="Xafb98839f6596774c5de4ac49f4cf6542ab8539"/>
+    <w:bookmarkEnd w:id="60"/>
+    <w:bookmarkStart w:id="63" w:name="Xafb98839f6596774c5de4ac49f4cf6542ab8539"/>
     <w:p>
       <w:pPr>
         <w:pStyle w:val="Heading3"/>
       </w:pPr>
-      <w:hyperlink r:id="rId60">
+      <w:hyperlink r:id="rId61">
         <w:r>
           <w:rPr>
             <w:rStyle w:val="Hyperlink"/>
@@ -1158,7 +1178,7 @@
       <w:r>
         <w:t xml:space="preserve"> </w:t>
       </w:r>
-      <w:hyperlink r:id="rId61">
+      <w:hyperlink r:id="rId62">
         <w:r>
           <w:rPr>
             <w:rStyle w:val="Hyperlink"/>
@@ -1185,8 +1205,8 @@
         <w:t xml:space="preserve">Convert legacy systems into client-server infrastructure.</w:t>
       </w:r>
     </w:p>
-    <w:bookmarkEnd w:id="62"/>
-    <w:bookmarkStart w:id="63" w:name="X78389547433163e07c792fdc87e376db6b9eaac"/>
+    <w:bookmarkEnd w:id="63"/>
+    <w:bookmarkStart w:id="64" w:name="X78389547433163e07c792fdc87e376db6b9eaac"/>
     <w:p>
       <w:pPr>
         <w:pStyle w:val="Heading3"/>
@@ -1213,13 +1233,13 @@
         <w:t xml:space="preserve">Match products and services with advertisements.</w:t>
       </w:r>
     </w:p>
-    <w:bookmarkEnd w:id="63"/>
-    <w:bookmarkStart w:id="67" w:name="X367b581eb513fa6d23849496f54874d6e79e494"/>
+    <w:bookmarkEnd w:id="64"/>
+    <w:bookmarkStart w:id="68" w:name="X367b581eb513fa6d23849496f54874d6e79e494"/>
     <w:p>
       <w:pPr>
         <w:pStyle w:val="Heading3"/>
       </w:pPr>
-      <w:hyperlink r:id="rId64">
+      <w:hyperlink r:id="rId65">
         <w:r>
           <w:rPr>
             <w:rStyle w:val="Hyperlink"/>
@@ -1230,7 +1250,7 @@
       <w:r>
         <w:t xml:space="preserve"> </w:t>
       </w:r>
-      <w:hyperlink r:id="rId65">
+      <w:hyperlink r:id="rId66">
         <w:r>
           <w:rPr>
             <w:rStyle w:val="Hyperlink"/>
@@ -1265,7 +1285,7 @@
       <w:r>
         <w:t xml:space="preserve"> </w:t>
       </w:r>
-      <w:hyperlink r:id="rId66">
+      <w:hyperlink r:id="rId67">
         <w:r>
           <w:rPr>
             <w:rStyle w:val="Hyperlink"/>
@@ -1289,9 +1309,9 @@
         <w:t xml:space="preserve">Prior to joining IDS, I worked at, Headquarters Military Training Command, Suakin Drive.</w:t>
       </w:r>
     </w:p>
-    <w:bookmarkEnd w:id="67"/>
     <w:bookmarkEnd w:id="68"/>
-    <w:bookmarkStart w:id="86" w:name="otherWorkSummary"/>
+    <w:bookmarkEnd w:id="69"/>
+    <w:bookmarkStart w:id="87" w:name="otherWorkSummary"/>
     <w:p>
       <w:pPr>
         <w:pStyle w:val="Heading2"/>
@@ -1308,7 +1328,7 @@
           <w:numId w:val="1018"/>
         </w:numPr>
       </w:pPr>
-      <w:hyperlink r:id="rId69">
+      <w:hyperlink r:id="rId70">
         <w:r>
           <w:rPr>
             <w:rStyle w:val="Hyperlink"/>
@@ -1328,7 +1348,7 @@
       <w:r>
         <w:t xml:space="preserve"> </w:t>
       </w:r>
-      <w:hyperlink r:id="rId70">
+      <w:hyperlink r:id="rId71">
         <w:r>
           <w:rPr>
             <w:rStyle w:val="Hyperlink"/>
@@ -1369,7 +1389,7 @@
           <w:numId w:val="1018"/>
         </w:numPr>
       </w:pPr>
-      <w:hyperlink r:id="rId71">
+      <w:hyperlink r:id="rId72">
         <w:r>
           <w:rPr>
             <w:rStyle w:val="Hyperlink"/>
@@ -1392,7 +1412,7 @@
           <w:numId w:val="1018"/>
         </w:numPr>
       </w:pPr>
-      <w:hyperlink r:id="rId72">
+      <w:hyperlink r:id="rId73">
         <w:r>
           <w:rPr>
             <w:rStyle w:val="Hyperlink"/>
@@ -1409,7 +1429,7 @@
       <w:r>
         <w:t xml:space="preserve"> </w:t>
       </w:r>
-      <w:hyperlink r:id="rId73">
+      <w:hyperlink r:id="rId74">
         <w:r>
           <w:rPr>
             <w:rStyle w:val="Hyperlink"/>
@@ -1432,7 +1452,7 @@
           <w:numId w:val="1018"/>
         </w:numPr>
       </w:pPr>
-      <w:hyperlink r:id="rId74">
+      <w:hyperlink r:id="rId75">
         <w:r>
           <w:rPr>
             <w:rStyle w:val="Hyperlink"/>
@@ -1455,7 +1475,7 @@
           <w:numId w:val="1018"/>
         </w:numPr>
       </w:pPr>
-      <w:hyperlink r:id="rId75">
+      <w:hyperlink r:id="rId76">
         <w:r>
           <w:rPr>
             <w:rStyle w:val="Hyperlink"/>
@@ -1478,7 +1498,7 @@
           <w:numId w:val="1018"/>
         </w:numPr>
       </w:pPr>
-      <w:hyperlink r:id="rId76">
+      <w:hyperlink r:id="rId77">
         <w:r>
           <w:rPr>
             <w:rStyle w:val="Hyperlink"/>
@@ -1501,7 +1521,7 @@
           <w:numId w:val="1018"/>
         </w:numPr>
       </w:pPr>
-      <w:hyperlink r:id="rId77">
+      <w:hyperlink r:id="rId78">
         <w:r>
           <w:rPr>
             <w:rStyle w:val="Hyperlink"/>
@@ -1524,7 +1544,7 @@
           <w:numId w:val="1018"/>
         </w:numPr>
       </w:pPr>
-      <w:hyperlink r:id="rId78">
+      <w:hyperlink r:id="rId79">
         <w:r>
           <w:rPr>
             <w:rStyle w:val="Hyperlink"/>
@@ -1547,7 +1567,7 @@
           <w:numId w:val="1018"/>
         </w:numPr>
       </w:pPr>
-      <w:hyperlink r:id="rId79">
+      <w:hyperlink r:id="rId80">
         <w:r>
           <w:rPr>
             <w:rStyle w:val="Hyperlink"/>
@@ -1576,7 +1596,7 @@
       <w:r>
         <w:t xml:space="preserve"> </w:t>
       </w:r>
-      <w:hyperlink r:id="rId80">
+      <w:hyperlink r:id="rId81">
         <w:r>
           <w:rPr>
             <w:rStyle w:val="Hyperlink"/>
@@ -1599,7 +1619,7 @@
           <w:numId w:val="1018"/>
         </w:numPr>
       </w:pPr>
-      <w:hyperlink r:id="rId81">
+      <w:hyperlink r:id="rId82">
         <w:r>
           <w:rPr>
             <w:rStyle w:val="Hyperlink"/>
@@ -1622,7 +1642,7 @@
           <w:numId w:val="1018"/>
         </w:numPr>
       </w:pPr>
-      <w:hyperlink r:id="rId82">
+      <w:hyperlink r:id="rId83">
         <w:r>
           <w:rPr>
             <w:rStyle w:val="Hyperlink"/>
@@ -1639,7 +1659,7 @@
       <w:r>
         <w:t xml:space="preserve"> </w:t>
       </w:r>
-      <w:hyperlink r:id="rId83">
+      <w:hyperlink r:id="rId84">
         <w:r>
           <w:rPr>
             <w:rStyle w:val="Hyperlink"/>
@@ -1662,7 +1682,7 @@
           <w:numId w:val="1018"/>
         </w:numPr>
       </w:pPr>
-      <w:hyperlink r:id="rId84">
+      <w:hyperlink r:id="rId85">
         <w:r>
           <w:rPr>
             <w:rStyle w:val="Hyperlink"/>
@@ -1679,7 +1699,7 @@
       <w:r>
         <w:t xml:space="preserve"> </w:t>
       </w:r>
-      <w:hyperlink r:id="rId85">
+      <w:hyperlink r:id="rId86">
         <w:r>
           <w:rPr>
             <w:rStyle w:val="Hyperlink"/>
@@ -1700,8 +1720,8 @@
         <w:t xml:space="preserve">New Century Video Pty Ltd with Paul and Kerry Watson</w:t>
       </w:r>
     </w:p>
-    <w:bookmarkEnd w:id="86"/>
-    <w:bookmarkStart w:id="95" w:name="nigeriaWorkExperience"/>
+    <w:bookmarkEnd w:id="87"/>
+    <w:bookmarkStart w:id="96" w:name="nigeriaWorkExperience"/>
     <w:p>
       <w:pPr>
         <w:pStyle w:val="Heading2"/>
@@ -1718,7 +1738,7 @@
           <w:numId w:val="1019"/>
         </w:numPr>
       </w:pPr>
-      <w:hyperlink r:id="rId87">
+      <w:hyperlink r:id="rId88">
         <w:r>
           <w:rPr>
             <w:rStyle w:val="Hyperlink"/>
@@ -1735,7 +1755,7 @@
       <w:r>
         <w:t xml:space="preserve"> </w:t>
       </w:r>
-      <w:hyperlink r:id="rId88">
+      <w:hyperlink r:id="rId89">
         <w:r>
           <w:rPr>
             <w:rStyle w:val="Hyperlink"/>
@@ -1749,7 +1769,7 @@
       <w:r>
         <w:t xml:space="preserve"> </w:t>
       </w:r>
-      <w:hyperlink r:id="rId89">
+      <w:hyperlink r:id="rId90">
         <w:r>
           <w:rPr>
             <w:rStyle w:val="Hyperlink"/>
@@ -1778,64 +1798,64 @@
           <w:numId w:val="1019"/>
         </w:numPr>
       </w:pPr>
+      <w:hyperlink r:id="rId91">
+        <w:r>
+          <w:rPr>
+            <w:rStyle w:val="Hyperlink"/>
+          </w:rPr>
+          <w:t xml:space="preserve">Union Bank of Nigeria (UBN)</w:t>
+        </w:r>
+      </w:hyperlink>
+      <w:r>
+        <w:t xml:space="preserve"> </w:t>
+      </w:r>
+      <w:hyperlink r:id="rId92">
+        <w:r>
+          <w:rPr>
+            <w:rStyle w:val="Hyperlink"/>
+          </w:rPr>
+          <w:t xml:space="preserve">Santa Cruz Operation (SCO) Xenix</w:t>
+        </w:r>
+      </w:hyperlink>
+    </w:p>
+    <w:p>
+      <w:pPr>
+        <w:pStyle w:val="Compact"/>
+        <w:numPr>
+          <w:ilvl w:val="0"/>
+          <w:numId w:val="1019"/>
+        </w:numPr>
+      </w:pPr>
+      <w:hyperlink r:id="rId93">
+        <w:r>
+          <w:rPr>
+            <w:rStyle w:val="Hyperlink"/>
+          </w:rPr>
+          <w:t xml:space="preserve">Saap-Tech</w:t>
+        </w:r>
+      </w:hyperlink>
+      <w:r>
+        <w:t xml:space="preserve"> </w:t>
+      </w:r>
+      <w:hyperlink r:id="rId94">
+        <w:r>
+          <w:rPr>
+            <w:rStyle w:val="Hyperlink"/>
+          </w:rPr>
+          <w:t xml:space="preserve">C</w:t>
+        </w:r>
+      </w:hyperlink>
+      <w:r>
+        <w:t xml:space="preserve">,</w:t>
+      </w:r>
+      <w:r>
+        <w:t xml:space="preserve"> </w:t>
+      </w:r>
       <w:hyperlink r:id="rId90">
         <w:r>
           <w:rPr>
             <w:rStyle w:val="Hyperlink"/>
           </w:rPr>
-          <w:t xml:space="preserve">Union Bank of Nigeria (UBN)</w:t>
-        </w:r>
-      </w:hyperlink>
-      <w:r>
-        <w:t xml:space="preserve"> </w:t>
-      </w:r>
-      <w:hyperlink r:id="rId91">
-        <w:r>
-          <w:rPr>
-            <w:rStyle w:val="Hyperlink"/>
-          </w:rPr>
-          <w:t xml:space="preserve">Santa Cruz Operation (SCO) Xenix</w:t>
-        </w:r>
-      </w:hyperlink>
-    </w:p>
-    <w:p>
-      <w:pPr>
-        <w:pStyle w:val="Compact"/>
-        <w:numPr>
-          <w:ilvl w:val="0"/>
-          <w:numId w:val="1019"/>
-        </w:numPr>
-      </w:pPr>
-      <w:hyperlink r:id="rId92">
-        <w:r>
-          <w:rPr>
-            <w:rStyle w:val="Hyperlink"/>
-          </w:rPr>
-          <w:t xml:space="preserve">Saap-Tech</w:t>
-        </w:r>
-      </w:hyperlink>
-      <w:r>
-        <w:t xml:space="preserve"> </w:t>
-      </w:r>
-      <w:hyperlink r:id="rId93">
-        <w:r>
-          <w:rPr>
-            <w:rStyle w:val="Hyperlink"/>
-          </w:rPr>
-          <w:t xml:space="preserve">C</w:t>
-        </w:r>
-      </w:hyperlink>
-      <w:r>
-        <w:t xml:space="preserve">,</w:t>
-      </w:r>
-      <w:r>
-        <w:t xml:space="preserve"> </w:t>
-      </w:r>
-      <w:hyperlink r:id="rId89">
-        <w:r>
-          <w:rPr>
-            <w:rStyle w:val="Hyperlink"/>
-          </w:rPr>
           <w:t xml:space="preserve">Nantucket Clipper</w:t>
         </w:r>
       </w:hyperlink>
@@ -1845,7 +1865,7 @@
       <w:r>
         <w:t xml:space="preserve"> </w:t>
       </w:r>
-      <w:hyperlink r:id="rId94">
+      <w:hyperlink r:id="rId95">
         <w:r>
           <w:rPr>
             <w:rStyle w:val="Hyperlink"/>
@@ -1854,8 +1874,8 @@
         </w:r>
       </w:hyperlink>
     </w:p>
-    <w:bookmarkEnd w:id="95"/>
-    <w:bookmarkStart w:id="99" w:name="educationSummary"/>
+    <w:bookmarkEnd w:id="96"/>
+    <w:bookmarkStart w:id="100" w:name="educationSummary"/>
     <w:p>
       <w:pPr>
         <w:pStyle w:val="Heading2"/>
@@ -1883,7 +1903,7 @@
             <w:pPr>
               <w:pStyle w:val="Compact"/>
             </w:pPr>
-            <w:hyperlink r:id="rId96">
+            <w:hyperlink r:id="rId97">
               <w:r>
                 <w:rPr>
                   <w:rStyle w:val="Hyperlink"/>
@@ -1923,7 +1943,7 @@
             <w:pPr>
               <w:pStyle w:val="Compact"/>
             </w:pPr>
-            <w:hyperlink r:id="rId97">
+            <w:hyperlink r:id="rId98">
               <w:r>
                 <w:rPr>
                   <w:rStyle w:val="Hyperlink"/>
@@ -2003,7 +2023,7 @@
             <w:pPr>
               <w:pStyle w:val="Compact"/>
             </w:pPr>
-            <w:hyperlink r:id="rId98">
+            <w:hyperlink r:id="rId99">
               <w:r>
                 <w:rPr>
                   <w:rStyle w:val="Hyperlink"/>
@@ -2095,8 +2115,8 @@
         </w:tc>
       </w:tr>
     </w:tbl>
-    <w:bookmarkEnd w:id="99"/>
-    <w:bookmarkStart w:id="397" w:name="skillsSummary"/>
+    <w:bookmarkEnd w:id="100"/>
+    <w:bookmarkStart w:id="398" w:name="skillsSummary"/>
     <w:p>
       <w:pPr>
         <w:pStyle w:val="Heading2"/>
@@ -2113,7 +2133,7 @@
           <w:numId w:val="1021"/>
         </w:numPr>
       </w:pPr>
-      <w:hyperlink r:id="rId100">
+      <w:hyperlink r:id="rId101">
         <w:r>
           <w:rPr>
             <w:rStyle w:val="Hyperlink"/>
@@ -2148,7 +2168,7 @@
           <w:numId w:val="1022"/>
         </w:numPr>
       </w:pPr>
-      <w:hyperlink r:id="rId101">
+      <w:hyperlink r:id="rId102">
         <w:r>
           <w:rPr>
             <w:rStyle w:val="Hyperlink"/>
@@ -2177,7 +2197,7 @@
           <w:numId w:val="1023"/>
         </w:numPr>
       </w:pPr>
-      <w:hyperlink r:id="rId102">
+      <w:hyperlink r:id="rId103">
         <w:r>
           <w:rPr>
             <w:rStyle w:val="Hyperlink"/>
@@ -2200,7 +2220,7 @@
       <w:r>
         <w:t xml:space="preserve"> </w:t>
       </w:r>
-      <w:hyperlink r:id="rId103">
+      <w:hyperlink r:id="rId104">
         <w:r>
           <w:rPr>
             <w:rStyle w:val="Hyperlink"/>
@@ -2211,7 +2231,7 @@
       <w:r>
         <w:t xml:space="preserve"> </w:t>
       </w:r>
-      <w:hyperlink r:id="rId104">
+      <w:hyperlink r:id="rId105">
         <w:r>
           <w:rPr>
             <w:rStyle w:val="Hyperlink"/>
@@ -2222,7 +2242,7 @@
       <w:r>
         <w:t xml:space="preserve"> </w:t>
       </w:r>
-      <w:hyperlink r:id="rId105">
+      <w:hyperlink r:id="rId106">
         <w:r>
           <w:rPr>
             <w:rStyle w:val="Hyperlink"/>
@@ -2245,7 +2265,7 @@
       <w:r>
         <w:t xml:space="preserve"> </w:t>
       </w:r>
-      <w:hyperlink r:id="rId106">
+      <w:hyperlink r:id="rId107">
         <w:r>
           <w:rPr>
             <w:rStyle w:val="Hyperlink"/>
@@ -2256,7 +2276,7 @@
       <w:r>
         <w:t xml:space="preserve"> </w:t>
       </w:r>
-      <w:hyperlink r:id="rId107">
+      <w:hyperlink r:id="rId108">
         <w:r>
           <w:rPr>
             <w:rStyle w:val="Hyperlink"/>
@@ -2273,7 +2293,7 @@
           <w:numId w:val="1022"/>
         </w:numPr>
       </w:pPr>
-      <w:hyperlink r:id="rId108">
+      <w:hyperlink r:id="rId109">
         <w:r>
           <w:rPr>
             <w:rStyle w:val="Hyperlink"/>
@@ -2296,7 +2316,7 @@
       <w:r>
         <w:t xml:space="preserve"> </w:t>
       </w:r>
-      <w:hyperlink r:id="rId109">
+      <w:hyperlink r:id="rId110">
         <w:r>
           <w:rPr>
             <w:rStyle w:val="Hyperlink"/>
@@ -2313,7 +2333,7 @@
           <w:numId w:val="1021"/>
         </w:numPr>
       </w:pPr>
-      <w:hyperlink r:id="rId110">
+      <w:hyperlink r:id="rId111">
         <w:r>
           <w:rPr>
             <w:rStyle w:val="Hyperlink"/>
@@ -2348,7 +2368,7 @@
       <w:r>
         <w:t xml:space="preserve"> </w:t>
       </w:r>
-      <w:hyperlink r:id="rId111">
+      <w:hyperlink r:id="rId112">
         <w:r>
           <w:rPr>
             <w:rStyle w:val="Hyperlink"/>
@@ -2368,7 +2388,7 @@
       <w:r>
         <w:t xml:space="preserve"> </w:t>
       </w:r>
-      <w:hyperlink r:id="rId112">
+      <w:hyperlink r:id="rId113">
         <w:r>
           <w:rPr>
             <w:rStyle w:val="Hyperlink"/>
@@ -2382,7 +2402,7 @@
       <w:r>
         <w:t xml:space="preserve"> </w:t>
       </w:r>
-      <w:hyperlink r:id="rId113">
+      <w:hyperlink r:id="rId114">
         <w:r>
           <w:rPr>
             <w:rStyle w:val="Hyperlink"/>
@@ -2396,7 +2416,7 @@
       <w:r>
         <w:t xml:space="preserve"> </w:t>
       </w:r>
-      <w:hyperlink r:id="rId114">
+      <w:hyperlink r:id="rId115">
         <w:r>
           <w:rPr>
             <w:rStyle w:val="Hyperlink"/>
@@ -2428,7 +2448,7 @@
       <w:r>
         <w:t xml:space="preserve"> </w:t>
       </w:r>
-      <w:hyperlink r:id="rId115">
+      <w:hyperlink r:id="rId116">
         <w:r>
           <w:rPr>
             <w:rStyle w:val="Hyperlink"/>
@@ -2442,7 +2462,7 @@
       <w:r>
         <w:t xml:space="preserve"> </w:t>
       </w:r>
-      <w:hyperlink r:id="rId116">
+      <w:hyperlink r:id="rId117">
         <w:r>
           <w:rPr>
             <w:rStyle w:val="Hyperlink"/>
@@ -2456,7 +2476,7 @@
       <w:r>
         <w:t xml:space="preserve"> </w:t>
       </w:r>
-      <w:hyperlink r:id="rId117">
+      <w:hyperlink r:id="rId118">
         <w:r>
           <w:rPr>
             <w:rStyle w:val="Hyperlink"/>
@@ -2470,7 +2490,7 @@
       <w:r>
         <w:t xml:space="preserve"> </w:t>
       </w:r>
-      <w:hyperlink r:id="rId118">
+      <w:hyperlink r:id="rId119">
         <w:r>
           <w:rPr>
             <w:rStyle w:val="Hyperlink"/>
@@ -2484,7 +2504,7 @@
       <w:r>
         <w:t xml:space="preserve"> </w:t>
       </w:r>
-      <w:hyperlink r:id="rId119">
+      <w:hyperlink r:id="rId120">
         <w:r>
           <w:rPr>
             <w:rStyle w:val="Hyperlink"/>
@@ -2527,7 +2547,7 @@
       <w:r>
         <w:t xml:space="preserve"> </w:t>
       </w:r>
-      <w:hyperlink r:id="rId120">
+      <w:hyperlink r:id="rId121">
         <w:r>
           <w:rPr>
             <w:rStyle w:val="Hyperlink"/>
@@ -2544,7 +2564,7 @@
           <w:numId w:val="1021"/>
         </w:numPr>
       </w:pPr>
-      <w:hyperlink r:id="rId121">
+      <w:hyperlink r:id="rId122">
         <w:r>
           <w:rPr>
             <w:rStyle w:val="Hyperlink"/>
@@ -2555,7 +2575,7 @@
       <w:r>
         <w:t xml:space="preserve"> </w:t>
       </w:r>
-      <w:hyperlink r:id="rId122">
+      <w:hyperlink r:id="rId123">
         <w:r>
           <w:rPr>
             <w:rStyle w:val="Hyperlink"/>
@@ -2566,7 +2586,7 @@
       <w:r>
         <w:t xml:space="preserve"> </w:t>
       </w:r>
-      <w:hyperlink r:id="rId123">
+      <w:hyperlink r:id="rId124">
         <w:r>
           <w:rPr>
             <w:rStyle w:val="Hyperlink"/>
@@ -2577,7 +2597,7 @@
       <w:r>
         <w:t xml:space="preserve"> </w:t>
       </w:r>
-      <w:hyperlink r:id="rId124">
+      <w:hyperlink r:id="rId125">
         <w:r>
           <w:rPr>
             <w:rStyle w:val="Hyperlink"/>
@@ -2594,7 +2614,7 @@
           <w:numId w:val="1021"/>
         </w:numPr>
       </w:pPr>
-      <w:hyperlink r:id="rId125">
+      <w:hyperlink r:id="rId126">
         <w:r>
           <w:rPr>
             <w:rStyle w:val="Hyperlink"/>
@@ -2611,7 +2631,7 @@
           <w:numId w:val="1021"/>
         </w:numPr>
       </w:pPr>
-      <w:hyperlink r:id="rId126">
+      <w:hyperlink r:id="rId127">
         <w:r>
           <w:rPr>
             <w:rStyle w:val="Hyperlink"/>
@@ -2628,7 +2648,7 @@
           <w:numId w:val="1021"/>
         </w:numPr>
       </w:pPr>
-      <w:hyperlink r:id="rId127">
+      <w:hyperlink r:id="rId128">
         <w:r>
           <w:rPr>
             <w:rStyle w:val="Hyperlink"/>
@@ -2645,7 +2665,7 @@
           <w:numId w:val="1021"/>
         </w:numPr>
       </w:pPr>
-      <w:hyperlink r:id="rId128">
+      <w:hyperlink r:id="rId129">
         <w:r>
           <w:rPr>
             <w:rStyle w:val="Hyperlink"/>
@@ -2662,7 +2682,7 @@
           <w:numId w:val="1021"/>
         </w:numPr>
       </w:pPr>
-      <w:hyperlink r:id="rId129">
+      <w:hyperlink r:id="rId130">
         <w:r>
           <w:rPr>
             <w:rStyle w:val="Hyperlink"/>
@@ -2679,7 +2699,7 @@
           <w:numId w:val="1021"/>
         </w:numPr>
       </w:pPr>
-      <w:hyperlink r:id="rId130">
+      <w:hyperlink r:id="rId131">
         <w:r>
           <w:rPr>
             <w:rStyle w:val="Hyperlink"/>
@@ -2696,7 +2716,7 @@
           <w:numId w:val="1021"/>
         </w:numPr>
       </w:pPr>
-      <w:hyperlink r:id="rId131">
+      <w:hyperlink r:id="rId132">
         <w:r>
           <w:rPr>
             <w:rStyle w:val="Hyperlink"/>
@@ -2713,7 +2733,7 @@
           <w:numId w:val="1021"/>
         </w:numPr>
       </w:pPr>
-      <w:hyperlink r:id="rId132">
+      <w:hyperlink r:id="rId133">
         <w:r>
           <w:rPr>
             <w:rStyle w:val="Hyperlink"/>
@@ -2730,7 +2750,7 @@
           <w:numId w:val="1021"/>
         </w:numPr>
       </w:pPr>
-      <w:hyperlink r:id="rId133">
+      <w:hyperlink r:id="rId134">
         <w:r>
           <w:rPr>
             <w:rStyle w:val="Hyperlink"/>
@@ -2747,7 +2767,7 @@
           <w:numId w:val="1021"/>
         </w:numPr>
       </w:pPr>
-      <w:hyperlink r:id="rId134">
+      <w:hyperlink r:id="rId135">
         <w:r>
           <w:rPr>
             <w:rStyle w:val="Hyperlink"/>
@@ -2770,7 +2790,7 @@
       <w:r>
         <w:t xml:space="preserve"> </w:t>
       </w:r>
-      <w:hyperlink r:id="rId135">
+      <w:hyperlink r:id="rId136">
         <w:r>
           <w:rPr>
             <w:rStyle w:val="Hyperlink"/>
@@ -2781,7 +2801,7 @@
       <w:r>
         <w:t xml:space="preserve"> </w:t>
       </w:r>
-      <w:hyperlink r:id="rId136">
+      <w:hyperlink r:id="rId137">
         <w:r>
           <w:rPr>
             <w:rStyle w:val="Hyperlink"/>
@@ -2792,7 +2812,7 @@
       <w:r>
         <w:t xml:space="preserve"> </w:t>
       </w:r>
-      <w:hyperlink r:id="rId137">
+      <w:hyperlink r:id="rId138">
         <w:r>
           <w:rPr>
             <w:rStyle w:val="Hyperlink"/>
@@ -2803,7 +2823,7 @@
       <w:r>
         <w:t xml:space="preserve"> </w:t>
       </w:r>
-      <w:hyperlink r:id="rId138">
+      <w:hyperlink r:id="rId139">
         <w:r>
           <w:rPr>
             <w:rStyle w:val="Hyperlink"/>
@@ -2814,7 +2834,7 @@
       <w:r>
         <w:t xml:space="preserve"> </w:t>
       </w:r>
-      <w:hyperlink r:id="rId139">
+      <w:hyperlink r:id="rId140">
         <w:r>
           <w:rPr>
             <w:rStyle w:val="Hyperlink"/>
@@ -2825,7 +2845,7 @@
       <w:r>
         <w:t xml:space="preserve"> </w:t>
       </w:r>
-      <w:hyperlink r:id="rId140">
+      <w:hyperlink r:id="rId141">
         <w:r>
           <w:rPr>
             <w:rStyle w:val="Hyperlink"/>
@@ -2836,7 +2856,7 @@
       <w:r>
         <w:t xml:space="preserve"> </w:t>
       </w:r>
-      <w:hyperlink r:id="rId141">
+      <w:hyperlink r:id="rId142">
         <w:r>
           <w:rPr>
             <w:rStyle w:val="Hyperlink"/>
@@ -2853,7 +2873,7 @@
           <w:numId w:val="1021"/>
         </w:numPr>
       </w:pPr>
-      <w:hyperlink r:id="rId142">
+      <w:hyperlink r:id="rId143">
         <w:r>
           <w:rPr>
             <w:rStyle w:val="Hyperlink"/>
@@ -2870,7 +2890,7 @@
           <w:numId w:val="1021"/>
         </w:numPr>
       </w:pPr>
-      <w:hyperlink r:id="rId143">
+      <w:hyperlink r:id="rId144">
         <w:r>
           <w:rPr>
             <w:rStyle w:val="Hyperlink"/>
@@ -2887,7 +2907,7 @@
           <w:numId w:val="1021"/>
         </w:numPr>
       </w:pPr>
-      <w:hyperlink r:id="rId144">
+      <w:hyperlink r:id="rId145">
         <w:r>
           <w:rPr>
             <w:rStyle w:val="Hyperlink"/>
@@ -2910,7 +2930,7 @@
       <w:r>
         <w:t xml:space="preserve"> </w:t>
       </w:r>
-      <w:hyperlink r:id="rId145">
+      <w:hyperlink r:id="rId146">
         <w:r>
           <w:rPr>
             <w:rStyle w:val="Hyperlink"/>
@@ -2924,7 +2944,7 @@
       <w:r>
         <w:t xml:space="preserve"> </w:t>
       </w:r>
-      <w:hyperlink r:id="rId146">
+      <w:hyperlink r:id="rId147">
         <w:r>
           <w:rPr>
             <w:rStyle w:val="Hyperlink"/>
@@ -2944,7 +2964,7 @@
       <w:r>
         <w:t xml:space="preserve"> </w:t>
       </w:r>
-      <w:hyperlink r:id="rId147">
+      <w:hyperlink r:id="rId148">
         <w:r>
           <w:rPr>
             <w:rStyle w:val="Hyperlink"/>
@@ -2958,7 +2978,7 @@
       <w:r>
         <w:t xml:space="preserve"> </w:t>
       </w:r>
-      <w:hyperlink r:id="rId148">
+      <w:hyperlink r:id="rId149">
         <w:r>
           <w:rPr>
             <w:rStyle w:val="Hyperlink"/>
@@ -2972,7 +2992,7 @@
       <w:r>
         <w:t xml:space="preserve"> </w:t>
       </w:r>
-      <w:hyperlink r:id="rId149">
+      <w:hyperlink r:id="rId150">
         <w:r>
           <w:rPr>
             <w:rStyle w:val="Hyperlink"/>
@@ -2986,7 +3006,7 @@
       <w:r>
         <w:t xml:space="preserve"> </w:t>
       </w:r>
-      <w:hyperlink r:id="rId150">
+      <w:hyperlink r:id="rId151">
         <w:r>
           <w:rPr>
             <w:rStyle w:val="Hyperlink"/>
@@ -3000,7 +3020,7 @@
       <w:r>
         <w:t xml:space="preserve"> </w:t>
       </w:r>
-      <w:hyperlink r:id="rId151">
+      <w:hyperlink r:id="rId152">
         <w:r>
           <w:rPr>
             <w:rStyle w:val="Hyperlink"/>
@@ -3014,7 +3034,7 @@
       <w:r>
         <w:t xml:space="preserve"> </w:t>
       </w:r>
-      <w:hyperlink r:id="rId152">
+      <w:hyperlink r:id="rId153">
         <w:r>
           <w:rPr>
             <w:rStyle w:val="Hyperlink"/>
@@ -3028,7 +3048,7 @@
       <w:r>
         <w:t xml:space="preserve"> </w:t>
       </w:r>
-      <w:hyperlink r:id="rId153">
+      <w:hyperlink r:id="rId154">
         <w:r>
           <w:rPr>
             <w:rStyle w:val="Hyperlink"/>
@@ -3042,7 +3062,7 @@
       <w:r>
         <w:t xml:space="preserve"> </w:t>
       </w:r>
-      <w:hyperlink r:id="rId154">
+      <w:hyperlink r:id="rId155">
         <w:r>
           <w:rPr>
             <w:rStyle w:val="Hyperlink"/>
@@ -3056,7 +3076,7 @@
       <w:r>
         <w:t xml:space="preserve"> </w:t>
       </w:r>
-      <w:hyperlink r:id="rId155">
+      <w:hyperlink r:id="rId156">
         <w:r>
           <w:rPr>
             <w:rStyle w:val="Hyperlink"/>
@@ -3070,7 +3090,7 @@
       <w:r>
         <w:t xml:space="preserve"> </w:t>
       </w:r>
-      <w:hyperlink r:id="rId156">
+      <w:hyperlink r:id="rId157">
         <w:r>
           <w:rPr>
             <w:rStyle w:val="Hyperlink"/>
@@ -3084,7 +3104,7 @@
       <w:r>
         <w:t xml:space="preserve"> </w:t>
       </w:r>
-      <w:hyperlink r:id="rId157">
+      <w:hyperlink r:id="rId158">
         <w:r>
           <w:rPr>
             <w:rStyle w:val="Hyperlink"/>
@@ -3098,7 +3118,7 @@
       <w:r>
         <w:t xml:space="preserve"> </w:t>
       </w:r>
-      <w:hyperlink r:id="rId158">
+      <w:hyperlink r:id="rId159">
         <w:r>
           <w:rPr>
             <w:rStyle w:val="Hyperlink"/>
@@ -3112,7 +3132,7 @@
       <w:r>
         <w:t xml:space="preserve"> </w:t>
       </w:r>
-      <w:hyperlink r:id="rId159">
+      <w:hyperlink r:id="rId160">
         <w:r>
           <w:rPr>
             <w:rStyle w:val="Hyperlink"/>
@@ -3126,7 +3146,7 @@
       <w:r>
         <w:t xml:space="preserve"> </w:t>
       </w:r>
-      <w:hyperlink r:id="rId160">
+      <w:hyperlink r:id="rId161">
         <w:r>
           <w:rPr>
             <w:rStyle w:val="Hyperlink"/>
@@ -3140,7 +3160,7 @@
       <w:r>
         <w:t xml:space="preserve"> </w:t>
       </w:r>
-      <w:hyperlink r:id="rId161">
+      <w:hyperlink r:id="rId162">
         <w:r>
           <w:rPr>
             <w:rStyle w:val="Hyperlink"/>
@@ -3154,7 +3174,7 @@
       <w:r>
         <w:t xml:space="preserve"> </w:t>
       </w:r>
-      <w:hyperlink r:id="rId162">
+      <w:hyperlink r:id="rId163">
         <w:r>
           <w:rPr>
             <w:rStyle w:val="Hyperlink"/>
@@ -3168,7 +3188,7 @@
       <w:r>
         <w:t xml:space="preserve"> </w:t>
       </w:r>
-      <w:hyperlink r:id="rId163">
+      <w:hyperlink r:id="rId164">
         <w:r>
           <w:rPr>
             <w:rStyle w:val="Hyperlink"/>
@@ -3182,7 +3202,7 @@
       <w:r>
         <w:t xml:space="preserve"> </w:t>
       </w:r>
-      <w:hyperlink r:id="rId164">
+      <w:hyperlink r:id="rId165">
         <w:r>
           <w:rPr>
             <w:rStyle w:val="Hyperlink"/>
@@ -3196,7 +3216,7 @@
       <w:r>
         <w:t xml:space="preserve"> </w:t>
       </w:r>
-      <w:hyperlink r:id="rId165">
+      <w:hyperlink r:id="rId166">
         <w:r>
           <w:rPr>
             <w:rStyle w:val="Hyperlink"/>
@@ -3210,7 +3230,7 @@
       <w:r>
         <w:t xml:space="preserve"> </w:t>
       </w:r>
-      <w:hyperlink r:id="rId166">
+      <w:hyperlink r:id="rId167">
         <w:r>
           <w:rPr>
             <w:rStyle w:val="Hyperlink"/>
@@ -3224,7 +3244,7 @@
       <w:r>
         <w:t xml:space="preserve"> </w:t>
       </w:r>
-      <w:hyperlink r:id="rId167">
+      <w:hyperlink r:id="rId168">
         <w:r>
           <w:rPr>
             <w:rStyle w:val="Hyperlink"/>
@@ -3238,7 +3258,7 @@
       <w:r>
         <w:t xml:space="preserve"> </w:t>
       </w:r>
-      <w:hyperlink r:id="rId168">
+      <w:hyperlink r:id="rId169">
         <w:r>
           <w:rPr>
             <w:rStyle w:val="Hyperlink"/>
@@ -3252,7 +3272,7 @@
       <w:r>
         <w:t xml:space="preserve"> </w:t>
       </w:r>
-      <w:hyperlink r:id="rId169">
+      <w:hyperlink r:id="rId170">
         <w:r>
           <w:rPr>
             <w:rStyle w:val="Hyperlink"/>
@@ -3266,7 +3286,7 @@
       <w:r>
         <w:t xml:space="preserve"> </w:t>
       </w:r>
-      <w:hyperlink r:id="rId170">
+      <w:hyperlink r:id="rId171">
         <w:r>
           <w:rPr>
             <w:rStyle w:val="Hyperlink"/>
@@ -3280,7 +3300,7 @@
       <w:r>
         <w:t xml:space="preserve"> </w:t>
       </w:r>
-      <w:hyperlink r:id="rId171">
+      <w:hyperlink r:id="rId172">
         <w:r>
           <w:rPr>
             <w:rStyle w:val="Hyperlink"/>
@@ -3294,7 +3314,7 @@
       <w:r>
         <w:t xml:space="preserve"> </w:t>
       </w:r>
-      <w:hyperlink r:id="rId172">
+      <w:hyperlink r:id="rId173">
         <w:r>
           <w:rPr>
             <w:rStyle w:val="Hyperlink"/>
@@ -3308,7 +3328,7 @@
       <w:r>
         <w:t xml:space="preserve"> </w:t>
       </w:r>
-      <w:hyperlink r:id="rId173">
+      <w:hyperlink r:id="rId174">
         <w:r>
           <w:rPr>
             <w:rStyle w:val="Hyperlink"/>
@@ -3322,7 +3342,7 @@
       <w:r>
         <w:t xml:space="preserve"> </w:t>
       </w:r>
-      <w:hyperlink r:id="rId174">
+      <w:hyperlink r:id="rId175">
         <w:r>
           <w:rPr>
             <w:rStyle w:val="Hyperlink"/>
@@ -3336,7 +3356,7 @@
       <w:r>
         <w:t xml:space="preserve"> </w:t>
       </w:r>
-      <w:hyperlink r:id="rId175">
+      <w:hyperlink r:id="rId176">
         <w:r>
           <w:rPr>
             <w:rStyle w:val="Hyperlink"/>
@@ -3350,7 +3370,7 @@
       <w:r>
         <w:t xml:space="preserve"> </w:t>
       </w:r>
-      <w:hyperlink r:id="rId176">
+      <w:hyperlink r:id="rId177">
         <w:r>
           <w:rPr>
             <w:rStyle w:val="Hyperlink"/>
@@ -3364,7 +3384,7 @@
       <w:r>
         <w:t xml:space="preserve"> </w:t>
       </w:r>
-      <w:hyperlink r:id="rId177">
+      <w:hyperlink r:id="rId178">
         <w:r>
           <w:rPr>
             <w:rStyle w:val="Hyperlink"/>
@@ -3378,7 +3398,7 @@
       <w:r>
         <w:t xml:space="preserve"> </w:t>
       </w:r>
-      <w:hyperlink r:id="rId178">
+      <w:hyperlink r:id="rId179">
         <w:r>
           <w:rPr>
             <w:rStyle w:val="Hyperlink"/>
@@ -3392,7 +3412,7 @@
       <w:r>
         <w:t xml:space="preserve"> </w:t>
       </w:r>
-      <w:hyperlink r:id="rId179">
+      <w:hyperlink r:id="rId180">
         <w:r>
           <w:rPr>
             <w:rStyle w:val="Hyperlink"/>
@@ -3406,7 +3426,7 @@
       <w:r>
         <w:t xml:space="preserve"> </w:t>
       </w:r>
-      <w:hyperlink r:id="rId180">
+      <w:hyperlink r:id="rId181">
         <w:r>
           <w:rPr>
             <w:rStyle w:val="Hyperlink"/>
@@ -3420,7 +3440,7 @@
       <w:r>
         <w:t xml:space="preserve"> </w:t>
       </w:r>
-      <w:hyperlink r:id="rId181">
+      <w:hyperlink r:id="rId182">
         <w:r>
           <w:rPr>
             <w:rStyle w:val="Hyperlink"/>
@@ -3434,7 +3454,7 @@
       <w:r>
         <w:t xml:space="preserve"> </w:t>
       </w:r>
-      <w:hyperlink r:id="rId182">
+      <w:hyperlink r:id="rId183">
         <w:r>
           <w:rPr>
             <w:rStyle w:val="Hyperlink"/>
@@ -3448,7 +3468,7 @@
       <w:r>
         <w:t xml:space="preserve"> </w:t>
       </w:r>
-      <w:hyperlink r:id="rId183">
+      <w:hyperlink r:id="rId184">
         <w:r>
           <w:rPr>
             <w:rStyle w:val="Hyperlink"/>
@@ -3462,7 +3482,7 @@
       <w:r>
         <w:t xml:space="preserve"> </w:t>
       </w:r>
-      <w:hyperlink r:id="rId184">
+      <w:hyperlink r:id="rId185">
         <w:r>
           <w:rPr>
             <w:rStyle w:val="Hyperlink"/>
@@ -3476,7 +3496,7 @@
       <w:r>
         <w:t xml:space="preserve"> </w:t>
       </w:r>
-      <w:hyperlink r:id="rId185">
+      <w:hyperlink r:id="rId186">
         <w:r>
           <w:rPr>
             <w:rStyle w:val="Hyperlink"/>
@@ -3490,7 +3510,7 @@
       <w:r>
         <w:t xml:space="preserve"> </w:t>
       </w:r>
-      <w:hyperlink r:id="rId186">
+      <w:hyperlink r:id="rId187">
         <w:r>
           <w:rPr>
             <w:rStyle w:val="Hyperlink"/>
@@ -3504,7 +3524,7 @@
       <w:r>
         <w:t xml:space="preserve"> </w:t>
       </w:r>
-      <w:hyperlink r:id="rId187">
+      <w:hyperlink r:id="rId188">
         <w:r>
           <w:rPr>
             <w:rStyle w:val="Hyperlink"/>
@@ -3518,7 +3538,7 @@
       <w:r>
         <w:t xml:space="preserve"> </w:t>
       </w:r>
-      <w:hyperlink r:id="rId188">
+      <w:hyperlink r:id="rId189">
         <w:r>
           <w:rPr>
             <w:rStyle w:val="Hyperlink"/>
@@ -3532,7 +3552,7 @@
       <w:r>
         <w:t xml:space="preserve"> </w:t>
       </w:r>
-      <w:hyperlink r:id="rId189">
+      <w:hyperlink r:id="rId190">
         <w:r>
           <w:rPr>
             <w:rStyle w:val="Hyperlink"/>
@@ -3546,7 +3566,7 @@
       <w:r>
         <w:t xml:space="preserve"> </w:t>
       </w:r>
-      <w:hyperlink r:id="rId190">
+      <w:hyperlink r:id="rId191">
         <w:r>
           <w:rPr>
             <w:rStyle w:val="Hyperlink"/>
@@ -3560,7 +3580,7 @@
       <w:r>
         <w:t xml:space="preserve"> </w:t>
       </w:r>
-      <w:hyperlink r:id="rId191">
+      <w:hyperlink r:id="rId192">
         <w:r>
           <w:rPr>
             <w:rStyle w:val="Hyperlink"/>
@@ -3574,7 +3594,7 @@
       <w:r>
         <w:t xml:space="preserve"> </w:t>
       </w:r>
-      <w:hyperlink r:id="rId192">
+      <w:hyperlink r:id="rId193">
         <w:r>
           <w:rPr>
             <w:rStyle w:val="Hyperlink"/>
@@ -3588,7 +3608,7 @@
       <w:r>
         <w:t xml:space="preserve"> </w:t>
       </w:r>
-      <w:hyperlink r:id="rId193">
+      <w:hyperlink r:id="rId194">
         <w:r>
           <w:rPr>
             <w:rStyle w:val="Hyperlink"/>
@@ -3602,7 +3622,7 @@
       <w:r>
         <w:t xml:space="preserve"> </w:t>
       </w:r>
-      <w:hyperlink r:id="rId194">
+      <w:hyperlink r:id="rId195">
         <w:r>
           <w:rPr>
             <w:rStyle w:val="Hyperlink"/>
@@ -3616,7 +3636,7 @@
       <w:r>
         <w:t xml:space="preserve"> </w:t>
       </w:r>
-      <w:hyperlink r:id="rId195">
+      <w:hyperlink r:id="rId196">
         <w:r>
           <w:rPr>
             <w:rStyle w:val="Hyperlink"/>
@@ -3630,7 +3650,7 @@
       <w:r>
         <w:t xml:space="preserve"> </w:t>
       </w:r>
-      <w:hyperlink r:id="rId196">
+      <w:hyperlink r:id="rId197">
         <w:r>
           <w:rPr>
             <w:rStyle w:val="Hyperlink"/>
@@ -3644,7 +3664,7 @@
       <w:r>
         <w:t xml:space="preserve"> </w:t>
       </w:r>
-      <w:hyperlink r:id="rId197">
+      <w:hyperlink r:id="rId198">
         <w:r>
           <w:rPr>
             <w:rStyle w:val="Hyperlink"/>
@@ -3658,7 +3678,7 @@
       <w:r>
         <w:t xml:space="preserve"> </w:t>
       </w:r>
-      <w:hyperlink r:id="rId198">
+      <w:hyperlink r:id="rId199">
         <w:r>
           <w:rPr>
             <w:rStyle w:val="Hyperlink"/>
@@ -3672,7 +3692,7 @@
       <w:r>
         <w:t xml:space="preserve"> </w:t>
       </w:r>
-      <w:hyperlink r:id="rId199">
+      <w:hyperlink r:id="rId200">
         <w:r>
           <w:rPr>
             <w:rStyle w:val="Hyperlink"/>
@@ -3686,7 +3706,7 @@
       <w:r>
         <w:t xml:space="preserve"> </w:t>
       </w:r>
-      <w:hyperlink r:id="rId200">
+      <w:hyperlink r:id="rId201">
         <w:r>
           <w:rPr>
             <w:rStyle w:val="Hyperlink"/>
@@ -3700,7 +3720,7 @@
       <w:r>
         <w:t xml:space="preserve"> </w:t>
       </w:r>
-      <w:hyperlink r:id="rId201">
+      <w:hyperlink r:id="rId202">
         <w:r>
           <w:rPr>
             <w:rStyle w:val="Hyperlink"/>
@@ -3714,7 +3734,7 @@
       <w:r>
         <w:t xml:space="preserve"> </w:t>
       </w:r>
-      <w:hyperlink r:id="rId202">
+      <w:hyperlink r:id="rId203">
         <w:r>
           <w:rPr>
             <w:rStyle w:val="Hyperlink"/>
@@ -3728,7 +3748,7 @@
       <w:r>
         <w:t xml:space="preserve"> </w:t>
       </w:r>
-      <w:hyperlink r:id="rId203">
+      <w:hyperlink r:id="rId204">
         <w:r>
           <w:rPr>
             <w:rStyle w:val="Hyperlink"/>
@@ -3742,7 +3762,7 @@
       <w:r>
         <w:t xml:space="preserve"> </w:t>
       </w:r>
-      <w:hyperlink r:id="rId204">
+      <w:hyperlink r:id="rId205">
         <w:r>
           <w:rPr>
             <w:rStyle w:val="Hyperlink"/>
@@ -3756,7 +3776,7 @@
       <w:r>
         <w:t xml:space="preserve"> </w:t>
       </w:r>
-      <w:hyperlink r:id="rId205">
+      <w:hyperlink r:id="rId206">
         <w:r>
           <w:rPr>
             <w:rStyle w:val="Hyperlink"/>
@@ -3770,7 +3790,7 @@
       <w:r>
         <w:t xml:space="preserve"> </w:t>
       </w:r>
-      <w:hyperlink r:id="rId206">
+      <w:hyperlink r:id="rId207">
         <w:r>
           <w:rPr>
             <w:rStyle w:val="Hyperlink"/>
@@ -3784,7 +3804,7 @@
       <w:r>
         <w:t xml:space="preserve"> </w:t>
       </w:r>
-      <w:hyperlink r:id="rId207">
+      <w:hyperlink r:id="rId208">
         <w:r>
           <w:rPr>
             <w:rStyle w:val="Hyperlink"/>
@@ -3798,7 +3818,7 @@
       <w:r>
         <w:t xml:space="preserve"> </w:t>
       </w:r>
-      <w:hyperlink r:id="rId208">
+      <w:hyperlink r:id="rId209">
         <w:r>
           <w:rPr>
             <w:rStyle w:val="Hyperlink"/>
@@ -3812,7 +3832,7 @@
       <w:r>
         <w:t xml:space="preserve"> </w:t>
       </w:r>
-      <w:hyperlink r:id="rId209">
+      <w:hyperlink r:id="rId210">
         <w:r>
           <w:rPr>
             <w:rStyle w:val="Hyperlink"/>
@@ -3826,7 +3846,7 @@
       <w:r>
         <w:t xml:space="preserve"> </w:t>
       </w:r>
-      <w:hyperlink r:id="rId210">
+      <w:hyperlink r:id="rId211">
         <w:r>
           <w:rPr>
             <w:rStyle w:val="Hyperlink"/>
@@ -3840,7 +3860,7 @@
       <w:r>
         <w:t xml:space="preserve"> </w:t>
       </w:r>
-      <w:hyperlink r:id="rId211">
+      <w:hyperlink r:id="rId212">
         <w:r>
           <w:rPr>
             <w:rStyle w:val="Hyperlink"/>
@@ -3854,7 +3874,7 @@
       <w:r>
         <w:t xml:space="preserve"> </w:t>
       </w:r>
-      <w:hyperlink r:id="rId212">
+      <w:hyperlink r:id="rId213">
         <w:r>
           <w:rPr>
             <w:rStyle w:val="Hyperlink"/>
@@ -3868,7 +3888,7 @@
       <w:r>
         <w:t xml:space="preserve"> </w:t>
       </w:r>
-      <w:hyperlink r:id="rId213">
+      <w:hyperlink r:id="rId214">
         <w:r>
           <w:rPr>
             <w:rStyle w:val="Hyperlink"/>
@@ -3882,7 +3902,7 @@
       <w:r>
         <w:t xml:space="preserve"> </w:t>
       </w:r>
-      <w:hyperlink r:id="rId214">
+      <w:hyperlink r:id="rId215">
         <w:r>
           <w:rPr>
             <w:rStyle w:val="Hyperlink"/>
@@ -3896,7 +3916,7 @@
       <w:r>
         <w:t xml:space="preserve"> </w:t>
       </w:r>
-      <w:hyperlink r:id="rId215">
+      <w:hyperlink r:id="rId216">
         <w:r>
           <w:rPr>
             <w:rStyle w:val="Hyperlink"/>
@@ -3910,7 +3930,7 @@
       <w:r>
         <w:t xml:space="preserve"> </w:t>
       </w:r>
-      <w:hyperlink r:id="rId216">
+      <w:hyperlink r:id="rId217">
         <w:r>
           <w:rPr>
             <w:rStyle w:val="Hyperlink"/>
@@ -3924,7 +3944,7 @@
       <w:r>
         <w:t xml:space="preserve"> </w:t>
       </w:r>
-      <w:hyperlink r:id="rId217">
+      <w:hyperlink r:id="rId218">
         <w:r>
           <w:rPr>
             <w:rStyle w:val="Hyperlink"/>
@@ -3938,7 +3958,7 @@
       <w:r>
         <w:t xml:space="preserve"> </w:t>
       </w:r>
-      <w:hyperlink r:id="rId218">
+      <w:hyperlink r:id="rId219">
         <w:r>
           <w:rPr>
             <w:rStyle w:val="Hyperlink"/>
@@ -3952,7 +3972,7 @@
       <w:r>
         <w:t xml:space="preserve"> </w:t>
       </w:r>
-      <w:hyperlink r:id="rId219">
+      <w:hyperlink r:id="rId220">
         <w:r>
           <w:rPr>
             <w:rStyle w:val="Hyperlink"/>
@@ -3966,7 +3986,7 @@
       <w:r>
         <w:t xml:space="preserve"> </w:t>
       </w:r>
-      <w:hyperlink r:id="rId220">
+      <w:hyperlink r:id="rId221">
         <w:r>
           <w:rPr>
             <w:rStyle w:val="Hyperlink"/>
@@ -3980,7 +4000,7 @@
       <w:r>
         <w:t xml:space="preserve"> </w:t>
       </w:r>
-      <w:hyperlink r:id="rId221">
+      <w:hyperlink r:id="rId222">
         <w:r>
           <w:rPr>
             <w:rStyle w:val="Hyperlink"/>
@@ -3994,7 +4014,7 @@
       <w:r>
         <w:t xml:space="preserve"> </w:t>
       </w:r>
-      <w:hyperlink r:id="rId222">
+      <w:hyperlink r:id="rId223">
         <w:r>
           <w:rPr>
             <w:rStyle w:val="Hyperlink"/>
@@ -4008,7 +4028,7 @@
       <w:r>
         <w:t xml:space="preserve"> </w:t>
       </w:r>
-      <w:hyperlink r:id="rId223">
+      <w:hyperlink r:id="rId224">
         <w:r>
           <w:rPr>
             <w:rStyle w:val="Hyperlink"/>
@@ -4031,7 +4051,7 @@
       <w:r>
         <w:t xml:space="preserve"> </w:t>
       </w:r>
-      <w:hyperlink r:id="rId224">
+      <w:hyperlink r:id="rId225">
         <w:r>
           <w:rPr>
             <w:rStyle w:val="Hyperlink"/>
@@ -4042,7 +4062,7 @@
       <w:r>
         <w:t xml:space="preserve"> </w:t>
       </w:r>
-      <w:hyperlink r:id="rId225">
+      <w:hyperlink r:id="rId226">
         <w:r>
           <w:rPr>
             <w:rStyle w:val="Hyperlink"/>
@@ -4053,7 +4073,7 @@
       <w:r>
         <w:t xml:space="preserve"> </w:t>
       </w:r>
-      <w:hyperlink r:id="rId226">
+      <w:hyperlink r:id="rId227">
         <w:r>
           <w:rPr>
             <w:rStyle w:val="Hyperlink"/>
@@ -4064,7 +4084,7 @@
       <w:r>
         <w:t xml:space="preserve"> </w:t>
       </w:r>
-      <w:hyperlink r:id="rId227">
+      <w:hyperlink r:id="rId228">
         <w:r>
           <w:rPr>
             <w:rStyle w:val="Hyperlink"/>
@@ -4075,7 +4095,7 @@
       <w:r>
         <w:t xml:space="preserve"> </w:t>
       </w:r>
-      <w:hyperlink r:id="rId228">
+      <w:hyperlink r:id="rId229">
         <w:r>
           <w:rPr>
             <w:rStyle w:val="Hyperlink"/>
@@ -4086,7 +4106,7 @@
       <w:r>
         <w:t xml:space="preserve"> </w:t>
       </w:r>
-      <w:hyperlink r:id="rId229">
+      <w:hyperlink r:id="rId230">
         <w:r>
           <w:rPr>
             <w:rStyle w:val="Hyperlink"/>
@@ -4097,7 +4117,7 @@
       <w:r>
         <w:t xml:space="preserve"> </w:t>
       </w:r>
-      <w:hyperlink r:id="rId230">
+      <w:hyperlink r:id="rId231">
         <w:r>
           <w:rPr>
             <w:rStyle w:val="Hyperlink"/>
@@ -4108,7 +4128,7 @@
       <w:r>
         <w:t xml:space="preserve"> </w:t>
       </w:r>
-      <w:hyperlink r:id="rId231">
+      <w:hyperlink r:id="rId232">
         <w:r>
           <w:rPr>
             <w:rStyle w:val="Hyperlink"/>
@@ -4119,7 +4139,7 @@
       <w:r>
         <w:t xml:space="preserve"> </w:t>
       </w:r>
-      <w:hyperlink r:id="rId232">
+      <w:hyperlink r:id="rId233">
         <w:r>
           <w:rPr>
             <w:rStyle w:val="Hyperlink"/>
@@ -4130,7 +4150,7 @@
       <w:r>
         <w:t xml:space="preserve"> </w:t>
       </w:r>
-      <w:hyperlink r:id="rId233">
+      <w:hyperlink r:id="rId234">
         <w:r>
           <w:rPr>
             <w:rStyle w:val="Hyperlink"/>
@@ -4141,7 +4161,7 @@
       <w:r>
         <w:t xml:space="preserve"> </w:t>
       </w:r>
-      <w:hyperlink r:id="rId234">
+      <w:hyperlink r:id="rId235">
         <w:r>
           <w:rPr>
             <w:rStyle w:val="Hyperlink"/>
@@ -4170,7 +4190,7 @@
       <w:r>
         <w:t xml:space="preserve"> </w:t>
       </w:r>
-      <w:hyperlink r:id="rId235">
+      <w:hyperlink r:id="rId236">
         <w:r>
           <w:rPr>
             <w:rStyle w:val="Hyperlink"/>
@@ -4181,7 +4201,7 @@
       <w:r>
         <w:t xml:space="preserve"> </w:t>
       </w:r>
-      <w:hyperlink r:id="rId236">
+      <w:hyperlink r:id="rId237">
         <w:r>
           <w:rPr>
             <w:rStyle w:val="Hyperlink"/>
@@ -4192,7 +4212,7 @@
       <w:r>
         <w:t xml:space="preserve"> </w:t>
       </w:r>
-      <w:hyperlink r:id="rId237">
+      <w:hyperlink r:id="rId238">
         <w:r>
           <w:rPr>
             <w:rStyle w:val="Hyperlink"/>
@@ -4215,7 +4235,7 @@
       <w:r>
         <w:t xml:space="preserve"> </w:t>
       </w:r>
-      <w:hyperlink r:id="rId238">
+      <w:hyperlink r:id="rId239">
         <w:r>
           <w:rPr>
             <w:rStyle w:val="Hyperlink"/>
@@ -4226,7 +4246,7 @@
       <w:r>
         <w:t xml:space="preserve"> </w:t>
       </w:r>
-      <w:hyperlink r:id="rId239">
+      <w:hyperlink r:id="rId240">
         <w:r>
           <w:rPr>
             <w:rStyle w:val="Hyperlink"/>
@@ -4243,7 +4263,7 @@
           <w:numId w:val="1021"/>
         </w:numPr>
       </w:pPr>
-      <w:hyperlink r:id="rId240">
+      <w:hyperlink r:id="rId241">
         <w:r>
           <w:rPr>
             <w:rStyle w:val="Hyperlink"/>
@@ -4266,7 +4286,7 @@
       <w:r>
         <w:t xml:space="preserve"> </w:t>
       </w:r>
-      <w:hyperlink r:id="rId241">
+      <w:hyperlink r:id="rId242">
         <w:r>
           <w:rPr>
             <w:rStyle w:val="Hyperlink"/>
@@ -4286,7 +4306,7 @@
       <w:r>
         <w:t xml:space="preserve"> </w:t>
       </w:r>
-      <w:hyperlink r:id="rId242">
+      <w:hyperlink r:id="rId243">
         <w:r>
           <w:rPr>
             <w:rStyle w:val="Hyperlink"/>
@@ -4306,7 +4326,7 @@
       <w:r>
         <w:t xml:space="preserve"> </w:t>
       </w:r>
-      <w:hyperlink r:id="rId243">
+      <w:hyperlink r:id="rId244">
         <w:r>
           <w:rPr>
             <w:rStyle w:val="Hyperlink"/>
@@ -4326,7 +4346,7 @@
       <w:r>
         <w:t xml:space="preserve"> </w:t>
       </w:r>
-      <w:hyperlink r:id="rId244">
+      <w:hyperlink r:id="rId245">
         <w:r>
           <w:rPr>
             <w:rStyle w:val="Hyperlink"/>
@@ -4340,7 +4360,7 @@
       <w:r>
         <w:t xml:space="preserve"> </w:t>
       </w:r>
-      <w:hyperlink r:id="rId245">
+      <w:hyperlink r:id="rId246">
         <w:r>
           <w:rPr>
             <w:rStyle w:val="Hyperlink"/>
@@ -4366,7 +4386,7 @@
       <w:r>
         <w:t xml:space="preserve"> </w:t>
       </w:r>
-      <w:hyperlink r:id="rId246">
+      <w:hyperlink r:id="rId247">
         <w:r>
           <w:rPr>
             <w:rStyle w:val="Hyperlink"/>
@@ -4380,7 +4400,7 @@
       <w:r>
         <w:t xml:space="preserve"> </w:t>
       </w:r>
-      <w:hyperlink r:id="rId247">
+      <w:hyperlink r:id="rId248">
         <w:r>
           <w:rPr>
             <w:rStyle w:val="Hyperlink"/>
@@ -4394,7 +4414,7 @@
       <w:r>
         <w:t xml:space="preserve"> </w:t>
       </w:r>
-      <w:hyperlink r:id="rId248">
+      <w:hyperlink r:id="rId249">
         <w:r>
           <w:rPr>
             <w:rStyle w:val="Hyperlink"/>
@@ -4408,7 +4428,7 @@
       <w:r>
         <w:t xml:space="preserve"> </w:t>
       </w:r>
-      <w:hyperlink r:id="rId249">
+      <w:hyperlink r:id="rId250">
         <w:r>
           <w:rPr>
             <w:rStyle w:val="Hyperlink"/>
@@ -4422,7 +4442,7 @@
       <w:r>
         <w:t xml:space="preserve"> </w:t>
       </w:r>
-      <w:hyperlink r:id="rId250">
+      <w:hyperlink r:id="rId251">
         <w:r>
           <w:rPr>
             <w:rStyle w:val="Hyperlink"/>
@@ -4436,7 +4456,7 @@
       <w:r>
         <w:t xml:space="preserve"> </w:t>
       </w:r>
-      <w:hyperlink r:id="rId251">
+      <w:hyperlink r:id="rId252">
         <w:r>
           <w:rPr>
             <w:rStyle w:val="Hyperlink"/>
@@ -4450,7 +4470,7 @@
       <w:r>
         <w:t xml:space="preserve"> </w:t>
       </w:r>
-      <w:hyperlink r:id="rId252">
+      <w:hyperlink r:id="rId253">
         <w:r>
           <w:rPr>
             <w:rStyle w:val="Hyperlink"/>
@@ -4464,7 +4484,7 @@
       <w:r>
         <w:t xml:space="preserve"> </w:t>
       </w:r>
-      <w:hyperlink r:id="rId253">
+      <w:hyperlink r:id="rId254">
         <w:r>
           <w:rPr>
             <w:rStyle w:val="Hyperlink"/>
@@ -4478,7 +4498,7 @@
       <w:r>
         <w:t xml:space="preserve"> </w:t>
       </w:r>
-      <w:hyperlink r:id="rId254">
+      <w:hyperlink r:id="rId255">
         <w:r>
           <w:rPr>
             <w:rStyle w:val="Hyperlink"/>
@@ -4492,7 +4512,7 @@
       <w:r>
         <w:t xml:space="preserve"> </w:t>
       </w:r>
-      <w:hyperlink r:id="rId255">
+      <w:hyperlink r:id="rId256">
         <w:r>
           <w:rPr>
             <w:rStyle w:val="Hyperlink"/>
@@ -4506,7 +4526,7 @@
       <w:r>
         <w:t xml:space="preserve"> </w:t>
       </w:r>
-      <w:hyperlink r:id="rId256">
+      <w:hyperlink r:id="rId257">
         <w:r>
           <w:rPr>
             <w:rStyle w:val="Hyperlink"/>
@@ -4520,7 +4540,7 @@
       <w:r>
         <w:t xml:space="preserve"> </w:t>
       </w:r>
-      <w:hyperlink r:id="rId257">
+      <w:hyperlink r:id="rId258">
         <w:r>
           <w:rPr>
             <w:rStyle w:val="Hyperlink"/>
@@ -4534,7 +4554,7 @@
       <w:r>
         <w:t xml:space="preserve"> </w:t>
       </w:r>
-      <w:hyperlink r:id="rId258">
+      <w:hyperlink r:id="rId259">
         <w:r>
           <w:rPr>
             <w:rStyle w:val="Hyperlink"/>
@@ -4548,7 +4568,7 @@
       <w:r>
         <w:t xml:space="preserve"> </w:t>
       </w:r>
-      <w:hyperlink r:id="rId259">
+      <w:hyperlink r:id="rId260">
         <w:r>
           <w:rPr>
             <w:rStyle w:val="Hyperlink"/>
@@ -4562,7 +4582,7 @@
       <w:r>
         <w:t xml:space="preserve"> </w:t>
       </w:r>
-      <w:hyperlink r:id="rId260">
+      <w:hyperlink r:id="rId261">
         <w:r>
           <w:rPr>
             <w:rStyle w:val="Hyperlink"/>
@@ -4576,7 +4596,7 @@
       <w:r>
         <w:t xml:space="preserve"> </w:t>
       </w:r>
-      <w:hyperlink r:id="rId261">
+      <w:hyperlink r:id="rId262">
         <w:r>
           <w:rPr>
             <w:rStyle w:val="Hyperlink"/>
@@ -4590,7 +4610,7 @@
       <w:r>
         <w:t xml:space="preserve"> </w:t>
       </w:r>
-      <w:hyperlink r:id="rId262">
+      <w:hyperlink r:id="rId263">
         <w:r>
           <w:rPr>
             <w:rStyle w:val="Hyperlink"/>
@@ -4604,7 +4624,7 @@
       <w:r>
         <w:t xml:space="preserve"> </w:t>
       </w:r>
-      <w:hyperlink r:id="rId263">
+      <w:hyperlink r:id="rId264">
         <w:r>
           <w:rPr>
             <w:rStyle w:val="Hyperlink"/>
@@ -4618,7 +4638,7 @@
       <w:r>
         <w:t xml:space="preserve"> </w:t>
       </w:r>
-      <w:hyperlink r:id="rId264">
+      <w:hyperlink r:id="rId265">
         <w:r>
           <w:rPr>
             <w:rStyle w:val="Hyperlink"/>
@@ -4632,7 +4652,7 @@
       <w:r>
         <w:t xml:space="preserve"> </w:t>
       </w:r>
-      <w:hyperlink r:id="rId265">
+      <w:hyperlink r:id="rId266">
         <w:r>
           <w:rPr>
             <w:rStyle w:val="Hyperlink"/>
@@ -4646,7 +4666,7 @@
       <w:r>
         <w:t xml:space="preserve"> </w:t>
       </w:r>
-      <w:hyperlink r:id="rId266">
+      <w:hyperlink r:id="rId267">
         <w:r>
           <w:rPr>
             <w:rStyle w:val="Hyperlink"/>
@@ -4660,7 +4680,7 @@
       <w:r>
         <w:t xml:space="preserve"> </w:t>
       </w:r>
-      <w:hyperlink r:id="rId267">
+      <w:hyperlink r:id="rId268">
         <w:r>
           <w:rPr>
             <w:rStyle w:val="Hyperlink"/>
@@ -4674,7 +4694,7 @@
       <w:r>
         <w:t xml:space="preserve"> </w:t>
       </w:r>
-      <w:hyperlink r:id="rId268">
+      <w:hyperlink r:id="rId269">
         <w:r>
           <w:rPr>
             <w:rStyle w:val="Hyperlink"/>
@@ -4688,7 +4708,7 @@
       <w:r>
         <w:t xml:space="preserve"> </w:t>
       </w:r>
-      <w:hyperlink r:id="rId269">
+      <w:hyperlink r:id="rId270">
         <w:r>
           <w:rPr>
             <w:rStyle w:val="Hyperlink"/>
@@ -4702,7 +4722,7 @@
       <w:r>
         <w:t xml:space="preserve"> </w:t>
       </w:r>
-      <w:hyperlink r:id="rId270">
+      <w:hyperlink r:id="rId271">
         <w:r>
           <w:rPr>
             <w:rStyle w:val="Hyperlink"/>
@@ -4716,7 +4736,7 @@
       <w:r>
         <w:t xml:space="preserve"> </w:t>
       </w:r>
-      <w:hyperlink r:id="rId271">
+      <w:hyperlink r:id="rId272">
         <w:r>
           <w:rPr>
             <w:rStyle w:val="Hyperlink"/>
@@ -4730,7 +4750,7 @@
       <w:r>
         <w:t xml:space="preserve"> </w:t>
       </w:r>
-      <w:hyperlink r:id="rId272">
+      <w:hyperlink r:id="rId273">
         <w:r>
           <w:rPr>
             <w:rStyle w:val="Hyperlink"/>
@@ -4744,7 +4764,7 @@
       <w:r>
         <w:t xml:space="preserve"> </w:t>
       </w:r>
-      <w:hyperlink r:id="rId273">
+      <w:hyperlink r:id="rId274">
         <w:r>
           <w:rPr>
             <w:rStyle w:val="Hyperlink"/>
@@ -4758,7 +4778,7 @@
       <w:r>
         <w:t xml:space="preserve"> </w:t>
       </w:r>
-      <w:hyperlink r:id="rId274">
+      <w:hyperlink r:id="rId275">
         <w:r>
           <w:rPr>
             <w:rStyle w:val="Hyperlink"/>
@@ -4772,7 +4792,7 @@
       <w:r>
         <w:t xml:space="preserve"> </w:t>
       </w:r>
-      <w:hyperlink r:id="rId275">
+      <w:hyperlink r:id="rId276">
         <w:r>
           <w:rPr>
             <w:rStyle w:val="Hyperlink"/>
@@ -4786,7 +4806,7 @@
       <w:r>
         <w:t xml:space="preserve"> </w:t>
       </w:r>
-      <w:hyperlink r:id="rId276">
+      <w:hyperlink r:id="rId277">
         <w:r>
           <w:rPr>
             <w:rStyle w:val="Hyperlink"/>
@@ -4800,7 +4820,7 @@
       <w:r>
         <w:t xml:space="preserve"> </w:t>
       </w:r>
-      <w:hyperlink r:id="rId277">
+      <w:hyperlink r:id="rId278">
         <w:r>
           <w:rPr>
             <w:rStyle w:val="Hyperlink"/>
@@ -4814,7 +4834,7 @@
       <w:r>
         <w:t xml:space="preserve"> </w:t>
       </w:r>
-      <w:hyperlink r:id="rId278">
+      <w:hyperlink r:id="rId279">
         <w:r>
           <w:rPr>
             <w:rStyle w:val="Hyperlink"/>
@@ -4828,7 +4848,7 @@
       <w:r>
         <w:t xml:space="preserve"> </w:t>
       </w:r>
-      <w:hyperlink r:id="rId279">
+      <w:hyperlink r:id="rId280">
         <w:r>
           <w:rPr>
             <w:rStyle w:val="Hyperlink"/>
@@ -4842,7 +4862,7 @@
       <w:r>
         <w:t xml:space="preserve"> </w:t>
       </w:r>
-      <w:hyperlink r:id="rId280">
+      <w:hyperlink r:id="rId281">
         <w:r>
           <w:rPr>
             <w:rStyle w:val="Hyperlink"/>
@@ -4856,7 +4876,7 @@
       <w:r>
         <w:t xml:space="preserve"> </w:t>
       </w:r>
-      <w:hyperlink r:id="rId281">
+      <w:hyperlink r:id="rId282">
         <w:r>
           <w:rPr>
             <w:rStyle w:val="Hyperlink"/>
@@ -4870,7 +4890,7 @@
       <w:r>
         <w:t xml:space="preserve"> </w:t>
       </w:r>
-      <w:hyperlink r:id="rId282">
+      <w:hyperlink r:id="rId283">
         <w:r>
           <w:rPr>
             <w:rStyle w:val="Hyperlink"/>
@@ -4884,7 +4904,7 @@
       <w:r>
         <w:t xml:space="preserve"> </w:t>
       </w:r>
-      <w:hyperlink r:id="rId283">
+      <w:hyperlink r:id="rId284">
         <w:r>
           <w:rPr>
             <w:rStyle w:val="Hyperlink"/>
@@ -4898,7 +4918,7 @@
       <w:r>
         <w:t xml:space="preserve"> </w:t>
       </w:r>
-      <w:hyperlink r:id="rId284">
+      <w:hyperlink r:id="rId285">
         <w:r>
           <w:rPr>
             <w:rStyle w:val="Hyperlink"/>
@@ -4912,7 +4932,7 @@
       <w:r>
         <w:t xml:space="preserve"> </w:t>
       </w:r>
-      <w:hyperlink r:id="rId285">
+      <w:hyperlink r:id="rId286">
         <w:r>
           <w:rPr>
             <w:rStyle w:val="Hyperlink"/>
@@ -4926,7 +4946,7 @@
       <w:r>
         <w:t xml:space="preserve"> </w:t>
       </w:r>
-      <w:hyperlink r:id="rId286">
+      <w:hyperlink r:id="rId287">
         <w:r>
           <w:rPr>
             <w:rStyle w:val="Hyperlink"/>
@@ -4940,7 +4960,7 @@
       <w:r>
         <w:t xml:space="preserve"> </w:t>
       </w:r>
-      <w:hyperlink r:id="rId287">
+      <w:hyperlink r:id="rId288">
         <w:r>
           <w:rPr>
             <w:rStyle w:val="Hyperlink"/>
@@ -4954,7 +4974,7 @@
       <w:r>
         <w:t xml:space="preserve"> </w:t>
       </w:r>
-      <w:hyperlink r:id="rId288">
+      <w:hyperlink r:id="rId289">
         <w:r>
           <w:rPr>
             <w:rStyle w:val="Hyperlink"/>
@@ -4968,7 +4988,7 @@
       <w:r>
         <w:t xml:space="preserve"> </w:t>
       </w:r>
-      <w:hyperlink r:id="rId289">
+      <w:hyperlink r:id="rId290">
         <w:r>
           <w:rPr>
             <w:rStyle w:val="Hyperlink"/>
@@ -4982,7 +5002,7 @@
       <w:r>
         <w:t xml:space="preserve"> </w:t>
       </w:r>
-      <w:hyperlink r:id="rId290">
+      <w:hyperlink r:id="rId291">
         <w:r>
           <w:rPr>
             <w:rStyle w:val="Hyperlink"/>
@@ -4996,7 +5016,7 @@
       <w:r>
         <w:t xml:space="preserve"> </w:t>
       </w:r>
-      <w:hyperlink r:id="rId291">
+      <w:hyperlink r:id="rId292">
         <w:r>
           <w:rPr>
             <w:rStyle w:val="Hyperlink"/>
@@ -5010,7 +5030,7 @@
       <w:r>
         <w:t xml:space="preserve"> </w:t>
       </w:r>
-      <w:hyperlink r:id="rId292">
+      <w:hyperlink r:id="rId293">
         <w:r>
           <w:rPr>
             <w:rStyle w:val="Hyperlink"/>
@@ -5024,7 +5044,7 @@
       <w:r>
         <w:t xml:space="preserve"> </w:t>
       </w:r>
-      <w:hyperlink r:id="rId293">
+      <w:hyperlink r:id="rId294">
         <w:r>
           <w:rPr>
             <w:rStyle w:val="Hyperlink"/>
@@ -5038,7 +5058,7 @@
       <w:r>
         <w:t xml:space="preserve"> </w:t>
       </w:r>
-      <w:hyperlink r:id="rId294">
+      <w:hyperlink r:id="rId295">
         <w:r>
           <w:rPr>
             <w:rStyle w:val="Hyperlink"/>
@@ -5052,7 +5072,7 @@
       <w:r>
         <w:t xml:space="preserve"> </w:t>
       </w:r>
-      <w:hyperlink r:id="rId295">
+      <w:hyperlink r:id="rId296">
         <w:r>
           <w:rPr>
             <w:rStyle w:val="Hyperlink"/>
@@ -5066,7 +5086,7 @@
       <w:r>
         <w:t xml:space="preserve"> </w:t>
       </w:r>
-      <w:hyperlink r:id="rId296">
+      <w:hyperlink r:id="rId297">
         <w:r>
           <w:rPr>
             <w:rStyle w:val="Hyperlink"/>
@@ -5080,7 +5100,7 @@
       <w:r>
         <w:t xml:space="preserve"> </w:t>
       </w:r>
-      <w:hyperlink r:id="rId297">
+      <w:hyperlink r:id="rId298">
         <w:r>
           <w:rPr>
             <w:rStyle w:val="Hyperlink"/>
@@ -5094,7 +5114,7 @@
       <w:r>
         <w:t xml:space="preserve"> </w:t>
       </w:r>
-      <w:hyperlink r:id="rId298">
+      <w:hyperlink r:id="rId299">
         <w:r>
           <w:rPr>
             <w:rStyle w:val="Hyperlink"/>
@@ -5108,7 +5128,7 @@
       <w:r>
         <w:t xml:space="preserve"> </w:t>
       </w:r>
-      <w:hyperlink r:id="rId299">
+      <w:hyperlink r:id="rId300">
         <w:r>
           <w:rPr>
             <w:rStyle w:val="Hyperlink"/>
@@ -5122,7 +5142,7 @@
       <w:r>
         <w:t xml:space="preserve"> </w:t>
       </w:r>
-      <w:hyperlink r:id="rId300">
+      <w:hyperlink r:id="rId301">
         <w:r>
           <w:rPr>
             <w:rStyle w:val="Hyperlink"/>
@@ -5148,7 +5168,7 @@
       <w:r>
         <w:t xml:space="preserve"> </w:t>
       </w:r>
-      <w:hyperlink r:id="rId301">
+      <w:hyperlink r:id="rId302">
         <w:r>
           <w:rPr>
             <w:rStyle w:val="Hyperlink"/>
@@ -5162,7 +5182,7 @@
       <w:r>
         <w:t xml:space="preserve"> </w:t>
       </w:r>
-      <w:hyperlink r:id="rId302">
+      <w:hyperlink r:id="rId303">
         <w:r>
           <w:rPr>
             <w:rStyle w:val="Hyperlink"/>
@@ -5176,7 +5196,7 @@
       <w:r>
         <w:t xml:space="preserve"> </w:t>
       </w:r>
-      <w:hyperlink r:id="rId303">
+      <w:hyperlink r:id="rId304">
         <w:r>
           <w:rPr>
             <w:rStyle w:val="Hyperlink"/>
@@ -5196,7 +5216,7 @@
           <w:numId w:val="1021"/>
         </w:numPr>
       </w:pPr>
-      <w:hyperlink r:id="rId304">
+      <w:hyperlink r:id="rId305">
         <w:r>
           <w:rPr>
             <w:rStyle w:val="Hyperlink"/>
@@ -5222,7 +5242,7 @@
           <w:numId w:val="1021"/>
         </w:numPr>
       </w:pPr>
-      <w:hyperlink r:id="rId305">
+      <w:hyperlink r:id="rId306">
         <w:r>
           <w:rPr>
             <w:rStyle w:val="Hyperlink"/>
@@ -5236,7 +5256,7 @@
       <w:r>
         <w:t xml:space="preserve"> </w:t>
       </w:r>
-      <w:hyperlink r:id="rId306">
+      <w:hyperlink r:id="rId307">
         <w:r>
           <w:rPr>
             <w:rStyle w:val="Hyperlink"/>
@@ -5250,7 +5270,7 @@
       <w:r>
         <w:t xml:space="preserve"> </w:t>
       </w:r>
-      <w:hyperlink r:id="rId307">
+      <w:hyperlink r:id="rId308">
         <w:r>
           <w:rPr>
             <w:rStyle w:val="Hyperlink"/>
@@ -5294,7 +5314,7 @@
           <w:numId w:val="1021"/>
         </w:numPr>
       </w:pPr>
-      <w:hyperlink r:id="rId308">
+      <w:hyperlink r:id="rId309">
         <w:r>
           <w:rPr>
             <w:rStyle w:val="Hyperlink"/>
@@ -5308,7 +5328,7 @@
       <w:r>
         <w:t xml:space="preserve"> </w:t>
       </w:r>
-      <w:hyperlink r:id="rId309">
+      <w:hyperlink r:id="rId310">
         <w:r>
           <w:rPr>
             <w:rStyle w:val="Hyperlink"/>
@@ -5334,7 +5354,7 @@
           <w:numId w:val="1021"/>
         </w:numPr>
       </w:pPr>
-      <w:hyperlink r:id="rId310">
+      <w:hyperlink r:id="rId311">
         <w:r>
           <w:rPr>
             <w:rStyle w:val="Hyperlink"/>
@@ -5345,7 +5365,7 @@
       <w:r>
         <w:t xml:space="preserve"> </w:t>
       </w:r>
-      <w:hyperlink r:id="rId311">
+      <w:hyperlink r:id="rId312">
         <w:r>
           <w:rPr>
             <w:rStyle w:val="Hyperlink"/>
@@ -5359,7 +5379,7 @@
       <w:r>
         <w:t xml:space="preserve"> </w:t>
       </w:r>
-      <w:hyperlink r:id="rId312">
+      <w:hyperlink r:id="rId313">
         <w:r>
           <w:rPr>
             <w:rStyle w:val="Hyperlink"/>
@@ -5385,7 +5405,7 @@
       <w:r>
         <w:t xml:space="preserve"> </w:t>
       </w:r>
-      <w:hyperlink r:id="rId313">
+      <w:hyperlink r:id="rId314">
         <w:r>
           <w:rPr>
             <w:rStyle w:val="Hyperlink"/>
@@ -5405,7 +5425,7 @@
           <w:numId w:val="1021"/>
         </w:numPr>
       </w:pPr>
-      <w:hyperlink r:id="rId314">
+      <w:hyperlink r:id="rId315">
         <w:r>
           <w:rPr>
             <w:rStyle w:val="Hyperlink"/>
@@ -5419,7 +5439,7 @@
       <w:r>
         <w:t xml:space="preserve"> </w:t>
       </w:r>
-      <w:hyperlink r:id="rId315">
+      <w:hyperlink r:id="rId316">
         <w:r>
           <w:rPr>
             <w:rStyle w:val="Hyperlink"/>
@@ -5433,7 +5453,7 @@
       <w:r>
         <w:t xml:space="preserve"> </w:t>
       </w:r>
-      <w:hyperlink r:id="rId316">
+      <w:hyperlink r:id="rId317">
         <w:r>
           <w:rPr>
             <w:rStyle w:val="Hyperlink"/>
@@ -5447,7 +5467,7 @@
       <w:r>
         <w:t xml:space="preserve"> </w:t>
       </w:r>
-      <w:hyperlink r:id="rId317">
+      <w:hyperlink r:id="rId318">
         <w:r>
           <w:rPr>
             <w:rStyle w:val="Hyperlink"/>
@@ -5461,7 +5481,7 @@
       <w:r>
         <w:t xml:space="preserve"> </w:t>
       </w:r>
-      <w:hyperlink r:id="rId318">
+      <w:hyperlink r:id="rId319">
         <w:r>
           <w:rPr>
             <w:rStyle w:val="Hyperlink"/>
@@ -5475,7 +5495,7 @@
       <w:r>
         <w:t xml:space="preserve"> </w:t>
       </w:r>
-      <w:hyperlink r:id="rId319">
+      <w:hyperlink r:id="rId320">
         <w:r>
           <w:rPr>
             <w:rStyle w:val="Hyperlink"/>
@@ -5489,7 +5509,7 @@
       <w:r>
         <w:t xml:space="preserve"> </w:t>
       </w:r>
-      <w:hyperlink r:id="rId320">
+      <w:hyperlink r:id="rId321">
         <w:r>
           <w:rPr>
             <w:rStyle w:val="Hyperlink"/>
@@ -5503,7 +5523,7 @@
       <w:r>
         <w:t xml:space="preserve"> </w:t>
       </w:r>
-      <w:hyperlink r:id="rId321">
+      <w:hyperlink r:id="rId322">
         <w:r>
           <w:rPr>
             <w:rStyle w:val="Hyperlink"/>
@@ -5517,7 +5537,7 @@
       <w:r>
         <w:t xml:space="preserve"> </w:t>
       </w:r>
-      <w:hyperlink r:id="rId322">
+      <w:hyperlink r:id="rId323">
         <w:r>
           <w:rPr>
             <w:rStyle w:val="Hyperlink"/>
@@ -5531,7 +5551,7 @@
       <w:r>
         <w:t xml:space="preserve"> </w:t>
       </w:r>
-      <w:hyperlink r:id="rId323">
+      <w:hyperlink r:id="rId324">
         <w:r>
           <w:rPr>
             <w:rStyle w:val="Hyperlink"/>
@@ -5545,7 +5565,7 @@
       <w:r>
         <w:t xml:space="preserve"> </w:t>
       </w:r>
-      <w:hyperlink r:id="rId324">
+      <w:hyperlink r:id="rId325">
         <w:r>
           <w:rPr>
             <w:rStyle w:val="Hyperlink"/>
@@ -5559,7 +5579,7 @@
       <w:r>
         <w:t xml:space="preserve"> </w:t>
       </w:r>
-      <w:hyperlink r:id="rId325">
+      <w:hyperlink r:id="rId326">
         <w:r>
           <w:rPr>
             <w:rStyle w:val="Hyperlink"/>
@@ -5573,7 +5593,7 @@
       <w:r>
         <w:t xml:space="preserve"> </w:t>
       </w:r>
-      <w:hyperlink r:id="rId326">
+      <w:hyperlink r:id="rId327">
         <w:r>
           <w:rPr>
             <w:rStyle w:val="Hyperlink"/>
@@ -5587,7 +5607,7 @@
       <w:r>
         <w:t xml:space="preserve"> </w:t>
       </w:r>
-      <w:hyperlink r:id="rId327">
+      <w:hyperlink r:id="rId328">
         <w:r>
           <w:rPr>
             <w:rStyle w:val="Hyperlink"/>
@@ -5601,7 +5621,7 @@
       <w:r>
         <w:t xml:space="preserve"> </w:t>
       </w:r>
-      <w:hyperlink r:id="rId328">
+      <w:hyperlink r:id="rId329">
         <w:r>
           <w:rPr>
             <w:rStyle w:val="Hyperlink"/>
@@ -5615,7 +5635,7 @@
       <w:r>
         <w:t xml:space="preserve"> </w:t>
       </w:r>
-      <w:hyperlink r:id="rId329">
+      <w:hyperlink r:id="rId330">
         <w:r>
           <w:rPr>
             <w:rStyle w:val="Hyperlink"/>
@@ -5629,7 +5649,7 @@
       <w:r>
         <w:t xml:space="preserve"> </w:t>
       </w:r>
-      <w:hyperlink r:id="rId330">
+      <w:hyperlink r:id="rId331">
         <w:r>
           <w:rPr>
             <w:rStyle w:val="Hyperlink"/>
@@ -5643,7 +5663,7 @@
       <w:r>
         <w:t xml:space="preserve"> </w:t>
       </w:r>
-      <w:hyperlink r:id="rId331">
+      <w:hyperlink r:id="rId332">
         <w:r>
           <w:rPr>
             <w:rStyle w:val="Hyperlink"/>
@@ -5657,7 +5677,7 @@
       <w:r>
         <w:t xml:space="preserve"> </w:t>
       </w:r>
-      <w:hyperlink r:id="rId332">
+      <w:hyperlink r:id="rId333">
         <w:r>
           <w:rPr>
             <w:rStyle w:val="Hyperlink"/>
@@ -5671,7 +5691,7 @@
       <w:r>
         <w:t xml:space="preserve"> </w:t>
       </w:r>
-      <w:hyperlink r:id="rId333">
+      <w:hyperlink r:id="rId334">
         <w:r>
           <w:rPr>
             <w:rStyle w:val="Hyperlink"/>
@@ -5685,7 +5705,7 @@
       <w:r>
         <w:t xml:space="preserve"> </w:t>
       </w:r>
-      <w:hyperlink r:id="rId334">
+      <w:hyperlink r:id="rId335">
         <w:r>
           <w:rPr>
             <w:rStyle w:val="Hyperlink"/>
@@ -5699,7 +5719,7 @@
       <w:r>
         <w:t xml:space="preserve"> </w:t>
       </w:r>
-      <w:hyperlink r:id="rId335">
+      <w:hyperlink r:id="rId336">
         <w:r>
           <w:rPr>
             <w:rStyle w:val="Hyperlink"/>
@@ -5713,7 +5733,7 @@
       <w:r>
         <w:t xml:space="preserve"> </w:t>
       </w:r>
-      <w:hyperlink r:id="rId336">
+      <w:hyperlink r:id="rId337">
         <w:r>
           <w:rPr>
             <w:rStyle w:val="Hyperlink"/>
@@ -5727,7 +5747,7 @@
       <w:r>
         <w:t xml:space="preserve"> </w:t>
       </w:r>
-      <w:hyperlink r:id="rId337">
+      <w:hyperlink r:id="rId338">
         <w:r>
           <w:rPr>
             <w:rStyle w:val="Hyperlink"/>
@@ -5741,7 +5761,7 @@
       <w:r>
         <w:t xml:space="preserve"> </w:t>
       </w:r>
-      <w:hyperlink r:id="rId338">
+      <w:hyperlink r:id="rId339">
         <w:r>
           <w:rPr>
             <w:rStyle w:val="Hyperlink"/>
@@ -5755,7 +5775,7 @@
       <w:r>
         <w:t xml:space="preserve"> </w:t>
       </w:r>
-      <w:hyperlink r:id="rId339">
+      <w:hyperlink r:id="rId340">
         <w:r>
           <w:rPr>
             <w:rStyle w:val="Hyperlink"/>
@@ -5769,7 +5789,7 @@
       <w:r>
         <w:t xml:space="preserve"> </w:t>
       </w:r>
-      <w:hyperlink r:id="rId340">
+      <w:hyperlink r:id="rId341">
         <w:r>
           <w:rPr>
             <w:rStyle w:val="Hyperlink"/>
@@ -5789,7 +5809,7 @@
           <w:numId w:val="1021"/>
         </w:numPr>
       </w:pPr>
-      <w:hyperlink r:id="rId341">
+      <w:hyperlink r:id="rId342">
         <w:r>
           <w:rPr>
             <w:rStyle w:val="Hyperlink"/>
@@ -5803,7 +5823,7 @@
       <w:r>
         <w:t xml:space="preserve"> </w:t>
       </w:r>
-      <w:hyperlink r:id="rId342">
+      <w:hyperlink r:id="rId343">
         <w:r>
           <w:rPr>
             <w:rStyle w:val="Hyperlink"/>
@@ -5817,7 +5837,7 @@
       <w:r>
         <w:t xml:space="preserve"> </w:t>
       </w:r>
-      <w:hyperlink r:id="rId343">
+      <w:hyperlink r:id="rId344">
         <w:r>
           <w:rPr>
             <w:rStyle w:val="Hyperlink"/>
@@ -5831,7 +5851,7 @@
       <w:r>
         <w:t xml:space="preserve"> </w:t>
       </w:r>
-      <w:hyperlink r:id="rId344">
+      <w:hyperlink r:id="rId345">
         <w:r>
           <w:rPr>
             <w:rStyle w:val="Hyperlink"/>
@@ -5881,7 +5901,7 @@
           <w:numId w:val="1021"/>
         </w:numPr>
       </w:pPr>
-      <w:hyperlink r:id="rId345">
+      <w:hyperlink r:id="rId346">
         <w:r>
           <w:rPr>
             <w:rStyle w:val="Hyperlink"/>
@@ -5895,7 +5915,7 @@
       <w:r>
         <w:t xml:space="preserve"> </w:t>
       </w:r>
-      <w:hyperlink r:id="rId346">
+      <w:hyperlink r:id="rId347">
         <w:r>
           <w:rPr>
             <w:rStyle w:val="Hyperlink"/>
@@ -5915,7 +5935,7 @@
           <w:numId w:val="1021"/>
         </w:numPr>
       </w:pPr>
-      <w:hyperlink r:id="rId347">
+      <w:hyperlink r:id="rId348">
         <w:r>
           <w:rPr>
             <w:rStyle w:val="Hyperlink"/>
@@ -5929,7 +5949,7 @@
       <w:r>
         <w:t xml:space="preserve"> </w:t>
       </w:r>
-      <w:hyperlink r:id="rId348">
+      <w:hyperlink r:id="rId349">
         <w:r>
           <w:rPr>
             <w:rStyle w:val="Hyperlink"/>
@@ -5943,7 +5963,7 @@
       <w:r>
         <w:t xml:space="preserve"> </w:t>
       </w:r>
-      <w:hyperlink r:id="rId349">
+      <w:hyperlink r:id="rId350">
         <w:r>
           <w:rPr>
             <w:rStyle w:val="Hyperlink"/>
@@ -5957,7 +5977,7 @@
       <w:r>
         <w:t xml:space="preserve"> </w:t>
       </w:r>
-      <w:hyperlink r:id="rId350">
+      <w:hyperlink r:id="rId351">
         <w:r>
           <w:rPr>
             <w:rStyle w:val="Hyperlink"/>
@@ -5971,7 +5991,7 @@
       <w:r>
         <w:t xml:space="preserve"> </w:t>
       </w:r>
-      <w:hyperlink r:id="rId351">
+      <w:hyperlink r:id="rId352">
         <w:r>
           <w:rPr>
             <w:rStyle w:val="Hyperlink"/>
@@ -5985,7 +6005,7 @@
       <w:r>
         <w:t xml:space="preserve"> </w:t>
       </w:r>
-      <w:hyperlink r:id="rId352">
+      <w:hyperlink r:id="rId353">
         <w:r>
           <w:rPr>
             <w:rStyle w:val="Hyperlink"/>
@@ -5999,7 +6019,7 @@
       <w:r>
         <w:t xml:space="preserve"> </w:t>
       </w:r>
-      <w:hyperlink r:id="rId353">
+      <w:hyperlink r:id="rId354">
         <w:r>
           <w:rPr>
             <w:rStyle w:val="Hyperlink"/>
@@ -6013,7 +6033,7 @@
       <w:r>
         <w:t xml:space="preserve"> </w:t>
       </w:r>
-      <w:hyperlink r:id="rId354">
+      <w:hyperlink r:id="rId355">
         <w:r>
           <w:rPr>
             <w:rStyle w:val="Hyperlink"/>
@@ -6027,7 +6047,7 @@
       <w:r>
         <w:t xml:space="preserve"> </w:t>
       </w:r>
-      <w:hyperlink r:id="rId355">
+      <w:hyperlink r:id="rId356">
         <w:r>
           <w:rPr>
             <w:rStyle w:val="Hyperlink"/>
@@ -6041,7 +6061,7 @@
       <w:r>
         <w:t xml:space="preserve"> </w:t>
       </w:r>
-      <w:hyperlink r:id="rId356">
+      <w:hyperlink r:id="rId357">
         <w:r>
           <w:rPr>
             <w:rStyle w:val="Hyperlink"/>
@@ -6055,7 +6075,7 @@
       <w:r>
         <w:t xml:space="preserve"> </w:t>
       </w:r>
-      <w:hyperlink r:id="rId357">
+      <w:hyperlink r:id="rId358">
         <w:r>
           <w:rPr>
             <w:rStyle w:val="Hyperlink"/>
@@ -6069,7 +6089,7 @@
       <w:r>
         <w:t xml:space="preserve"> </w:t>
       </w:r>
-      <w:hyperlink r:id="rId358">
+      <w:hyperlink r:id="rId359">
         <w:r>
           <w:rPr>
             <w:rStyle w:val="Hyperlink"/>
@@ -6083,7 +6103,7 @@
       <w:r>
         <w:t xml:space="preserve"> </w:t>
       </w:r>
-      <w:hyperlink r:id="rId359">
+      <w:hyperlink r:id="rId360">
         <w:r>
           <w:rPr>
             <w:rStyle w:val="Hyperlink"/>
@@ -6097,7 +6117,7 @@
       <w:r>
         <w:t xml:space="preserve"> </w:t>
       </w:r>
-      <w:hyperlink r:id="rId360">
+      <w:hyperlink r:id="rId361">
         <w:r>
           <w:rPr>
             <w:rStyle w:val="Hyperlink"/>
@@ -6111,7 +6131,7 @@
       <w:r>
         <w:t xml:space="preserve"> </w:t>
       </w:r>
-      <w:hyperlink r:id="rId361">
+      <w:hyperlink r:id="rId362">
         <w:r>
           <w:rPr>
             <w:rStyle w:val="Hyperlink"/>
@@ -6125,7 +6145,7 @@
       <w:r>
         <w:t xml:space="preserve"> </w:t>
       </w:r>
-      <w:hyperlink r:id="rId362">
+      <w:hyperlink r:id="rId363">
         <w:r>
           <w:rPr>
             <w:rStyle w:val="Hyperlink"/>
@@ -6139,7 +6159,7 @@
       <w:r>
         <w:t xml:space="preserve"> </w:t>
       </w:r>
-      <w:hyperlink r:id="rId363">
+      <w:hyperlink r:id="rId364">
         <w:r>
           <w:rPr>
             <w:rStyle w:val="Hyperlink"/>
@@ -6153,7 +6173,7 @@
       <w:r>
         <w:t xml:space="preserve"> </w:t>
       </w:r>
-      <w:hyperlink r:id="rId364">
+      <w:hyperlink r:id="rId365">
         <w:r>
           <w:rPr>
             <w:rStyle w:val="Hyperlink"/>
@@ -6167,7 +6187,7 @@
       <w:r>
         <w:t xml:space="preserve"> </w:t>
       </w:r>
-      <w:hyperlink r:id="rId365">
+      <w:hyperlink r:id="rId366">
         <w:r>
           <w:rPr>
             <w:rStyle w:val="Hyperlink"/>
@@ -6181,7 +6201,7 @@
       <w:r>
         <w:t xml:space="preserve"> </w:t>
       </w:r>
-      <w:hyperlink r:id="rId366">
+      <w:hyperlink r:id="rId367">
         <w:r>
           <w:rPr>
             <w:rStyle w:val="Hyperlink"/>
@@ -6195,7 +6215,7 @@
       <w:r>
         <w:t xml:space="preserve"> </w:t>
       </w:r>
-      <w:hyperlink r:id="rId367">
+      <w:hyperlink r:id="rId368">
         <w:r>
           <w:rPr>
             <w:rStyle w:val="Hyperlink"/>
@@ -6209,7 +6229,7 @@
       <w:r>
         <w:t xml:space="preserve"> </w:t>
       </w:r>
-      <w:hyperlink r:id="rId368">
+      <w:hyperlink r:id="rId369">
         <w:r>
           <w:rPr>
             <w:rStyle w:val="Hyperlink"/>
@@ -6223,7 +6243,7 @@
       <w:r>
         <w:t xml:space="preserve"> </w:t>
       </w:r>
-      <w:hyperlink r:id="rId369">
+      <w:hyperlink r:id="rId370">
         <w:r>
           <w:rPr>
             <w:rStyle w:val="Hyperlink"/>
@@ -6237,7 +6257,7 @@
       <w:r>
         <w:t xml:space="preserve"> </w:t>
       </w:r>
-      <w:hyperlink r:id="rId370">
+      <w:hyperlink r:id="rId371">
         <w:r>
           <w:rPr>
             <w:rStyle w:val="Hyperlink"/>
@@ -6251,7 +6271,7 @@
       <w:r>
         <w:t xml:space="preserve"> </w:t>
       </w:r>
-      <w:hyperlink r:id="rId371">
+      <w:hyperlink r:id="rId372">
         <w:r>
           <w:rPr>
             <w:rStyle w:val="Hyperlink"/>
@@ -6265,7 +6285,7 @@
       <w:r>
         <w:t xml:space="preserve"> </w:t>
       </w:r>
-      <w:hyperlink r:id="rId372">
+      <w:hyperlink r:id="rId373">
         <w:r>
           <w:rPr>
             <w:rStyle w:val="Hyperlink"/>
@@ -6279,7 +6299,7 @@
       <w:r>
         <w:t xml:space="preserve"> </w:t>
       </w:r>
-      <w:hyperlink r:id="rId373">
+      <w:hyperlink r:id="rId374">
         <w:r>
           <w:rPr>
             <w:rStyle w:val="Hyperlink"/>
@@ -6293,7 +6313,7 @@
       <w:r>
         <w:t xml:space="preserve"> </w:t>
       </w:r>
-      <w:hyperlink r:id="rId374">
+      <w:hyperlink r:id="rId375">
         <w:r>
           <w:rPr>
             <w:rStyle w:val="Hyperlink"/>
@@ -6313,7 +6333,7 @@
           <w:numId w:val="1021"/>
         </w:numPr>
       </w:pPr>
-      <w:hyperlink r:id="rId375">
+      <w:hyperlink r:id="rId376">
         <w:r>
           <w:rPr>
             <w:rStyle w:val="Hyperlink"/>
@@ -6327,7 +6347,7 @@
       <w:r>
         <w:t xml:space="preserve"> </w:t>
       </w:r>
-      <w:hyperlink r:id="rId376">
+      <w:hyperlink r:id="rId377">
         <w:r>
           <w:rPr>
             <w:rStyle w:val="Hyperlink"/>
@@ -6341,7 +6361,7 @@
       <w:r>
         <w:t xml:space="preserve"> </w:t>
       </w:r>
-      <w:hyperlink r:id="rId377">
+      <w:hyperlink r:id="rId378">
         <w:r>
           <w:rPr>
             <w:rStyle w:val="Hyperlink"/>
@@ -6361,7 +6381,7 @@
           <w:numId w:val="1021"/>
         </w:numPr>
       </w:pPr>
-      <w:hyperlink r:id="rId378">
+      <w:hyperlink r:id="rId379">
         <w:r>
           <w:rPr>
             <w:rStyle w:val="Hyperlink"/>
@@ -6384,7 +6404,7 @@
       <w:r>
         <w:t xml:space="preserve"> </w:t>
       </w:r>
-      <w:hyperlink r:id="rId379">
+      <w:hyperlink r:id="rId380">
         <w:r>
           <w:rPr>
             <w:rStyle w:val="Hyperlink"/>
@@ -6407,7 +6427,7 @@
       <w:r>
         <w:t xml:space="preserve"> </w:t>
       </w:r>
-      <w:hyperlink r:id="rId380">
+      <w:hyperlink r:id="rId381">
         <w:r>
           <w:rPr>
             <w:rStyle w:val="Hyperlink"/>
@@ -6421,7 +6441,7 @@
       <w:r>
         <w:t xml:space="preserve"> </w:t>
       </w:r>
-      <w:hyperlink r:id="rId381">
+      <w:hyperlink r:id="rId382">
         <w:r>
           <w:rPr>
             <w:rStyle w:val="Hyperlink"/>
@@ -6435,7 +6455,7 @@
       <w:r>
         <w:t xml:space="preserve"> </w:t>
       </w:r>
-      <w:hyperlink r:id="rId382">
+      <w:hyperlink r:id="rId383">
         <w:r>
           <w:rPr>
             <w:rStyle w:val="Hyperlink"/>
@@ -6449,7 +6469,7 @@
       <w:r>
         <w:t xml:space="preserve"> </w:t>
       </w:r>
-      <w:hyperlink r:id="rId383">
+      <w:hyperlink r:id="rId384">
         <w:r>
           <w:rPr>
             <w:rStyle w:val="Hyperlink"/>
@@ -6463,7 +6483,7 @@
       <w:r>
         <w:t xml:space="preserve"> </w:t>
       </w:r>
-      <w:hyperlink r:id="rId384">
+      <w:hyperlink r:id="rId385">
         <w:r>
           <w:rPr>
             <w:rStyle w:val="Hyperlink"/>
@@ -6477,7 +6497,7 @@
       <w:r>
         <w:t xml:space="preserve"> </w:t>
       </w:r>
-      <w:hyperlink r:id="rId385">
+      <w:hyperlink r:id="rId386">
         <w:r>
           <w:rPr>
             <w:rStyle w:val="Hyperlink"/>
@@ -6527,7 +6547,7 @@
       <w:r>
         <w:t xml:space="preserve"> </w:t>
       </w:r>
-      <w:hyperlink r:id="rId386">
+      <w:hyperlink r:id="rId387">
         <w:r>
           <w:rPr>
             <w:rStyle w:val="Hyperlink"/>
@@ -6541,7 +6561,7 @@
       <w:r>
         <w:t xml:space="preserve"> </w:t>
       </w:r>
-      <w:hyperlink r:id="rId387">
+      <w:hyperlink r:id="rId388">
         <w:r>
           <w:rPr>
             <w:rStyle w:val="Hyperlink"/>
@@ -6564,7 +6584,7 @@
           <w:numId w:val="1021"/>
         </w:numPr>
       </w:pPr>
-      <w:hyperlink r:id="rId388">
+      <w:hyperlink r:id="rId389">
         <w:r>
           <w:rPr>
             <w:rStyle w:val="Hyperlink"/>
@@ -6596,7 +6616,7 @@
           <w:numId w:val="1021"/>
         </w:numPr>
       </w:pPr>
-      <w:hyperlink r:id="rId389">
+      <w:hyperlink r:id="rId390">
         <w:r>
           <w:rPr>
             <w:rStyle w:val="Hyperlink"/>
@@ -6607,7 +6627,7 @@
       <w:r>
         <w:t xml:space="preserve"> </w:t>
       </w:r>
-      <w:hyperlink r:id="rId390">
+      <w:hyperlink r:id="rId391">
         <w:r>
           <w:rPr>
             <w:rStyle w:val="Hyperlink"/>
@@ -6618,7 +6638,7 @@
       <w:r>
         <w:t xml:space="preserve"> </w:t>
       </w:r>
-      <w:hyperlink r:id="rId391">
+      <w:hyperlink r:id="rId392">
         <w:r>
           <w:rPr>
             <w:rStyle w:val="Hyperlink"/>
@@ -6629,7 +6649,7 @@
       <w:r>
         <w:t xml:space="preserve"> </w:t>
       </w:r>
-      <w:hyperlink r:id="rId392">
+      <w:hyperlink r:id="rId393">
         <w:r>
           <w:rPr>
             <w:rStyle w:val="Hyperlink"/>
@@ -6640,7 +6660,7 @@
       <w:r>
         <w:t xml:space="preserve"> </w:t>
       </w:r>
-      <w:hyperlink r:id="rId393">
+      <w:hyperlink r:id="rId394">
         <w:r>
           <w:rPr>
             <w:rStyle w:val="Hyperlink"/>
@@ -6651,7 +6671,7 @@
       <w:r>
         <w:t xml:space="preserve"> </w:t>
       </w:r>
-      <w:hyperlink r:id="rId394">
+      <w:hyperlink r:id="rId395">
         <w:r>
           <w:rPr>
             <w:rStyle w:val="Hyperlink"/>
@@ -6662,7 +6682,7 @@
       <w:r>
         <w:t xml:space="preserve"> </w:t>
       </w:r>
-      <w:hyperlink r:id="rId395">
+      <w:hyperlink r:id="rId396">
         <w:r>
           <w:rPr>
             <w:rStyle w:val="Hyperlink"/>
@@ -6673,7 +6693,7 @@
       <w:r>
         <w:t xml:space="preserve"> </w:t>
       </w:r>
-      <w:hyperlink r:id="rId396">
+      <w:hyperlink r:id="rId397">
         <w:r>
           <w:rPr>
             <w:rStyle w:val="Hyperlink"/>
@@ -6682,7 +6702,7 @@
         </w:r>
       </w:hyperlink>
     </w:p>
-    <w:bookmarkEnd w:id="397"/>
+    <w:bookmarkEnd w:id="398"/>
     <w:sectPr/>
   </w:body>
 </w:document>

</xml_diff>